<commit_message>
added references to paper
</commit_message>
<xml_diff>
--- a/Manuscripts/geostatistical_stream_network_V3.docx
+++ b/Manuscripts/geostatistical_stream_network_V3.docx
@@ -999,10 +999,10 @@
     </w:p>
     <w:p>
       <w:pPr>
-        <w:tabs>
-          <w:tab w:val="left" w:pos="360"/>
-          <w:tab w:val="left" w:pos="8640"/>
-        </w:tabs>
+        <w:widowControl w:val="0"/>
+        <w:autoSpaceDE w:val="0"/>
+        <w:autoSpaceDN w:val="0"/>
+        <w:adjustRightInd w:val="0"/>
         <w:rPr>
           <w:rFonts w:ascii="Times New Roman" w:hAnsi="Times New Roman" w:cs="Times New Roman"/>
         </w:rPr>
@@ -1112,15 +1112,64 @@
         <w:rPr>
           <w:rFonts w:ascii="Times New Roman" w:hAnsi="Times New Roman" w:cs="Times New Roman"/>
         </w:rPr>
-        <w:t xml:space="preserve"> how close is too close. Any residual autocorrelation violates regression model assumptions and leads to biased results and potentially incorrect inference regarding population distributions and environmental relationships. Additionally, information about the spatial and temporal patterns provides potentially interesting ecological insights that would not be gained if the data were collected in a way to avoid autocorrelation (give example). For these reasons, a large field of spatial statistics has been developed and applied to ecological problems (refs</w:t>
-      </w:r>
-      <w:r>
-        <w:rPr>
-          <w:rFonts w:ascii="Times New Roman" w:hAnsi="Times New Roman" w:cs="Times New Roman"/>
-        </w:rPr>
-        <w:t xml:space="preserve">: Ross et al 2012, Conn et al 2015, </w:t>
+        <w:t xml:space="preserve"> how close is too close. Any residual autocorrelation violates regression model assumptions and leads to biased results and potentially incorrect inference regarding population distributions and environmental relationships. Additionally, information about the spatial and temporal patterns provides potentially interesting ecological insights that would not be gained if the data were collected in a way to avoid autocorrelation (give example). For these reasons, a large field of spatial statistics has been developed and applied to ecological problems </w:t>
+      </w:r>
+      <w:r>
+        <w:rPr>
+          <w:rFonts w:ascii="Times New Roman" w:hAnsi="Times New Roman" w:cs="Times New Roman"/>
+        </w:rPr>
+        <w:fldChar w:fldCharType="begin" w:fldLock="1"/>
+      </w:r>
+      <w:r>
+        <w:rPr>
+          <w:rFonts w:ascii="Times New Roman" w:hAnsi="Times New Roman" w:cs="Times New Roman"/>
+        </w:rPr>
+        <w:instrText>ADDIN CSL_CITATION { "citationItems" : [ { "id" : "ITEM-1", "itemData" : { "DOI" : "10.1890/14-0959.1", "ISSN" : "0012-9615", "abstract" : "Ecologists often fit models to survey data to estimate and explain variation in animal abundance. Such models typically require that animal density remains constant across the landscape where sampling is being conducted, a potentially problematic assumption for animals inhabiting dynamic landscapes or otherwise exhibiting considerable spatiotemporal variation in density. We review several concepts from the burgeoning literature on spatiotemporal statistical models, including the nature of the temporal structure (i.e., descriptive or dynamical) and strategies for dimension reduction to promote computational tractability. We also review several features as they specifically relate to abundance estimation, including boundary conditions, population closure, choice of link function, and extrapolation of predicted relationships to unsampled areas. We then compare a suite of novel and existing spatiotemporal hierarchical models for animal count data that permit animal density to vary over space and time, including formulations motivated by resource selection and allowing for closed populations. We gauge the relative performance (bias, precision, computational demands) of alternative spatiotemporal models when confronted with simulated and real data sets from dynamic animal populations. For the latter, we analyze spotted seal (Phoca largha) counts from an aerial survey of the Bering Sea where the quantity and quality of suitable habitat (sea ice) changed dramatically while surveys were being conducted. Simulation analyses suggested that multiple types of spatiotemporal models provide reasonable inference (low positive bias, high precision) about animal abundance, but have potential for overestimating precision. Analysis of spotted seal data indicated that several model formulations, including those based on a log-Gaussian Cox process, had a tendency to overestimate abundance. By contrast, a model that included a population closure assumption and a scale prior on total abundance produced estimates that largely conformed to our a priori expectation. Although care must be taken to tailor models to match the study population and survey data available, we argue that hierarchical spatiotemporal statistical models represent a powerful way forward for estimating abundance and explaining variation in the distribution of dynamical populations. Read More: http://www.esajournals.org/doi/abs/10.1890/14-0959.1", "author" : [ { "dropping-particle" : "", "family" : "Conn", "given" : "Paul B", "non-dropping-particle" : "", "parse-names" : false, "suffix" : "" }, { "dropping-particle" : "", "family" : "Johnson", "given" : "Devin S", "non-dropping-particle" : "", "parse-names" : false, "suffix" : "" }, { "dropping-particle" : "", "family" : "Hoef", "given" : "Jay M", "non-dropping-particle" : "Ver", "parse-names" : false, "suffix" : "" }, { "dropping-particle" : "", "family" : "Hooten", "given" : "Mevin B", "non-dropping-particle" : "", "parse-names" : false, "suffix" : "" }, { "dropping-particle" : "", "family" : "London", "given" : "Joshua M", "non-dropping-particle" : "", "parse-names" : false, "suffix" : "" } ], "container-title" : "Ecological Monographs", "id" : "ITEM-1", "issue" : "2", "issued" : { "date-parts" : [ [ "2015" ] ] }, "page" : "235-252", "title" : "Using spatiotemporal statistical models to estimate animal abundance and infer ecological dynamics from survey counts", "type" : "article-journal", "volume" : "85" }, "uris" : [ "http://www.mendeley.com/documents/?uuid=7f0e41b2-b698-4c51-bff4-b3f32cf4ad37" ] }, { "id" : "ITEM-2", "itemData" : { "author" : [ { "dropping-particle" : "", "family" : "Ross", "given" : "Beth E", "non-dropping-particle" : "", "parse-names" : false, "suffix" : "" }, { "dropping-particle" : "", "family" : "Hooten", "given" : "Mevin B", "non-dropping-particle" : "", "parse-names" : false, "suffix" : "" }, { "dropping-particle" : "", "family" : "Koons", "given" : "David N", "non-dropping-particle" : "", "parse-names" : false, "suffix" : "" } ], "container-title" : "Plos One", "editor" : [ { "dropping-particle" : "", "family" : "Krkosek", "given" : "Martin", "non-dropping-particle" : "", "parse-names" : false, "suffix" : "" } ], "genre" : "JOUR", "id" : "ITEM-2", "issue" : "11", "issued" : { "date-parts" : [ [ "2012" ] ] }, "page" : "e49395", "title" : "An Accessible Method for Implementing Hierarchical Models with Spatio-Temporal Abundance Data", "type" : "article-journal", "volume" : "7" }, "uris" : [ "http://www.mendeley.com/documents/?uuid=6760b340-d6f5-465d-ae61-688a0741b6ea" ] } ], "mendeley" : { "formattedCitation" : "(Ross et al. 2012, Conn et al. 2015)", "plainTextFormattedCitation" : "(Ross et al. 2012, Conn et al. 2015)", "previouslyFormattedCitation" : "(Ross et al. 2012, Conn et al. 2015)" }, "properties" : { "noteIndex" : 0 }, "schema" : "https://github.com/citation-style-language/schema/raw/master/csl-citation.json" }</w:instrText>
+      </w:r>
+      <w:r>
+        <w:rPr>
+          <w:rFonts w:ascii="Times New Roman" w:hAnsi="Times New Roman" w:cs="Times New Roman"/>
+        </w:rPr>
+        <w:fldChar w:fldCharType="separate"/>
+      </w:r>
+      <w:r>
+        <w:rPr>
+          <w:rFonts w:ascii="Times New Roman" w:hAnsi="Times New Roman" w:cs="Times New Roman"/>
+          <w:noProof/>
+        </w:rPr>
+        <w:t>(Ross et al. 2012, Conn et al. 2015)</w:t>
+      </w:r>
+      <w:r>
+        <w:rPr>
+          <w:rFonts w:ascii="Times New Roman" w:hAnsi="Times New Roman" w:cs="Times New Roman"/>
+        </w:rPr>
+        <w:fldChar w:fldCharType="end"/>
+      </w:r>
+      <w:r>
+        <w:rPr>
+          <w:rFonts w:ascii="Times New Roman" w:hAnsi="Times New Roman" w:cs="Times New Roman"/>
+        </w:rPr>
+        <w:t xml:space="preserve"> </w:t>
+      </w:r>
+      <w:r>
+        <w:rPr>
+          <w:rFonts w:ascii="Times New Roman" w:hAnsi="Times New Roman" w:cs="Times New Roman"/>
+        </w:rPr>
+        <w:t>(</w:t>
       </w:r>
       <w:proofErr w:type="spellStart"/>
+      <w:r>
+        <w:rPr>
+          <w:rFonts w:ascii="Times New Roman" w:hAnsi="Times New Roman" w:cs="Times New Roman"/>
+        </w:rPr>
+        <w:t>refs</w:t>
+      </w:r>
+      <w:r>
+        <w:rPr>
+          <w:rFonts w:ascii="Times New Roman" w:hAnsi="Times New Roman" w:cs="Times New Roman"/>
+        </w:rPr>
+        <w:t>:</w:t>
+      </w:r>
       <w:r>
         <w:rPr>
           <w:rFonts w:ascii="Times New Roman" w:hAnsi="Times New Roman" w:cs="Times New Roman"/>
@@ -1241,7 +1290,481 @@
         <w:rPr>
           <w:rFonts w:ascii="Times New Roman" w:hAnsi="Times New Roman" w:cs="Times New Roman"/>
         </w:rPr>
-        <w:t xml:space="preserve"> (</w:t>
+        <w:t xml:space="preserve"> </w:t>
+      </w:r>
+      <w:r>
+        <w:rPr>
+          <w:rFonts w:ascii="Times New Roman" w:hAnsi="Times New Roman" w:cs="Times New Roman"/>
+        </w:rPr>
+        <w:fldChar w:fldCharType="begin" w:fldLock="1"/>
+      </w:r>
+      <w:r>
+        <w:rPr>
+          <w:rFonts w:ascii="Times New Roman" w:hAnsi="Times New Roman" w:cs="Times New Roman"/>
+        </w:rPr>
+        <w:instrText>ADDIN CSL_CITATION { "citationItems" : [ { "id" : "ITEM-1", "itemData" : { "DOI" : "10.1007/s10651-006-0022-8", "ISBN" : "1352-8505", "ISSN" : "1352-8505", "abstract" : "We develop spatial statistical models for stream networks that can estimate relationships between a response variable and other covariates, make predictions at unsampled locations, and predict an average or total for a stream or a stream segment. There have been very few attempts to develop valid spatial covariance models that incorporate flow, stream distance, or both. The application of typical spatial autocovariance functions based on Euclidean distance, such as the spherical covariance model, are not valid when using stream distance. In this paper we develop a large class of valid models that incorporate flow and stream distance by using spatial moving averages. These methods integrate a moving average function, or kernel, against a white noise process. By running the moving average function upstream from a location, we develop models that use flow, and by construction they are valid models based on stream distance. We show that with proper weighting, many of the usual spatial models based on Euclidean distance have a counterpart for stream networks. Using sulfate concentrations from an example data set, the Maryland Biological Stream Survey (MBSS), we show that models using flow may be more appropriate than models that only use stream distance. For the MBSS data set, we use restricted maximum likelihood to fit a valid covariance matrix that uses flow and stream distance, and then we use this covariance matrix to estimate fixed effects and make kriging and block kriging predictions.", "author" : [ { "dropping-particle" : "", "family" : "Hoef", "given" : "Jay M", "non-dropping-particle" : "Ver", "parse-names" : false, "suffix" : "" }, { "dropping-particle" : "", "family" : "Peterson", "given" : "Erin", "non-dropping-particle" : "", "parse-names" : false, "suffix" : "" }, { "dropping-particle" : "", "family" : "Theobald", "given" : "David", "non-dropping-particle" : "", "parse-names" : false, "suffix" : "" } ], "container-title" : "Environmental and Ecological Statistics", "id" : "ITEM-1", "issue" : "4", "issued" : { "date-parts" : [ [ "2006", "12" ] ] }, "page" : "449-464", "title" : "Spatial statistical models that use flow and stream distance", "type" : "article-journal", "volume" : "13" }, "uris" : [ "http://www.mendeley.com/documents/?uuid=b6a5672f-98e2-4ca1-b07b-5af1a491d708" ] } ], "mendeley" : { "formattedCitation" : "(Ver Hoef et al. 2006)", "plainTextFormattedCitation" : "(Ver Hoef et al. 2006)", "previouslyFormattedCitation" : "(Ver Hoef et al. 2006)" }, "properties" : { "noteIndex" : 0 }, "schema" : "https://github.com/citation-style-language/schema/raw/master/csl-citation.json" }</w:instrText>
+      </w:r>
+      <w:r>
+        <w:rPr>
+          <w:rFonts w:ascii="Times New Roman" w:hAnsi="Times New Roman" w:cs="Times New Roman"/>
+        </w:rPr>
+        <w:fldChar w:fldCharType="separate"/>
+      </w:r>
+      <w:r>
+        <w:rPr>
+          <w:rFonts w:ascii="Times New Roman" w:hAnsi="Times New Roman" w:cs="Times New Roman"/>
+          <w:noProof/>
+        </w:rPr>
+        <w:t>(Ver Hoef et al. 2006)</w:t>
+      </w:r>
+      <w:r>
+        <w:rPr>
+          <w:rFonts w:ascii="Times New Roman" w:hAnsi="Times New Roman" w:cs="Times New Roman"/>
+        </w:rPr>
+        <w:fldChar w:fldCharType="end"/>
+      </w:r>
+      <w:r>
+        <w:rPr>
+          <w:rFonts w:ascii="Times New Roman" w:hAnsi="Times New Roman" w:cs="Times New Roman"/>
+        </w:rPr>
+        <w:t>.</w:t>
+      </w:r>
+    </w:p>
+    <w:p>
+      <w:pPr>
+        <w:tabs>
+          <w:tab w:val="left" w:pos="360"/>
+          <w:tab w:val="left" w:pos="8640"/>
+        </w:tabs>
+        <w:rPr>
+          <w:rFonts w:ascii="Times New Roman" w:hAnsi="Times New Roman" w:cs="Times New Roman"/>
+        </w:rPr>
+      </w:pPr>
+      <w:r>
+        <w:rPr>
+          <w:rFonts w:ascii="Times New Roman" w:hAnsi="Times New Roman" w:cs="Times New Roman"/>
+        </w:rPr>
+        <w:tab/>
+        <w:t>A variety of statistical models have been developed t</w:t>
+      </w:r>
+      <w:r>
+        <w:rPr>
+          <w:rFonts w:ascii="Times New Roman" w:hAnsi="Times New Roman" w:cs="Times New Roman"/>
+        </w:rPr>
+        <w:t>o account for spatial corr</w:t>
+      </w:r>
+      <w:r>
+        <w:rPr>
+          <w:rFonts w:ascii="Times New Roman" w:hAnsi="Times New Roman" w:cs="Times New Roman"/>
+        </w:rPr>
+        <w:t>elations in de</w:t>
+      </w:r>
+      <w:r>
+        <w:rPr>
+          <w:rFonts w:ascii="Times New Roman" w:hAnsi="Times New Roman" w:cs="Times New Roman"/>
+        </w:rPr>
+        <w:t>ndritic networks. These include</w:t>
+      </w:r>
+      <w:r>
+        <w:rPr>
+          <w:rFonts w:ascii="Times New Roman" w:hAnsi="Times New Roman" w:cs="Times New Roman"/>
+        </w:rPr>
+        <w:t>, but are not limited to, deriving valid covariance relationships for linear models</w:t>
+      </w:r>
+      <w:r>
+        <w:rPr>
+          <w:rFonts w:ascii="Times New Roman" w:hAnsi="Times New Roman" w:cs="Times New Roman"/>
+        </w:rPr>
+        <w:t xml:space="preserve"> (ref: Peterson et al 2007) and linear mixed models with moving averages that account for hydrologic distance </w:t>
+      </w:r>
+      <w:r>
+        <w:rPr>
+          <w:rFonts w:ascii="Times New Roman" w:hAnsi="Times New Roman" w:cs="Times New Roman"/>
+        </w:rPr>
+        <w:t>and flow (</w:t>
+      </w:r>
+      <w:proofErr w:type="spellStart"/>
+      <w:r>
+        <w:rPr>
+          <w:rFonts w:ascii="Times New Roman" w:hAnsi="Times New Roman" w:cs="Times New Roman"/>
+        </w:rPr>
+        <w:t>Ver</w:t>
+      </w:r>
+      <w:proofErr w:type="spellEnd"/>
+      <w:r>
+        <w:rPr>
+          <w:rFonts w:ascii="Times New Roman" w:hAnsi="Times New Roman" w:cs="Times New Roman"/>
+        </w:rPr>
+        <w:t xml:space="preserve"> </w:t>
+      </w:r>
+      <w:proofErr w:type="spellStart"/>
+      <w:r>
+        <w:rPr>
+          <w:rFonts w:ascii="Times New Roman" w:hAnsi="Times New Roman" w:cs="Times New Roman"/>
+        </w:rPr>
+        <w:t>Hoef</w:t>
+      </w:r>
+      <w:proofErr w:type="spellEnd"/>
+      <w:r>
+        <w:rPr>
+          <w:rFonts w:ascii="Times New Roman" w:hAnsi="Times New Roman" w:cs="Times New Roman"/>
+        </w:rPr>
+        <w:t xml:space="preserve"> et al. 2006). Some models also include </w:t>
+      </w:r>
+      <w:r>
+        <w:rPr>
+          <w:rFonts w:ascii="Times New Roman" w:hAnsi="Times New Roman" w:cs="Times New Roman"/>
+        </w:rPr>
+        <w:t>“tail-up”, “tail-down” or “two-tail” correlations</w:t>
+      </w:r>
+      <w:r>
+        <w:rPr>
+          <w:rFonts w:ascii="Times New Roman" w:hAnsi="Times New Roman" w:cs="Times New Roman"/>
+        </w:rPr>
+        <w:t xml:space="preserve"> to account for directional autocorrelation</w:t>
+      </w:r>
+      <w:r>
+        <w:rPr>
+          <w:rFonts w:ascii="Times New Roman" w:hAnsi="Times New Roman" w:cs="Times New Roman"/>
+        </w:rPr>
+        <w:t xml:space="preserve"> </w:t>
+      </w:r>
+      <w:r>
+        <w:rPr>
+          <w:rFonts w:ascii="Times New Roman" w:hAnsi="Times New Roman" w:cs="Times New Roman"/>
+        </w:rPr>
+        <w:fldChar w:fldCharType="begin" w:fldLock="1"/>
+      </w:r>
+      <w:r>
+        <w:rPr>
+          <w:rFonts w:ascii="Times New Roman" w:hAnsi="Times New Roman" w:cs="Times New Roman"/>
+        </w:rPr>
+        <w:instrText>ADDIN CSL_CITATION { "citationItems" : [ { "id" : "ITEM-1", "itemData" : { "DOI" : "10.1198/jasa.2009.ap08248", "ISSN" : "0162-1459", "abstract" : "In this article we use moving averages to develop new classes of models in a flexible modeling framework for stream networks. Streams and rivers are among our most important resources, yet models with autocorrelated errors for spatially continuous stream networks have been described only recently. We develop models based on stream distance rather than on Euclidean distance. Spatial autocovariance models developed for Euclidean distance may not be valid when using stream distance. We begin by describing a stream topology. We then use moving averages to build several classes of valid models for streams. Various models are derived depending on whether the moving average has a \u201ctail-up\u201d stream, a \u201ctail-down\u201d stream, or a \u201ctwo-tail\u201d construction. These models also can account for the volume and direction of flowing water. The data for this article come from the Ecosystem Health Monitoring Program in Southeast Queensland, Australia, an important national program aimed at monitoring water quality.We model two water chemistry variables, pH and conductivity, for sample sizes close to 100. We estimate fixed effects and make spatial predictions. One interesting aspect of stream networks is the possible dichotomy of autocorrelation between flow-connected and flow-unconnected locations. For this reason, it is important to have a flexible modeling framework, which we achieve on the example data using a variance component approach.", "author" : [ { "dropping-particle" : "", "family" : "Hoef", "given" : "Jay M", "non-dropping-particle" : "Ver", "parse-names" : false, "suffix" : "" }, { "dropping-particle" : "", "family" : "Peterson", "given" : "Erin E", "non-dropping-particle" : "", "parse-names" : false, "suffix" : "" } ], "container-title" : "Journal of the American Statistical Association", "id" : "ITEM-1", "issue" : "489", "issued" : { "date-parts" : [ [ "2010", "3" ] ] }, "page" : "6-18", "title" : "A Moving Average Approach for Spatial Statistical Models of Stream Networks", "type" : "article-journal", "volume" : "105" }, "uris" : [ "http://www.mendeley.com/documents/?uuid=50c6e70a-5583-49c9-8315-238b03f7f20e" ] }, { "id" : "ITEM-2", "itemData" : { "author" : [ { "dropping-particle" : "", "family" : "Peterson", "given" : "Erin E", "non-dropping-particle" : "", "parse-names" : false, "suffix" : "" }, { "dropping-particle" : "", "family" : "Hoef", "given" : "Jay M", "non-dropping-particle" : "Ver", "parse-names" : false, "suffix" : "" } ], "container-title" : "Ecology", "id" : "ITEM-2", "issue" : "3", "issued" : { "date-parts" : [ [ "2010" ] ] }, "page" : "644-651", "title" : "A mixed-model moving-average approach to geostatistical modeling in stream networks", "type" : "article-journal", "volume" : "91" }, "uris" : [ "http://www.mendeley.com/documents/?uuid=9e355c63-ec83-416c-b443-63fbc02c8fa2" ] } ], "mendeley" : { "formattedCitation" : "(Peterson and Ver Hoef 2010, Ver Hoef and Peterson 2010)", "plainTextFormattedCitation" : "(Peterson and Ver Hoef 2010, Ver Hoef and Peterson 2010)", "previouslyFormattedCitation" : "(Peterson and Ver Hoef 2010, Ver Hoef and Peterson 2010)" }, "properties" : { "noteIndex" : 0 }, "schema" : "https://github.com/citation-style-language/schema/raw/master/csl-citation.json" }</w:instrText>
+      </w:r>
+      <w:r>
+        <w:rPr>
+          <w:rFonts w:ascii="Times New Roman" w:hAnsi="Times New Roman" w:cs="Times New Roman"/>
+        </w:rPr>
+        <w:fldChar w:fldCharType="separate"/>
+      </w:r>
+      <w:r>
+        <w:rPr>
+          <w:rFonts w:ascii="Times New Roman" w:hAnsi="Times New Roman" w:cs="Times New Roman"/>
+          <w:noProof/>
+        </w:rPr>
+        <w:t>(Peterson and Ver Hoef 2010, Ver Hoef and Peterson 2010)</w:t>
+      </w:r>
+      <w:r>
+        <w:rPr>
+          <w:rFonts w:ascii="Times New Roman" w:hAnsi="Times New Roman" w:cs="Times New Roman"/>
+        </w:rPr>
+        <w:fldChar w:fldCharType="end"/>
+      </w:r>
+      <w:r>
+        <w:rPr>
+          <w:rFonts w:ascii="Times New Roman" w:hAnsi="Times New Roman" w:cs="Times New Roman"/>
+        </w:rPr>
+        <w:t xml:space="preserve">. Additionally, </w:t>
+      </w:r>
+      <w:r>
+        <w:rPr>
+          <w:rFonts w:ascii="Times New Roman" w:hAnsi="Times New Roman" w:cs="Times New Roman"/>
+        </w:rPr>
+        <w:t xml:space="preserve">block </w:t>
+      </w:r>
+      <w:proofErr w:type="spellStart"/>
+      <w:r>
+        <w:rPr>
+          <w:rFonts w:ascii="Times New Roman" w:hAnsi="Times New Roman" w:cs="Times New Roman"/>
+        </w:rPr>
+        <w:t>Kriging</w:t>
+      </w:r>
+      <w:proofErr w:type="spellEnd"/>
+      <w:r>
+        <w:rPr>
+          <w:rFonts w:ascii="Times New Roman" w:hAnsi="Times New Roman" w:cs="Times New Roman"/>
+        </w:rPr>
+        <w:t xml:space="preserve"> </w:t>
+      </w:r>
+      <w:r>
+        <w:rPr>
+          <w:rFonts w:ascii="Times New Roman" w:hAnsi="Times New Roman" w:cs="Times New Roman"/>
+        </w:rPr>
+        <w:t xml:space="preserve">has been used </w:t>
+      </w:r>
+      <w:r>
+        <w:rPr>
+          <w:rFonts w:ascii="Times New Roman" w:hAnsi="Times New Roman" w:cs="Times New Roman"/>
+        </w:rPr>
+        <w:t>for spatial interpolation</w:t>
+      </w:r>
+      <w:r>
+        <w:rPr>
+          <w:rFonts w:ascii="Times New Roman" w:hAnsi="Times New Roman" w:cs="Times New Roman"/>
+        </w:rPr>
+        <w:t xml:space="preserve"> </w:t>
+      </w:r>
+      <w:r>
+        <w:rPr>
+          <w:rFonts w:ascii="Times New Roman" w:hAnsi="Times New Roman" w:cs="Times New Roman"/>
+        </w:rPr>
+        <w:fldChar w:fldCharType="begin" w:fldLock="1"/>
+      </w:r>
+      <w:r>
+        <w:rPr>
+          <w:rFonts w:ascii="Times New Roman" w:hAnsi="Times New Roman" w:cs="Times New Roman"/>
+        </w:rPr>
+        <w:instrText>ADDIN CSL_CITATION { "citationItems" : [ { "id" : "ITEM-1", "itemData" : { "DOI" : "10.1007/s10651-006-0022-8", "ISBN" : "1352-8505", "ISSN" : "1352-8505", "abstract" : "We develop spatial statistical models for stream networks that can estimate relationships between a response variable and other covariates, make predictions at unsampled locations, and predict an average or total for a stream or a stream segment. There have been very few attempts to develop valid spatial covariance models that incorporate flow, stream distance, or both. The application of typical spatial autocovariance functions based on Euclidean distance, such as the spherical covariance model, are not valid when using stream distance. In this paper we develop a large class of valid models that incorporate flow and stream distance by using spatial moving averages. These methods integrate a moving average function, or kernel, against a white noise process. By running the moving average function upstream from a location, we develop models that use flow, and by construction they are valid models based on stream distance. We show that with proper weighting, many of the usual spatial models based on Euclidean distance have a counterpart for stream networks. Using sulfate concentrations from an example data set, the Maryland Biological Stream Survey (MBSS), we show that models using flow may be more appropriate than models that only use stream distance. For the MBSS data set, we use restricted maximum likelihood to fit a valid covariance matrix that uses flow and stream distance, and then we use this covariance matrix to estimate fixed effects and make kriging and block kriging predictions.", "author" : [ { "dropping-particle" : "", "family" : "Hoef", "given" : "Jay M", "non-dropping-particle" : "Ver", "parse-names" : false, "suffix" : "" }, { "dropping-particle" : "", "family" : "Peterson", "given" : "Erin", "non-dropping-particle" : "", "parse-names" : false, "suffix" : "" }, { "dropping-particle" : "", "family" : "Theobald", "given" : "David", "non-dropping-particle" : "", "parse-names" : false, "suffix" : "" } ], "container-title" : "Environmental and Ecological Statistics", "id" : "ITEM-1", "issue" : "4", "issued" : { "date-parts" : [ [ "2006", "12" ] ] }, "page" : "449-464", "title" : "Spatial statistical models that use flow and stream distance", "type" : "article-journal", "volume" : "13" }, "uris" : [ "http://www.mendeley.com/documents/?uuid=b6a5672f-98e2-4ca1-b07b-5af1a491d708" ] } ], "mendeley" : { "formattedCitation" : "(Ver Hoef et al. 2006)", "plainTextFormattedCitation" : "(Ver Hoef et al. 2006)", "previouslyFormattedCitation" : "(Ver Hoef et al. 2006)" }, "properties" : { "noteIndex" : 0 }, "schema" : "https://github.com/citation-style-language/schema/raw/master/csl-citation.json" }</w:instrText>
+      </w:r>
+      <w:r>
+        <w:rPr>
+          <w:rFonts w:ascii="Times New Roman" w:hAnsi="Times New Roman" w:cs="Times New Roman"/>
+        </w:rPr>
+        <w:fldChar w:fldCharType="separate"/>
+      </w:r>
+      <w:r>
+        <w:rPr>
+          <w:rFonts w:ascii="Times New Roman" w:hAnsi="Times New Roman" w:cs="Times New Roman"/>
+          <w:noProof/>
+        </w:rPr>
+        <w:t>(Ver Hoef et al. 2006)</w:t>
+      </w:r>
+      <w:r>
+        <w:rPr>
+          <w:rFonts w:ascii="Times New Roman" w:hAnsi="Times New Roman" w:cs="Times New Roman"/>
+        </w:rPr>
+        <w:fldChar w:fldCharType="end"/>
+      </w:r>
+      <w:r>
+        <w:rPr>
+          <w:rFonts w:ascii="Times New Roman" w:hAnsi="Times New Roman" w:cs="Times New Roman"/>
+        </w:rPr>
+        <w:t>.</w:t>
+      </w:r>
+    </w:p>
+    <w:p>
+      <w:pPr>
+        <w:tabs>
+          <w:tab w:val="left" w:pos="360"/>
+          <w:tab w:val="left" w:pos="8640"/>
+        </w:tabs>
+        <w:ind w:firstLine="720"/>
+        <w:rPr>
+          <w:rFonts w:ascii="Times New Roman" w:hAnsi="Times New Roman" w:cs="Times New Roman"/>
+        </w:rPr>
+      </w:pPr>
+      <w:r>
+        <w:rPr>
+          <w:rFonts w:ascii="Times New Roman" w:hAnsi="Times New Roman" w:cs="Times New Roman"/>
+        </w:rPr>
+        <w:t>While these models provide improved inference for many types of data, there are limitations with the current approaches. Current models account for spatial correlations but do not allow for changing spatial correlations over time as with spatiotemporal models</w:t>
+      </w:r>
+      <w:r>
+        <w:rPr>
+          <w:rFonts w:ascii="Times New Roman" w:hAnsi="Times New Roman" w:cs="Times New Roman"/>
+        </w:rPr>
+        <w:t xml:space="preserve"> </w:t>
+      </w:r>
+      <w:r>
+        <w:rPr>
+          <w:rFonts w:ascii="Times New Roman" w:hAnsi="Times New Roman" w:cs="Times New Roman"/>
+        </w:rPr>
+        <w:fldChar w:fldCharType="begin" w:fldLock="1"/>
+      </w:r>
+      <w:r>
+        <w:rPr>
+          <w:rFonts w:ascii="Times New Roman" w:hAnsi="Times New Roman" w:cs="Times New Roman"/>
+        </w:rPr>
+        <w:instrText>ADDIN CSL_CITATION { "citationItems" : [ { "id" : "ITEM-1", "itemData" : { "DOI" : "10.1111/ele.12084", "ISSN" : "1461-0248", "PMID" : "23458322", "abstract" : "Dendritic ecological networks (DENs) are a unique form of ecological networks that exhibit a dendritic network topology (e.g. stream and cave networks or plant architecture). DENs have a dual spatial representation; as points within the network and as points in geographical space. Consequently, some analytical methods used to quantify relationships in other types of ecological networks, or in 2-D space, may be inadequate for studying the influence of structure and connectivity on ecological processes within DENs. We propose a conceptual taxonomy of network analysis methods that account for DEN characteristics to varying degrees and provide a synthesis of the different approaches within the context of stream ecology. Within this context, we summarise the key innovations of a new family of spatial statistical models that describe spatial relationships in DENs. Finally, we discuss how different network analyses may be combined to address more complex and novel research questions. While our main focus is streams, the taxonomy of network analyses is also relevant anywhere spatial patterns in both network and 2-D space can be used to explore the influence of multi-scale processes on biota and their habitat (e.g. plant morphology and pest infestation, or preferential migration along stream or road corridors).", "author" : [ { "dropping-particle" : "", "family" : "Peterson", "given" : "Erin E", "non-dropping-particle" : "", "parse-names" : false, "suffix" : "" }, { "dropping-particle" : "", "family" : "Hoef", "given" : "Jay M", "non-dropping-particle" : "Ver", "parse-names" : false, "suffix" : "" }, { "dropping-particle" : "", "family" : "Isaak", "given" : "Dan J", "non-dropping-particle" : "", "parse-names" : false, "suffix" : "" }, { "dropping-particle" : "", "family" : "Falke", "given" : "Jeffrey a", "non-dropping-particle" : "", "parse-names" : false, "suffix" : "" }, { "dropping-particle" : "", "family" : "Fortin", "given" : "Marie-Jos\u00e9e", "non-dropping-particle" : "", "parse-names" : false, "suffix" : "" }, { "dropping-particle" : "", "family" : "Jordan", "given" : "Chris E", "non-dropping-particle" : "", "parse-names" : false, "suffix" : "" }, { "dropping-particle" : "", "family" : "McNyset", "given" : "Kristina", "non-dropping-particle" : "", "parse-names" : false, "suffix" : "" }, { "dropping-particle" : "", "family" : "Monestiez", "given" : "Pascal", "non-dropping-particle" : "", "parse-names" : false, "suffix" : "" }, { "dropping-particle" : "", "family" : "Ruesch", "given" : "Aaron S", "non-dropping-particle" : "", "parse-names" : false, "suffix" : "" }, { "dropping-particle" : "", "family" : "Sengupta", "given" : "Aritra", "non-dropping-particle" : "", "parse-names" : false, "suffix" : "" }, { "dropping-particle" : "", "family" : "Som", "given" : "Nicholas", "non-dropping-particle" : "", "parse-names" : false, "suffix" : "" }, { "dropping-particle" : "", "family" : "Steel", "given" : "E Ashley", "non-dropping-particle" : "", "parse-names" : false, "suffix" : "" }, { "dropping-particle" : "", "family" : "Theobald", "given" : "David M", "non-dropping-particle" : "", "parse-names" : false, "suffix" : "" }, { "dropping-particle" : "", "family" : "Torgersen", "given" : "Christian E", "non-dropping-particle" : "", "parse-names" : false, "suffix" : "" }, { "dropping-particle" : "", "family" : "Wenger", "given" : "Seth J", "non-dropping-particle" : "", "parse-names" : false, "suffix" : "" } ], "container-title" : "Ecology letters", "id" : "ITEM-1", "issue" : "5", "issued" : { "date-parts" : [ [ "2013", "5" ] ] }, "page" : "707-19", "title" : "Modelling dendritic ecological networks in space: an integrated network perspective.", "type" : "article-journal", "volume" : "16" }, "uris" : [ "http://www.mendeley.com/documents/?uuid=9b6c58c8-3bc1-492c-8f1c-04e52c71cdbd" ] } ], "mendeley" : { "formattedCitation" : "(Peterson et al. 2013)", "plainTextFormattedCitation" : "(Peterson et al. 2013)", "previouslyFormattedCitation" : "(Peterson et al. 2013)" }, "properties" : { "noteIndex" : 0 }, "schema" : "https://github.com/citation-style-language/schema/raw/master/csl-citation.json" }</w:instrText>
+      </w:r>
+      <w:r>
+        <w:rPr>
+          <w:rFonts w:ascii="Times New Roman" w:hAnsi="Times New Roman" w:cs="Times New Roman"/>
+        </w:rPr>
+        <w:fldChar w:fldCharType="separate"/>
+      </w:r>
+      <w:r>
+        <w:rPr>
+          <w:rFonts w:ascii="Times New Roman" w:hAnsi="Times New Roman" w:cs="Times New Roman"/>
+          <w:noProof/>
+        </w:rPr>
+        <w:t>(Peterson et al. 2013)</w:t>
+      </w:r>
+      <w:r>
+        <w:rPr>
+          <w:rFonts w:ascii="Times New Roman" w:hAnsi="Times New Roman" w:cs="Times New Roman"/>
+        </w:rPr>
+        <w:fldChar w:fldCharType="end"/>
+      </w:r>
+      <w:r>
+        <w:rPr>
+          <w:rFonts w:ascii="Times New Roman" w:hAnsi="Times New Roman" w:cs="Times New Roman"/>
+        </w:rPr>
+        <w:t xml:space="preserve">. </w:t>
+      </w:r>
+      <w:r>
+        <w:rPr>
+          <w:rFonts w:ascii="Times New Roman" w:hAnsi="Times New Roman" w:cs="Times New Roman"/>
+        </w:rPr>
+        <w:t>A second limitation is the inability to distinguish between process and observation error to account for imperfect detection</w:t>
+      </w:r>
+      <w:r>
+        <w:rPr>
+          <w:rFonts w:ascii="Times New Roman" w:hAnsi="Times New Roman" w:cs="Times New Roman"/>
+        </w:rPr>
+        <w:t xml:space="preserve"> </w:t>
+      </w:r>
+      <w:r>
+        <w:rPr>
+          <w:rFonts w:ascii="Times New Roman" w:hAnsi="Times New Roman" w:cs="Times New Roman"/>
+        </w:rPr>
+        <w:fldChar w:fldCharType="begin" w:fldLock="1"/>
+      </w:r>
+      <w:r>
+        <w:rPr>
+          <w:rFonts w:ascii="Times New Roman" w:hAnsi="Times New Roman" w:cs="Times New Roman"/>
+        </w:rPr>
+        <w:instrText>ADDIN CSL_CITATION { "citationItems" : [ { "id" : "ITEM-1", "itemData" : { "DOI" : "10.1111/ele.12084", "ISSN" : "1461-0248", "PMID" : "23458322", "abstract" : "Dendritic ecological networks (DENs) are a unique form of ecological networks that exhibit a dendritic network topology (e.g. stream and cave networks or plant architecture). DENs have a dual spatial representation; as points within the network and as points in geographical space. Consequently, some analytical methods used to quantify relationships in other types of ecological networks, or in 2-D space, may be inadequate for studying the influence of structure and connectivity on ecological processes within DENs. We propose a conceptual taxonomy of network analysis methods that account for DEN characteristics to varying degrees and provide a synthesis of the different approaches within the context of stream ecology. Within this context, we summarise the key innovations of a new family of spatial statistical models that describe spatial relationships in DENs. Finally, we discuss how different network analyses may be combined to address more complex and novel research questions. While our main focus is streams, the taxonomy of network analyses is also relevant anywhere spatial patterns in both network and 2-D space can be used to explore the influence of multi-scale processes on biota and their habitat (e.g. plant morphology and pest infestation, or preferential migration along stream or road corridors).", "author" : [ { "dropping-particle" : "", "family" : "Peterson", "given" : "Erin E", "non-dropping-particle" : "", "parse-names" : false, "suffix" : "" }, { "dropping-particle" : "", "family" : "Hoef", "given" : "Jay M", "non-dropping-particle" : "Ver", "parse-names" : false, "suffix" : "" }, { "dropping-particle" : "", "family" : "Isaak", "given" : "Dan J", "non-dropping-particle" : "", "parse-names" : false, "suffix" : "" }, { "dropping-particle" : "", "family" : "Falke", "given" : "Jeffrey a", "non-dropping-particle" : "", "parse-names" : false, "suffix" : "" }, { "dropping-particle" : "", "family" : "Fortin", "given" : "Marie-Jos\u00e9e", "non-dropping-particle" : "", "parse-names" : false, "suffix" : "" }, { "dropping-particle" : "", "family" : "Jordan", "given" : "Chris E", "non-dropping-particle" : "", "parse-names" : false, "suffix" : "" }, { "dropping-particle" : "", "family" : "McNyset", "given" : "Kristina", "non-dropping-particle" : "", "parse-names" : false, "suffix" : "" }, { "dropping-particle" : "", "family" : "Monestiez", "given" : "Pascal", "non-dropping-particle" : "", "parse-names" : false, "suffix" : "" }, { "dropping-particle" : "", "family" : "Ruesch", "given" : "Aaron S", "non-dropping-particle" : "", "parse-names" : false, "suffix" : "" }, { "dropping-particle" : "", "family" : "Sengupta", "given" : "Aritra", "non-dropping-particle" : "", "parse-names" : false, "suffix" : "" }, { "dropping-particle" : "", "family" : "Som", "given" : "Nicholas", "non-dropping-particle" : "", "parse-names" : false, "suffix" : "" }, { "dropping-particle" : "", "family" : "Steel", "given" : "E Ashley", "non-dropping-particle" : "", "parse-names" : false, "suffix" : "" }, { "dropping-particle" : "", "family" : "Theobald", "given" : "David M", "non-dropping-particle" : "", "parse-names" : false, "suffix" : "" }, { "dropping-particle" : "", "family" : "Torgersen", "given" : "Christian E", "non-dropping-particle" : "", "parse-names" : false, "suffix" : "" }, { "dropping-particle" : "", "family" : "Wenger", "given" : "Seth J", "non-dropping-particle" : "", "parse-names" : false, "suffix" : "" } ], "container-title" : "Ecology letters", "id" : "ITEM-1", "issue" : "5", "issued" : { "date-parts" : [ [ "2013", "5" ] ] }, "page" : "707-19", "title" : "Modelling dendritic ecological networks in space: an integrated network perspective.", "type" : "article-journal", "volume" : "16" }, "uris" : [ "http://www.mendeley.com/documents/?uuid=9b6c58c8-3bc1-492c-8f1c-04e52c71cdbd" ] } ], "mendeley" : { "formattedCitation" : "(Peterson et al. 2013)", "plainTextFormattedCitation" : "(Peterson et al. 2013)", "previouslyFormattedCitation" : "(Peterson et al. 2013)" }, "properties" : { "noteIndex" : 0 }, "schema" : "https://github.com/citation-style-language/schema/raw/master/csl-citation.json" }</w:instrText>
+      </w:r>
+      <w:r>
+        <w:rPr>
+          <w:rFonts w:ascii="Times New Roman" w:hAnsi="Times New Roman" w:cs="Times New Roman"/>
+        </w:rPr>
+        <w:fldChar w:fldCharType="separate"/>
+      </w:r>
+      <w:r>
+        <w:rPr>
+          <w:rFonts w:ascii="Times New Roman" w:hAnsi="Times New Roman" w:cs="Times New Roman"/>
+          <w:noProof/>
+        </w:rPr>
+        <w:t>(Peterson et al. 2013)</w:t>
+      </w:r>
+      <w:r>
+        <w:rPr>
+          <w:rFonts w:ascii="Times New Roman" w:hAnsi="Times New Roman" w:cs="Times New Roman"/>
+        </w:rPr>
+        <w:fldChar w:fldCharType="end"/>
+      </w:r>
+      <w:r>
+        <w:rPr>
+          <w:rFonts w:ascii="Times New Roman" w:hAnsi="Times New Roman" w:cs="Times New Roman"/>
+        </w:rPr>
+        <w:t xml:space="preserve">. </w:t>
+      </w:r>
+      <w:r>
+        <w:rPr>
+          <w:rFonts w:ascii="Times New Roman" w:hAnsi="Times New Roman" w:cs="Times New Roman"/>
+        </w:rPr>
+        <w:t xml:space="preserve">When performing count surveys of organisms, the probability of detecting each individual in the population is </w:t>
+      </w:r>
+      <w:r>
+        <w:rPr>
+          <w:rFonts w:ascii="Times New Roman" w:hAnsi="Times New Roman" w:cs="Times New Roman"/>
+        </w:rPr>
+        <w:t>often</w:t>
+      </w:r>
+      <w:r>
+        <w:rPr>
+          <w:rFonts w:ascii="Times New Roman" w:hAnsi="Times New Roman" w:cs="Times New Roman"/>
+        </w:rPr>
+        <w:t xml:space="preserve"> less than one</w:t>
+      </w:r>
+      <w:r>
+        <w:rPr>
+          <w:rFonts w:ascii="Times New Roman" w:hAnsi="Times New Roman" w:cs="Times New Roman"/>
+        </w:rPr>
+        <w:t xml:space="preserve"> (imperfect)</w:t>
+      </w:r>
+      <w:r>
+        <w:rPr>
+          <w:rFonts w:ascii="Times New Roman" w:hAnsi="Times New Roman" w:cs="Times New Roman"/>
+        </w:rPr>
+        <w:t xml:space="preserve">. </w:t>
+      </w:r>
+      <w:r>
+        <w:rPr>
+          <w:rFonts w:ascii="Times New Roman" w:hAnsi="Times New Roman" w:cs="Times New Roman"/>
+        </w:rPr>
+        <w:t>This results in a problem of inference regarding the populations and environmental effects on the population, particularly when the probability of detection is variable in time and space. To address this issue, a variety of hierarchical models have been developed separating information regarding abundance and detection</w:t>
+      </w:r>
+      <w:r>
+        <w:rPr>
+          <w:rFonts w:ascii="Times New Roman" w:hAnsi="Times New Roman" w:cs="Times New Roman"/>
+        </w:rPr>
+        <w:t xml:space="preserve"> </w:t>
+      </w:r>
+      <w:r>
+        <w:rPr>
+          <w:rFonts w:ascii="Times New Roman" w:hAnsi="Times New Roman" w:cs="Times New Roman"/>
+        </w:rPr>
+        <w:fldChar w:fldCharType="begin" w:fldLock="1"/>
+      </w:r>
+      <w:r>
+        <w:rPr>
+          <w:rFonts w:ascii="Times New Roman" w:hAnsi="Times New Roman" w:cs="Times New Roman"/>
+        </w:rPr>
+        <w:instrText>ADDIN CSL_CITATION { "citationItems" : [ { "id" : "ITEM-1", "itemData" : { "author" : [ { "dropping-particle" : "", "family" : "Royle", "given" : "J Andrew", "non-dropping-particle" : "", "parse-names" : false, "suffix" : "" }, { "dropping-particle" : "", "family" : "Dorazio", "given" : "R M", "non-dropping-particle" : "", "parse-names" : false, "suffix" : "" } ], "genre" : "Book", "id" : "ITEM-1", "issued" : { "date-parts" : [ [ "2008" ] ] }, "note" : "This is an interesting book on population modeling. Royle and Dorazio are at the forefront of this field. The authors give a nice introduction to modeling and the philosophy of science underlying statistical inference and modeling with focus on ecology. Topics include presence/absence data, mark-recapture, count data, occupancy, abundance, detection probability, spatial and behavioral variation, removal sampling, and community composition. Many good, readily understandable examples are used and examples of computer code are given in R and WinBUGS. They also provide examples of modeling using classical (i.e. maximum likelihood) and bayesian methods. The introduction provides theoretical and philosophical arguments for and against each method. There are two major drawbacks of this book. The first is the lack of description and examples on testing the assumptions and fit of various models for the data. This book definitely does not take the reader step-by-step through processing and analyzing his data. It is more like a statistics book with real case studies and computer code examples. The second drawback is that the computer code is not well described and it is at times difficult to figure out what the code is doing in relation to the examples and mathmatical formulas. Despite these limitations, I would recommend this book to those interested in modeling population abundance or occupancy. Table of Contents PDF\n\nlater thoughts after more use:\nThis book provides great examples of what ecologists can do using hierarchical modeling. There are even examples of WinBUGS and R code. However, their explanations leave much to be desired. Basically if you know enough to use this book you probably don't need it and can just reference the authors' papers. It may be worth skimming the library's copy and downloading source code from their website but there are many better books on Hierarchical Modeling and Bayesian analysis. The one advantage this book has is that they show the results of every model using MLE and Bayesian inference for comparison. Again, however, they don't excel at verbally describing the difference and the pros and cons.", "number-of-pages" : "444", "publisher" : "Academic Press", "publisher-place" : "Boston", "title" : "Hierarchical modeling and inference in ecology: The analysis of data from populations, metapopulations and communities", "type" : "book" }, "uris" : [ "http://www.mendeley.com/documents/?uuid=43be7fdd-63da-4049-b439-b9ebb27c5221" ] }, { "id" : "ITEM-2", "itemData" : { "author" : [ { "dropping-particle" : "", "family" : "Zipkin", "given" : "Elise F", "non-dropping-particle" : "", "parse-names" : false, "suffix" : "" }, { "dropping-particle" : "", "family" : "Thorson", "given" : "James T", "non-dropping-particle" : "", "parse-names" : false, "suffix" : "" }, { "dropping-particle" : "", "family" : "See", "given" : "Kevin", "non-dropping-particle" : "", "parse-names" : false, "suffix" : "" }, { "dropping-particle" : "", "family" : "Lynch", "given" : "Heather J", "non-dropping-particle" : "", "parse-names" : false, "suffix" : "" }, { "dropping-particle" : "", "family" : "Grant", "given" : "Evan H C", "non-dropping-particle" : "", "parse-names" : false, "suffix" : "" }, { "dropping-particle" : "", "family" : "Kanno", "given" : "Yoichiro", "non-dropping-particle" : "", "parse-names" : false, "suffix" : "" }, { "dropping-particle" : "", "family" : "Chandler", "given" : "Richard B", "non-dropping-particle" : "", "parse-names" : false, "suffix" : "" }, { "dropping-particle" : "", "family" : "Letcher", "given" : "Benjamin H", "non-dropping-particle" : "", "parse-names" : false, "suffix" : "" }, { "dropping-particle" : "", "family" : "Royle", "given" : "J Andrew", "non-dropping-particle" : "", "parse-names" : false, "suffix" : "" } ], "id" : "ITEM-2", "issued" : { "date-parts" : [ [ "0" ] ] }, "title" : "Modeling structured population dynamics using data from unmarked individuals", "type" : "article-journal" }, "uris" : [ "http://www.mendeley.com/documents/?uuid=3c7ad65c-57d8-4d1e-a7a6-e6e508700c59" ] }, { "id" : "ITEM-3", "itemData" : { "DOI" : "10.1111/j.0006-341X.2004.00142.x", "ISSN" : "0006-341X", "PMID" : "15032780", "abstract" : "Spatial replication is a common theme in count surveys of animals. Such surveys often generate sparse count data from which it is difficult to estimate population size while formally accounting for detection probability. In this article, I describe a class of models (N-mixture models) which allow for estimation of population size from such data. The key idea is to view site-specific population sizes, N, as independent random variables distributed according to some mixing distribution (e.g., Poisson). Prior parameters are estimated from the marginal likelihood of the data, having integrated over the prior distribution for N. Carroll and Lombard (1985, Journal of American Statistical Association 80, 423-426) proposed a class of estimators based on mixing over a prior distribution for detection probability. Their estimator can be applied in limited settings, but is sensitive to prior parameter values that are fixed a priori. Spatial replication provides additional information regarding the parameters of the prior distribution on N that is exploited by the N-mixture models and which leads to reasonable estimates of abundance from sparse data. A simulation study demonstrates superior operating characteristics (bias, confidence interval coverage) of the N-mixture estimator compared to the Caroll and Lombard estimator. Both estimators are applied to point count data on six species of birds illustrating the sensitivity to choice of prior on p and substantially different estimates of abundance as a consequence.", "author" : [ { "dropping-particle" : "", "family" : "Royle", "given" : "J Andrew", "non-dropping-particle" : "", "parse-names" : false, "suffix" : "" } ], "container-title" : "Biometrics", "genre" : "Journal Article", "id" : "ITEM-3", "issue" : "1", "issued" : { "date-parts" : [ [ "2004", "3" ] ] }, "page" : "108-115", "title" : "N-mixture models for estimating population size from spatially replicated counts", "type" : "article-journal", "volume" : "60" }, "prefix" : "e.g. ", "uris" : [ "http://www.mendeley.com/documents/?uuid=0eb83bf0-0846-4f63-8454-99cc5f822ec1" ] }, { "id" : "ITEM-4", "itemData" : { "author" : [ { "dropping-particle" : "", "family" : "Dail", "given" : "D", "non-dropping-particle" : "", "parse-names" : false, "suffix" : "" }, { "dropping-particle" : "", "family" : "Madsen", "given" : "L", "non-dropping-particle" : "", "parse-names" : false, "suffix" : "" } ], "container-title" : "Biometrics", "genre" : "JOUR", "id" : "ITEM-4", "issue" : "1", "issued" : { "date-parts" : [ [ "2012" ] ] }, "page" : "146-156", "title" : "Estimating Open Population Site Occupancy from Presence-Absence Data Lacking the Robust Design", "type" : "article-journal", "volume" : "69" }, "uris" : [ "http://www.mendeley.com/documents/?uuid=1fc5d39f-c6fb-465b-a8cd-5b34ee53a731" ] } ], "mendeley" : { "formattedCitation" : "(Zipkin et al. n.d., e.g. Royle 2004, Royle and Dorazio 2008, Dail and Madsen 2012)", "plainTextFormattedCitation" : "(Zipkin et al. n.d., e.g. Royle 2004, Royle and Dorazio 2008, Dail and Madsen 2012)", "previouslyFormattedCitation" : "(Zipkin et al. n.d., e.g. Royle 2004, Royle and Dorazio 2008, Dail and Madsen 2012)" }, "properties" : { "noteIndex" : 0 }, "schema" : "https://github.com/citation-style-language/schema/raw/master/csl-citation.json" }</w:instrText>
+      </w:r>
+      <w:r>
+        <w:rPr>
+          <w:rFonts w:ascii="Times New Roman" w:hAnsi="Times New Roman" w:cs="Times New Roman"/>
+        </w:rPr>
+        <w:fldChar w:fldCharType="separate"/>
+      </w:r>
+      <w:r>
+        <w:rPr>
+          <w:rFonts w:ascii="Times New Roman" w:hAnsi="Times New Roman" w:cs="Times New Roman"/>
+          <w:noProof/>
+        </w:rPr>
+        <w:t>(Zipkin et al. n.d., e.g. Royle 2004, Royle and Dorazio 2008, Dail and Madsen 2012)</w:t>
+      </w:r>
+      <w:r>
+        <w:rPr>
+          <w:rFonts w:ascii="Times New Roman" w:hAnsi="Times New Roman" w:cs="Times New Roman"/>
+        </w:rPr>
+        <w:fldChar w:fldCharType="end"/>
+      </w:r>
+      <w:r>
+        <w:rPr>
+          <w:rFonts w:ascii="Times New Roman" w:hAnsi="Times New Roman" w:cs="Times New Roman"/>
+        </w:rPr>
+        <w:t xml:space="preserve">. However, these models </w:t>
+      </w:r>
+      <w:r>
+        <w:rPr>
+          <w:rFonts w:ascii="Times New Roman" w:hAnsi="Times New Roman" w:cs="Times New Roman"/>
+        </w:rPr>
+        <w:t>frequently</w:t>
+      </w:r>
+      <w:r>
+        <w:rPr>
+          <w:rFonts w:ascii="Times New Roman" w:hAnsi="Times New Roman" w:cs="Times New Roman"/>
+        </w:rPr>
+        <w:t xml:space="preserve"> </w:t>
+      </w:r>
+      <w:r>
+        <w:rPr>
+          <w:rFonts w:ascii="Times New Roman" w:hAnsi="Times New Roman" w:cs="Times New Roman"/>
+        </w:rPr>
+        <w:t>to not account for spatial correlation among sites</w:t>
+      </w:r>
+      <w:r>
+        <w:rPr>
+          <w:rFonts w:ascii="Times New Roman" w:hAnsi="Times New Roman" w:cs="Times New Roman"/>
+        </w:rPr>
+        <w:t xml:space="preserve"> </w:t>
+      </w:r>
+      <w:r>
+        <w:rPr>
+          <w:rFonts w:ascii="Times New Roman" w:hAnsi="Times New Roman" w:cs="Times New Roman"/>
+        </w:rPr>
+        <w:t xml:space="preserve">explicitly </w:t>
+      </w:r>
+      <w:r>
+        <w:rPr>
+          <w:rFonts w:ascii="Times New Roman" w:hAnsi="Times New Roman" w:cs="Times New Roman"/>
+        </w:rPr>
+        <w:t xml:space="preserve">(although exceptions exist; </w:t>
       </w:r>
       <w:r>
         <w:rPr>
@@ -1255,224 +1778,164 @@
         <w:rPr>
           <w:rFonts w:ascii="Times New Roman" w:hAnsi="Times New Roman" w:cs="Times New Roman"/>
         </w:rPr>
-        <w:t>Ver</w:t>
+        <w:t>Royle</w:t>
       </w:r>
       <w:proofErr w:type="spellEnd"/>
       <w:r>
         <w:rPr>
           <w:rFonts w:ascii="Times New Roman" w:hAnsi="Times New Roman" w:cs="Times New Roman"/>
         </w:rPr>
+        <w:t xml:space="preserve"> and </w:t>
+      </w:r>
+      <w:proofErr w:type="spellStart"/>
+      <w:r>
+        <w:rPr>
+          <w:rFonts w:ascii="Times New Roman" w:hAnsi="Times New Roman" w:cs="Times New Roman"/>
+        </w:rPr>
+        <w:t>Wikle</w:t>
+      </w:r>
+      <w:proofErr w:type="spellEnd"/>
+      <w:r>
+        <w:rPr>
+          <w:rFonts w:ascii="Times New Roman" w:hAnsi="Times New Roman" w:cs="Times New Roman"/>
+        </w:rPr>
+        <w:t xml:space="preserve"> 2005</w:t>
+      </w:r>
+      <w:commentRangeEnd w:id="2"/>
+      <w:r>
+        <w:rPr>
+          <w:rStyle w:val="CommentReference"/>
+        </w:rPr>
+        <w:commentReference w:id="2"/>
+      </w:r>
+      <w:r>
+        <w:rPr>
+          <w:rFonts w:ascii="Times New Roman" w:hAnsi="Times New Roman" w:cs="Times New Roman"/>
+        </w:rPr>
+        <w:t>)</w:t>
+      </w:r>
+      <w:r>
+        <w:rPr>
+          <w:rFonts w:ascii="Times New Roman" w:hAnsi="Times New Roman" w:cs="Times New Roman"/>
+        </w:rPr>
+        <w:t xml:space="preserve">. Those that do </w:t>
+      </w:r>
+      <w:r>
+        <w:rPr>
+          <w:rFonts w:ascii="Times New Roman" w:hAnsi="Times New Roman" w:cs="Times New Roman"/>
+        </w:rPr>
+        <w:t>account for spatial autocorrelation often</w:t>
+      </w:r>
+      <w:r>
+        <w:rPr>
+          <w:rFonts w:ascii="Times New Roman" w:hAnsi="Times New Roman" w:cs="Times New Roman"/>
+        </w:rPr>
         <w:t xml:space="preserve"> </w:t>
       </w:r>
-      <w:proofErr w:type="spellStart"/>
-      <w:r>
-        <w:rPr>
-          <w:rFonts w:ascii="Times New Roman" w:hAnsi="Times New Roman" w:cs="Times New Roman"/>
-        </w:rPr>
-        <w:t>Hoef</w:t>
-      </w:r>
-      <w:proofErr w:type="spellEnd"/>
-      <w:r>
-        <w:rPr>
-          <w:rFonts w:ascii="Times New Roman" w:hAnsi="Times New Roman" w:cs="Times New Roman"/>
-        </w:rPr>
-        <w:t xml:space="preserve"> et al. 2006</w:t>
-      </w:r>
-      <w:commentRangeEnd w:id="2"/>
-      <w:r>
-        <w:rPr>
-          <w:rStyle w:val="CommentReference"/>
-        </w:rPr>
-        <w:commentReference w:id="2"/>
-      </w:r>
-      <w:r>
-        <w:rPr>
-          <w:rFonts w:ascii="Times New Roman" w:hAnsi="Times New Roman" w:cs="Times New Roman"/>
-        </w:rPr>
-        <w:t>)</w:t>
-      </w:r>
-      <w:r>
-        <w:rPr>
-          <w:rFonts w:ascii="Times New Roman" w:hAnsi="Times New Roman" w:cs="Times New Roman"/>
-        </w:rPr>
-        <w:t xml:space="preserve">.  </w:t>
-      </w:r>
-    </w:p>
-    <w:p>
-      <w:pPr>
-        <w:tabs>
-          <w:tab w:val="left" w:pos="360"/>
-          <w:tab w:val="left" w:pos="8640"/>
-        </w:tabs>
-        <w:rPr>
-          <w:rFonts w:ascii="Times New Roman" w:hAnsi="Times New Roman" w:cs="Times New Roman"/>
-        </w:rPr>
-      </w:pPr>
-      <w:r>
-        <w:rPr>
-          <w:rFonts w:ascii="Times New Roman" w:hAnsi="Times New Roman" w:cs="Times New Roman"/>
-        </w:rPr>
-        <w:tab/>
-        <w:t>A variety of statistical models have been developed t</w:t>
-      </w:r>
-      <w:r>
-        <w:rPr>
-          <w:rFonts w:ascii="Times New Roman" w:hAnsi="Times New Roman" w:cs="Times New Roman"/>
-        </w:rPr>
-        <w:t>o account for spatial corr</w:t>
-      </w:r>
-      <w:r>
-        <w:rPr>
-          <w:rFonts w:ascii="Times New Roman" w:hAnsi="Times New Roman" w:cs="Times New Roman"/>
-        </w:rPr>
-        <w:t>elations in de</w:t>
-      </w:r>
-      <w:r>
-        <w:rPr>
-          <w:rFonts w:ascii="Times New Roman" w:hAnsi="Times New Roman" w:cs="Times New Roman"/>
-        </w:rPr>
-        <w:t>ndritic networks. These include</w:t>
-      </w:r>
-      <w:r>
-        <w:rPr>
-          <w:rFonts w:ascii="Times New Roman" w:hAnsi="Times New Roman" w:cs="Times New Roman"/>
-        </w:rPr>
-        <w:t>, but are not limited to, deriving valid covariance relationships for linear models</w:t>
-      </w:r>
-      <w:r>
-        <w:rPr>
-          <w:rFonts w:ascii="Times New Roman" w:hAnsi="Times New Roman" w:cs="Times New Roman"/>
-        </w:rPr>
-        <w:t xml:space="preserve"> (ref: Peterson et al 2007) and linear mixed models with moving averages that account for hydrologic distance </w:t>
-      </w:r>
-      <w:r>
-        <w:rPr>
-          <w:rFonts w:ascii="Times New Roman" w:hAnsi="Times New Roman" w:cs="Times New Roman"/>
-        </w:rPr>
-        <w:t>and flow (</w:t>
-      </w:r>
-      <w:proofErr w:type="spellStart"/>
-      <w:r>
-        <w:rPr>
-          <w:rFonts w:ascii="Times New Roman" w:hAnsi="Times New Roman" w:cs="Times New Roman"/>
-        </w:rPr>
-        <w:t>Ver</w:t>
-      </w:r>
-      <w:proofErr w:type="spellEnd"/>
+      <w:r>
+        <w:rPr>
+          <w:rFonts w:ascii="Times New Roman" w:hAnsi="Times New Roman" w:cs="Times New Roman"/>
+        </w:rPr>
+        <w:t>use random group effects assuming clustered sites to be more similar to each</w:t>
+      </w:r>
       <w:r>
         <w:rPr>
           <w:rFonts w:ascii="Times New Roman" w:hAnsi="Times New Roman" w:cs="Times New Roman"/>
         </w:rPr>
         <w:t xml:space="preserve"> </w:t>
       </w:r>
-      <w:proofErr w:type="spellStart"/>
-      <w:r>
-        <w:rPr>
-          <w:rFonts w:ascii="Times New Roman" w:hAnsi="Times New Roman" w:cs="Times New Roman"/>
-        </w:rPr>
-        <w:t>Hoef</w:t>
-      </w:r>
-      <w:proofErr w:type="spellEnd"/>
-      <w:r>
-        <w:rPr>
-          <w:rFonts w:ascii="Times New Roman" w:hAnsi="Times New Roman" w:cs="Times New Roman"/>
-        </w:rPr>
-        <w:t xml:space="preserve"> et al. 2006). Some models also include </w:t>
-      </w:r>
-      <w:r>
-        <w:rPr>
-          <w:rFonts w:ascii="Times New Roman" w:hAnsi="Times New Roman" w:cs="Times New Roman"/>
-        </w:rPr>
-        <w:t>“tail-up”, “tail-down” or “two-tail” correlations</w:t>
-      </w:r>
-      <w:r>
-        <w:rPr>
-          <w:rFonts w:ascii="Times New Roman" w:hAnsi="Times New Roman" w:cs="Times New Roman"/>
-        </w:rPr>
-        <w:t xml:space="preserve"> to account for directional autocorrelation</w:t>
-      </w:r>
-      <w:r>
-        <w:rPr>
-          <w:rFonts w:ascii="Times New Roman" w:hAnsi="Times New Roman" w:cs="Times New Roman"/>
-        </w:rPr>
-        <w:t xml:space="preserve"> (ref: </w:t>
-      </w:r>
-      <w:proofErr w:type="spellStart"/>
-      <w:r>
-        <w:rPr>
-          <w:rFonts w:ascii="Times New Roman" w:hAnsi="Times New Roman" w:cs="Times New Roman"/>
-        </w:rPr>
-        <w:t>Ver</w:t>
-      </w:r>
-      <w:proofErr w:type="spellEnd"/>
+      <w:r>
+        <w:rPr>
+          <w:rFonts w:ascii="Times New Roman" w:hAnsi="Times New Roman" w:cs="Times New Roman"/>
+        </w:rPr>
+        <w:t>other than to other clusters</w:t>
+      </w:r>
       <w:r>
         <w:rPr>
           <w:rFonts w:ascii="Times New Roman" w:hAnsi="Times New Roman" w:cs="Times New Roman"/>
         </w:rPr>
         <w:t xml:space="preserve"> </w:t>
       </w:r>
-      <w:proofErr w:type="spellStart"/>
-      <w:r>
-        <w:rPr>
-          <w:rFonts w:ascii="Times New Roman" w:hAnsi="Times New Roman" w:cs="Times New Roman"/>
-        </w:rPr>
-        <w:t>Hoef</w:t>
-      </w:r>
-      <w:proofErr w:type="spellEnd"/>
-      <w:r>
-        <w:rPr>
-          <w:rFonts w:ascii="Times New Roman" w:hAnsi="Times New Roman" w:cs="Times New Roman"/>
-        </w:rPr>
-        <w:t xml:space="preserve"> and Peterson 201</w:t>
-      </w:r>
-      <w:r>
-        <w:rPr>
-          <w:rFonts w:ascii="Times New Roman" w:hAnsi="Times New Roman" w:cs="Times New Roman"/>
-        </w:rPr>
-        <w:t xml:space="preserve">0, Peterson and </w:t>
-      </w:r>
-      <w:proofErr w:type="spellStart"/>
-      <w:r>
-        <w:rPr>
-          <w:rFonts w:ascii="Times New Roman" w:hAnsi="Times New Roman" w:cs="Times New Roman"/>
-        </w:rPr>
-        <w:t>Ver</w:t>
-      </w:r>
-      <w:proofErr w:type="spellEnd"/>
+      <w:r>
+        <w:rPr>
+          <w:rFonts w:ascii="Times New Roman" w:hAnsi="Times New Roman" w:cs="Times New Roman"/>
+        </w:rPr>
+        <w:fldChar w:fldCharType="begin" w:fldLock="1"/>
+      </w:r>
+      <w:r>
+        <w:rPr>
+          <w:rFonts w:ascii="Times New Roman" w:hAnsi="Times New Roman" w:cs="Times New Roman"/>
+        </w:rPr>
+        <w:instrText>ADDIN CSL_CITATION { "citationItems" : [ { "id" : "ITEM-1", "itemData" : { "DOI" : "10.1080/00028487.2014.963256", "ISSN" : "0002-8487", "author" : [ { "dropping-particle" : "", "family" : "DeWeber", "given" : "Jefferson T.", "non-dropping-particle" : "", "parse-names" : false, "suffix" : "" }, { "dropping-particle" : "", "family" : "Wagner", "given" : "Tyler", "non-dropping-particle" : "", "parse-names" : false, "suffix" : "" } ], "container-title" : "Transactions of the American Fisheries Society", "id" : "ITEM-1", "issue" : "1", "issued" : { "date-parts" : [ [ "2014", "12", "2" ] ] }, "page" : "11-24", "title" : "Predicting Brook Trout Occurrence in Stream Reaches throughout their Native Range in the Eastern United States", "type" : "article-journal", "volume" : "144" }, "uris" : [ "http://www.mendeley.com/documents/?uuid=e21a4053-8eae-48da-8e72-9e2f1ac7f90d" ] }, { "id" : "ITEM-2", "itemData" : { "DOI" : "10.1016/j.biocon.2013.08.006", "ISSN" : "00063207", "author" : [ { "dropping-particle" : "", "family" : "Hocking", "given" : "Daniel J.", "non-dropping-particle" : "", "parse-names" : false, "suffix" : "" }, { "dropping-particle" : "", "family" : "Babbitt", "given" : "Kimberly J.", "non-dropping-particle" : "", "parse-names" : false, "suffix" : "" }, { "dropping-particle" : "", "family" : "Yamasaki", "given" : "Mariko", "non-dropping-particle" : "", "parse-names" : false, "suffix" : "" } ], "container-title" : "Biological Conservation", "id" : "ITEM-2", "issue" : "1985", "issued" : { "date-parts" : [ [ "2013", "11" ] ] }, "page" : "194-202", "title" : "Comparison of silvicultural and natural disturbance effects on terrestrial salamanders in northern hardwood forests", "type" : "article-journal", "volume" : "167" }, "uris" : [ "http://www.mendeley.com/documents/?uuid=1fa9b4bf-a56c-4b7d-b6fd-7ef24ebaa0a5" ] } ], "mendeley" : { "formattedCitation" : "(Hocking et al. 2013, DeWeber and Wagner 2014)", "plainTextFormattedCitation" : "(Hocking et al. 2013, DeWeber and Wagner 2014)", "previouslyFormattedCitation" : "(Hocking et al. 2013, DeWeber and Wagner 2014)" }, "properties" : { "noteIndex" : 0 }, "schema" : "https://github.com/citation-style-language/schema/raw/master/csl-citation.json" }</w:instrText>
+      </w:r>
+      <w:r>
+        <w:rPr>
+          <w:rFonts w:ascii="Times New Roman" w:hAnsi="Times New Roman" w:cs="Times New Roman"/>
+        </w:rPr>
+        <w:fldChar w:fldCharType="separate"/>
+      </w:r>
+      <w:r>
+        <w:rPr>
+          <w:rFonts w:ascii="Times New Roman" w:hAnsi="Times New Roman" w:cs="Times New Roman"/>
+          <w:noProof/>
+        </w:rPr>
+        <w:t>(Hocking et al. 2013, DeWeber and Wagner 2014)</w:t>
+      </w:r>
+      <w:r>
+        <w:rPr>
+          <w:rFonts w:ascii="Times New Roman" w:hAnsi="Times New Roman" w:cs="Times New Roman"/>
+        </w:rPr>
+        <w:fldChar w:fldCharType="end"/>
+      </w:r>
+      <w:r>
+        <w:rPr>
+          <w:rFonts w:ascii="Times New Roman" w:hAnsi="Times New Roman" w:cs="Times New Roman"/>
+        </w:rPr>
+        <w:t xml:space="preserve">. </w:t>
+      </w:r>
+      <w:r>
+        <w:rPr>
+          <w:rFonts w:ascii="Times New Roman" w:hAnsi="Times New Roman" w:cs="Times New Roman"/>
+        </w:rPr>
+        <w:t>This coarse grouping does not allow for autocorrelation as a function of distance. For example, if sampling is done in a series of transects, all sites within a transect are treated the same</w:t>
+      </w:r>
       <w:r>
         <w:rPr>
           <w:rFonts w:ascii="Times New Roman" w:hAnsi="Times New Roman" w:cs="Times New Roman"/>
         </w:rPr>
         <w:t xml:space="preserve"> </w:t>
       </w:r>
-      <w:proofErr w:type="spellStart"/>
-      <w:r>
-        <w:rPr>
-          <w:rFonts w:ascii="Times New Roman" w:hAnsi="Times New Roman" w:cs="Times New Roman"/>
-        </w:rPr>
-        <w:t>Hoef</w:t>
-      </w:r>
-      <w:proofErr w:type="spellEnd"/>
-      <w:r>
-        <w:rPr>
-          <w:rFonts w:ascii="Times New Roman" w:hAnsi="Times New Roman" w:cs="Times New Roman"/>
-        </w:rPr>
-        <w:t xml:space="preserve"> 2010). Additionally, </w:t>
-      </w:r>
-      <w:r>
-        <w:rPr>
-          <w:rFonts w:ascii="Times New Roman" w:hAnsi="Times New Roman" w:cs="Times New Roman"/>
-        </w:rPr>
-        <w:t xml:space="preserve">block </w:t>
-      </w:r>
-      <w:proofErr w:type="spellStart"/>
-      <w:r>
-        <w:rPr>
-          <w:rFonts w:ascii="Times New Roman" w:hAnsi="Times New Roman" w:cs="Times New Roman"/>
-        </w:rPr>
-        <w:t>Kriging</w:t>
-      </w:r>
-      <w:proofErr w:type="spellEnd"/>
+      <w:r>
+        <w:rPr>
+          <w:rFonts w:ascii="Times New Roman" w:hAnsi="Times New Roman" w:cs="Times New Roman"/>
+        </w:rPr>
+        <w:fldChar w:fldCharType="begin" w:fldLock="1"/>
+      </w:r>
+      <w:r>
+        <w:rPr>
+          <w:rFonts w:ascii="Times New Roman" w:hAnsi="Times New Roman" w:cs="Times New Roman"/>
+        </w:rPr>
+        <w:instrText>ADDIN CSL_CITATION { "citationItems" : [ { "id" : "ITEM-1", "itemData" : { "DOI" : "10.1016/j.biocon.2013.08.006", "ISSN" : "00063207", "author" : [ { "dropping-particle" : "", "family" : "Hocking", "given" : "Daniel J.", "non-dropping-particle" : "", "parse-names" : false, "suffix" : "" }, { "dropping-particle" : "", "family" : "Babbitt", "given" : "Kimberly J.", "non-dropping-particle" : "", "parse-names" : false, "suffix" : "" }, { "dropping-particle" : "", "family" : "Yamasaki", "given" : "Mariko", "non-dropping-particle" : "", "parse-names" : false, "suffix" : "" } ], "container-title" : "Biological Conservation", "id" : "ITEM-1", "issue" : "1985", "issued" : { "date-parts" : [ [ "2013", "11" ] ] }, "page" : "194-202", "title" : "Comparison of silvicultural and natural disturbance effects on terrestrial salamanders in northern hardwood forests", "type" : "article-journal", "volume" : "167" }, "uris" : [ "http://www.mendeley.com/documents/?uuid=1fa9b4bf-a56c-4b7d-b6fd-7ef24ebaa0a5" ] }, { "id" : "ITEM-2", "itemData" : { "author" : [ { "dropping-particle" : "", "family" : "Peterman", "given" : "William E", "non-dropping-particle" : "", "parse-names" : false, "suffix" : "" }, { "dropping-particle" : "", "family" : "Semlitsch", "given" : "Raymond D", "non-dropping-particle" : "", "parse-names" : false, "suffix" : "" } ], "container-title" : "Plos One", "editor" : [ { "dropping-particle" : "", "family" : "Schmidt", "given" : "Benedikt R", "non-dropping-particle" : "", "parse-names" : false, "suffix" : "" } ], "genre" : "JOUR", "id" : "ITEM-2", "issue" : "5", "issued" : { "date-parts" : [ [ "2013" ] ] }, "page" : "e62184", "title" : "Fine-Scale Habitat Associations of a Terrestrial Salamander: The Role of Environmental Gradients and Implications for Population Dynamics", "type" : "article-journal", "volume" : "8" }, "uris" : [ "http://www.mendeley.com/documents/?uuid=718b9ac9-ae0b-409d-869c-6e403642860d" ] }, { "id" : "ITEM-3", "itemData" : { "DOI" : "10.3375/043.035.0412", "ISSN" : "08858608", "abstract" : "The conservation and management of wildlife species is contingent on estimating distri- bution and abundance. Sampling of wildlife requires repeated visits to accurately determine species occurrence and to quantify abundance across temporal and spatial scales. The use of trails to sample wildlife populations is increasing and offers opportunities to potentially sample more frequently, with increased ease of access, and less disturbance to habitats, which can be important in sensitive natural areas. We examined capture data of terrestrial salamanders within Great Smoky Mountains National Park to determine if detection and abundance estimates from trail and non-trail transects were significantly different. Across two, 3-week periods during June and July 2012, we sampled 195 transects (70 along trails and 125 within non-trail habitat) on multiple occasions. We found that most microhabitat variables associated with salamander detection and abundance did not differ between trail and non-trail transects. Further, our models indicate detection and abundance of terrestrial salamanders were not significantly different on trail and non-trail transects. These results suggest trails can be used to accurately estimate abundance of terrestrial salamanders and may reduce the need to sample for plethodontid salamanders in sensitive habitat. Index", "author" : [ { "dropping-particle" : "", "family" : "Milanovich", "given" : "Joseph R", "non-dropping-particle" : "", "parse-names" : false, "suffix" : "" }, { "dropping-particle" : "", "family" : "Hocking", "given" : "Daniel J", "non-dropping-particle" : "", "parse-names" : false, "suffix" : "" }, { "dropping-particle" : "", "family" : "Peterman", "given" : "William E", "non-dropping-particle" : "", "parse-names" : false, "suffix" : "" }, { "dropping-particle" : "", "family" : "Crawford", "given" : "John A", "non-dropping-particle" : "", "parse-names" : false, "suffix" : "" } ], "container-title" : "Natural Areas Journal", "id" : "ITEM-3", "issue" : "4", "issued" : { "date-parts" : [ [ "2015" ] ] }, "page" : "590-598", "title" : "Effective Use of Trails for Assessing Terrestrial Salamander Abundance and Detection : A Case Study at Great Smoky Mountains National Park Effective Use of Trails for Assessing Terrestrial Salamander Abundance and Detection : A Case Study at Great Smoky M", "type" : "article-journal", "volume" : "35" }, "uris" : [ "http://www.mendeley.com/documents/?uuid=5c69dd44-ad1b-4fee-b6d0-2a99502f54db" ] } ], "mendeley" : { "formattedCitation" : "(Peterman and Semlitsch 2013, Hocking et al. 2013, Milanovich et al. 2015)", "plainTextFormattedCitation" : "(Peterman and Semlitsch 2013, Hocking et al. 2013, Milanovich et al. 2015)", "previouslyFormattedCitation" : "(Peterman and Semlitsch 2013, Hocking et al. 2013, Milanovich et al. 2015)" }, "properties" : { "noteIndex" : 0 }, "schema" : "https://github.com/citation-style-language/schema/raw/master/csl-citation.json" }</w:instrText>
+      </w:r>
+      <w:r>
+        <w:rPr>
+          <w:rFonts w:ascii="Times New Roman" w:hAnsi="Times New Roman" w:cs="Times New Roman"/>
+        </w:rPr>
+        <w:fldChar w:fldCharType="separate"/>
+      </w:r>
+      <w:r>
+        <w:rPr>
+          <w:rFonts w:ascii="Times New Roman" w:hAnsi="Times New Roman" w:cs="Times New Roman"/>
+          <w:noProof/>
+        </w:rPr>
+        <w:t>(Peterman and Semlitsch 2013, Hocking et al. 2013, Milanovich et al. 2015)</w:t>
+      </w:r>
+      <w:r>
+        <w:rPr>
+          <w:rFonts w:ascii="Times New Roman" w:hAnsi="Times New Roman" w:cs="Times New Roman"/>
+        </w:rPr>
+        <w:fldChar w:fldCharType="end"/>
+      </w:r>
       <w:r>
         <w:rPr>
           <w:rFonts w:ascii="Times New Roman" w:hAnsi="Times New Roman" w:cs="Times New Roman"/>
@@ -1483,13 +1946,7 @@
         <w:rPr>
           <w:rFonts w:ascii="Times New Roman" w:hAnsi="Times New Roman" w:cs="Times New Roman"/>
         </w:rPr>
-        <w:t xml:space="preserve">has been used </w:t>
-      </w:r>
-      <w:r>
-        <w:rPr>
-          <w:rFonts w:ascii="Times New Roman" w:hAnsi="Times New Roman" w:cs="Times New Roman"/>
-        </w:rPr>
-        <w:t>for spatial interpolation</w:t>
+        <w:t>even though it is likely that adjacent sites are more correlated than distant sites at the opposite ends of the transect. A final limitation of current spatial stream models is the computational challenges with analyzing large networks due to estimating large covariance structures</w:t>
       </w:r>
       <w:r>
         <w:rPr>
@@ -1501,293 +1958,38 @@
         <w:rPr>
           <w:rFonts w:ascii="Times New Roman" w:hAnsi="Times New Roman" w:cs="Times New Roman"/>
         </w:rPr>
-        <w:t xml:space="preserve">(ref: </w:t>
-      </w:r>
-      <w:proofErr w:type="spellStart"/>
-      <w:r>
-        <w:rPr>
-          <w:rFonts w:ascii="Times New Roman" w:hAnsi="Times New Roman" w:cs="Times New Roman"/>
-        </w:rPr>
-        <w:t>Ver</w:t>
-      </w:r>
-      <w:proofErr w:type="spellEnd"/>
-      <w:r>
-        <w:rPr>
-          <w:rFonts w:ascii="Times New Roman" w:hAnsi="Times New Roman" w:cs="Times New Roman"/>
-        </w:rPr>
-        <w:t xml:space="preserve"> </w:t>
-      </w:r>
-      <w:proofErr w:type="spellStart"/>
-      <w:r>
-        <w:rPr>
-          <w:rFonts w:ascii="Times New Roman" w:hAnsi="Times New Roman" w:cs="Times New Roman"/>
-        </w:rPr>
-        <w:t>Hoef</w:t>
-      </w:r>
-      <w:proofErr w:type="spellEnd"/>
-      <w:r>
-        <w:rPr>
-          <w:rFonts w:ascii="Times New Roman" w:hAnsi="Times New Roman" w:cs="Times New Roman"/>
-        </w:rPr>
-        <w:t xml:space="preserve"> et al 2006).</w:t>
-      </w:r>
-    </w:p>
-    <w:p>
-      <w:pPr>
-        <w:tabs>
-          <w:tab w:val="left" w:pos="360"/>
-          <w:tab w:val="left" w:pos="8640"/>
-        </w:tabs>
-        <w:ind w:firstLine="720"/>
-        <w:rPr>
-          <w:rFonts w:ascii="Times New Roman" w:hAnsi="Times New Roman" w:cs="Times New Roman"/>
-        </w:rPr>
-      </w:pPr>
-      <w:r>
-        <w:rPr>
-          <w:rFonts w:ascii="Times New Roman" w:hAnsi="Times New Roman" w:cs="Times New Roman"/>
-        </w:rPr>
-        <w:t xml:space="preserve">While these models provide improved inference for many types of data, there are limitations with the current approaches. Current models account for spatial correlations but do not allow for changing spatial correlations over time as with spatiotemporal models (ref: Peterson et al. 2013 Ecology Letters). A second limitation is the inability to distinguish between process and observation error to account for imperfect detection (ref: Peterson et al. 2013 Ecology Letters). </w:t>
-      </w:r>
-      <w:r>
-        <w:rPr>
-          <w:rFonts w:ascii="Times New Roman" w:hAnsi="Times New Roman" w:cs="Times New Roman"/>
-        </w:rPr>
-        <w:t xml:space="preserve">When performing count surveys of organisms, the probability of detecting each individual in the population is </w:t>
-      </w:r>
-      <w:r>
-        <w:rPr>
-          <w:rFonts w:ascii="Times New Roman" w:hAnsi="Times New Roman" w:cs="Times New Roman"/>
-        </w:rPr>
-        <w:t>often</w:t>
-      </w:r>
-      <w:r>
-        <w:rPr>
-          <w:rFonts w:ascii="Times New Roman" w:hAnsi="Times New Roman" w:cs="Times New Roman"/>
-        </w:rPr>
-        <w:t xml:space="preserve"> less than one</w:t>
-      </w:r>
-      <w:r>
-        <w:rPr>
-          <w:rFonts w:ascii="Times New Roman" w:hAnsi="Times New Roman" w:cs="Times New Roman"/>
-        </w:rPr>
-        <w:t xml:space="preserve"> (imperfect)</w:t>
+        <w:fldChar w:fldCharType="begin" w:fldLock="1"/>
+      </w:r>
+      <w:r>
+        <w:rPr>
+          <w:rFonts w:ascii="Times New Roman" w:hAnsi="Times New Roman" w:cs="Times New Roman"/>
+        </w:rPr>
+        <w:instrText>ADDIN CSL_CITATION { "citationItems" : [ { "id" : "ITEM-1", "itemData" : { "DOI" : "10.1111/ele.12084", "ISSN" : "1461-0248", "PMID" : "23458322", "abstract" : "Dendritic ecological networks (DENs) are a unique form of ecological networks that exhibit a dendritic network topology (e.g. stream and cave networks or plant architecture). DENs have a dual spatial representation; as points within the network and as points in geographical space. Consequently, some analytical methods used to quantify relationships in other types of ecological networks, or in 2-D space, may be inadequate for studying the influence of structure and connectivity on ecological processes within DENs. We propose a conceptual taxonomy of network analysis methods that account for DEN characteristics to varying degrees and provide a synthesis of the different approaches within the context of stream ecology. Within this context, we summarise the key innovations of a new family of spatial statistical models that describe spatial relationships in DENs. Finally, we discuss how different network analyses may be combined to address more complex and novel research questions. While our main focus is streams, the taxonomy of network analyses is also relevant anywhere spatial patterns in both network and 2-D space can be used to explore the influence of multi-scale processes on biota and their habitat (e.g. plant morphology and pest infestation, or preferential migration along stream or road corridors).", "author" : [ { "dropping-particle" : "", "family" : "Peterson", "given" : "Erin E", "non-dropping-particle" : "", "parse-names" : false, "suffix" : "" }, { "dropping-particle" : "", "family" : "Hoef", "given" : "Jay M", "non-dropping-particle" : "Ver", "parse-names" : false, "suffix" : "" }, { "dropping-particle" : "", "family" : "Isaak", "given" : "Dan J", "non-dropping-particle" : "", "parse-names" : false, "suffix" : "" }, { "dropping-particle" : "", "family" : "Falke", "given" : "Jeffrey a", "non-dropping-particle" : "", "parse-names" : false, "suffix" : "" }, { "dropping-particle" : "", "family" : "Fortin", "given" : "Marie-Jos\u00e9e", "non-dropping-particle" : "", "parse-names" : false, "suffix" : "" }, { "dropping-particle" : "", "family" : "Jordan", "given" : "Chris E", "non-dropping-particle" : "", "parse-names" : false, "suffix" : "" }, { "dropping-particle" : "", "family" : "McNyset", "given" : "Kristina", "non-dropping-particle" : "", "parse-names" : false, "suffix" : "" }, { "dropping-particle" : "", "family" : "Monestiez", "given" : "Pascal", "non-dropping-particle" : "", "parse-names" : false, "suffix" : "" }, { "dropping-particle" : "", "family" : "Ruesch", "given" : "Aaron S", "non-dropping-particle" : "", "parse-names" : false, "suffix" : "" }, { "dropping-particle" : "", "family" : "Sengupta", "given" : "Aritra", "non-dropping-particle" : "", "parse-names" : false, "suffix" : "" }, { "dropping-particle" : "", "family" : "Som", "given" : "Nicholas", "non-dropping-particle" : "", "parse-names" : false, "suffix" : "" }, { "dropping-particle" : "", "family" : "Steel", "given" : "E Ashley", "non-dropping-particle" : "", "parse-names" : false, "suffix" : "" }, { "dropping-particle" : "", "family" : "Theobald", "given" : "David M", "non-dropping-particle" : "", "parse-names" : false, "suffix" : "" }, { "dropping-particle" : "", "family" : "Torgersen", "given" : "Christian E", "non-dropping-particle" : "", "parse-names" : false, "suffix" : "" }, { "dropping-particle" : "", "family" : "Wenger", "given" : "Seth J", "non-dropping-particle" : "", "parse-names" : false, "suffix" : "" } ], "container-title" : "Ecology letters", "id" : "ITEM-1", "issue" : "5", "issued" : { "date-parts" : [ [ "2013", "5" ] ] }, "page" : "707-19", "title" : "Modelling dendritic ecological networks in space: an integrated network perspective.", "type" : "article-journal", "volume" : "16" }, "uris" : [ "http://www.mendeley.com/documents/?uuid=9b6c58c8-3bc1-492c-8f1c-04e52c71cdbd" ] } ], "mendeley" : { "formattedCitation" : "(Peterson et al. 2013)", "plainTextFormattedCitation" : "(Peterson et al. 2013)", "previouslyFormattedCitation" : "(Peterson et al. 2013)" }, "properties" : { "noteIndex" : 0 }, "schema" : "https://github.com/citation-style-language/schema/raw/master/csl-citation.json" }</w:instrText>
+      </w:r>
+      <w:r>
+        <w:rPr>
+          <w:rFonts w:ascii="Times New Roman" w:hAnsi="Times New Roman" w:cs="Times New Roman"/>
+        </w:rPr>
+        <w:fldChar w:fldCharType="separate"/>
+      </w:r>
+      <w:r>
+        <w:rPr>
+          <w:rFonts w:ascii="Times New Roman" w:hAnsi="Times New Roman" w:cs="Times New Roman"/>
+          <w:noProof/>
+        </w:rPr>
+        <w:t>(Peterson et al. 2013)</w:t>
+      </w:r>
+      <w:r>
+        <w:rPr>
+          <w:rFonts w:ascii="Times New Roman" w:hAnsi="Times New Roman" w:cs="Times New Roman"/>
+        </w:rPr>
+        <w:fldChar w:fldCharType="end"/>
       </w:r>
       <w:r>
         <w:rPr>
           <w:rFonts w:ascii="Times New Roman" w:hAnsi="Times New Roman" w:cs="Times New Roman"/>
         </w:rPr>
         <w:t xml:space="preserve">. </w:t>
-      </w:r>
-      <w:r>
-        <w:rPr>
-          <w:rFonts w:ascii="Times New Roman" w:hAnsi="Times New Roman" w:cs="Times New Roman"/>
-        </w:rPr>
-        <w:t xml:space="preserve">This results in a problem of inference regarding the populations and environmental effects on the population, particularly when the probability of detection is variable in time and space. To address this issue, a variety of hierarchical models have been developed separating information regarding abundance and detection (refs: </w:t>
-      </w:r>
-      <w:proofErr w:type="spellStart"/>
-      <w:r>
-        <w:rPr>
-          <w:rFonts w:ascii="Times New Roman" w:hAnsi="Times New Roman" w:cs="Times New Roman"/>
-        </w:rPr>
-        <w:t>royle</w:t>
-      </w:r>
-      <w:proofErr w:type="spellEnd"/>
-      <w:r>
-        <w:rPr>
-          <w:rFonts w:ascii="Times New Roman" w:hAnsi="Times New Roman" w:cs="Times New Roman"/>
-        </w:rPr>
-        <w:t xml:space="preserve">, </w:t>
-      </w:r>
-      <w:proofErr w:type="spellStart"/>
-      <w:r>
-        <w:rPr>
-          <w:rFonts w:ascii="Times New Roman" w:hAnsi="Times New Roman" w:cs="Times New Roman"/>
-        </w:rPr>
-        <w:t>kery</w:t>
-      </w:r>
-      <w:proofErr w:type="spellEnd"/>
-      <w:r>
-        <w:rPr>
-          <w:rFonts w:ascii="Times New Roman" w:hAnsi="Times New Roman" w:cs="Times New Roman"/>
-        </w:rPr>
-        <w:t xml:space="preserve">, </w:t>
-      </w:r>
-      <w:proofErr w:type="spellStart"/>
-      <w:r>
-        <w:rPr>
-          <w:rFonts w:ascii="Times New Roman" w:hAnsi="Times New Roman" w:cs="Times New Roman"/>
-        </w:rPr>
-        <w:t>dail</w:t>
-      </w:r>
-      <w:proofErr w:type="spellEnd"/>
-      <w:r>
-        <w:rPr>
-          <w:rFonts w:ascii="Times New Roman" w:hAnsi="Times New Roman" w:cs="Times New Roman"/>
-        </w:rPr>
-        <w:t xml:space="preserve"> and </w:t>
-      </w:r>
-      <w:proofErr w:type="spellStart"/>
-      <w:r>
-        <w:rPr>
-          <w:rFonts w:ascii="Times New Roman" w:hAnsi="Times New Roman" w:cs="Times New Roman"/>
-        </w:rPr>
-        <w:t>madsen</w:t>
-      </w:r>
-      <w:proofErr w:type="spellEnd"/>
-      <w:r>
-        <w:rPr>
-          <w:rFonts w:ascii="Times New Roman" w:hAnsi="Times New Roman" w:cs="Times New Roman"/>
-        </w:rPr>
-        <w:t xml:space="preserve">). However, these models </w:t>
-      </w:r>
-      <w:r>
-        <w:rPr>
-          <w:rFonts w:ascii="Times New Roman" w:hAnsi="Times New Roman" w:cs="Times New Roman"/>
-        </w:rPr>
-        <w:t>frequently</w:t>
-      </w:r>
-      <w:r>
-        <w:rPr>
-          <w:rFonts w:ascii="Times New Roman" w:hAnsi="Times New Roman" w:cs="Times New Roman"/>
-        </w:rPr>
-        <w:t xml:space="preserve"> </w:t>
-      </w:r>
-      <w:r>
-        <w:rPr>
-          <w:rFonts w:ascii="Times New Roman" w:hAnsi="Times New Roman" w:cs="Times New Roman"/>
-        </w:rPr>
-        <w:t>to not account for spatial correlation among sites</w:t>
-      </w:r>
-      <w:r>
-        <w:rPr>
-          <w:rFonts w:ascii="Times New Roman" w:hAnsi="Times New Roman" w:cs="Times New Roman"/>
-        </w:rPr>
-        <w:t xml:space="preserve"> </w:t>
-      </w:r>
-      <w:r>
-        <w:rPr>
-          <w:rFonts w:ascii="Times New Roman" w:hAnsi="Times New Roman" w:cs="Times New Roman"/>
-        </w:rPr>
-        <w:t xml:space="preserve">explicitly </w:t>
-      </w:r>
-      <w:r>
-        <w:rPr>
-          <w:rFonts w:ascii="Times New Roman" w:hAnsi="Times New Roman" w:cs="Times New Roman"/>
-        </w:rPr>
-        <w:t xml:space="preserve">(although exceptions exist; </w:t>
-      </w:r>
-      <w:commentRangeStart w:id="3"/>
-      <w:proofErr w:type="spellStart"/>
-      <w:r>
-        <w:rPr>
-          <w:rFonts w:ascii="Times New Roman" w:hAnsi="Times New Roman" w:cs="Times New Roman"/>
-        </w:rPr>
-        <w:t>Royle</w:t>
-      </w:r>
-      <w:proofErr w:type="spellEnd"/>
-      <w:r>
-        <w:rPr>
-          <w:rFonts w:ascii="Times New Roman" w:hAnsi="Times New Roman" w:cs="Times New Roman"/>
-        </w:rPr>
-        <w:t xml:space="preserve"> and </w:t>
-      </w:r>
-      <w:proofErr w:type="spellStart"/>
-      <w:r>
-        <w:rPr>
-          <w:rFonts w:ascii="Times New Roman" w:hAnsi="Times New Roman" w:cs="Times New Roman"/>
-        </w:rPr>
-        <w:t>Wikle</w:t>
-      </w:r>
-      <w:proofErr w:type="spellEnd"/>
-      <w:r>
-        <w:rPr>
-          <w:rFonts w:ascii="Times New Roman" w:hAnsi="Times New Roman" w:cs="Times New Roman"/>
-        </w:rPr>
-        <w:t xml:space="preserve"> 2005</w:t>
-      </w:r>
-      <w:commentRangeEnd w:id="3"/>
-      <w:r>
-        <w:rPr>
-          <w:rStyle w:val="CommentReference"/>
-        </w:rPr>
-        <w:commentReference w:id="3"/>
-      </w:r>
-      <w:r>
-        <w:rPr>
-          <w:rFonts w:ascii="Times New Roman" w:hAnsi="Times New Roman" w:cs="Times New Roman"/>
-        </w:rPr>
-        <w:t>)</w:t>
-      </w:r>
-      <w:r>
-        <w:rPr>
-          <w:rFonts w:ascii="Times New Roman" w:hAnsi="Times New Roman" w:cs="Times New Roman"/>
-        </w:rPr>
-        <w:t xml:space="preserve">. Those that do </w:t>
-      </w:r>
-      <w:r>
-        <w:rPr>
-          <w:rFonts w:ascii="Times New Roman" w:hAnsi="Times New Roman" w:cs="Times New Roman"/>
-        </w:rPr>
-        <w:t>account for spatial autocorrelation often</w:t>
-      </w:r>
-      <w:r>
-        <w:rPr>
-          <w:rFonts w:ascii="Times New Roman" w:hAnsi="Times New Roman" w:cs="Times New Roman"/>
-        </w:rPr>
-        <w:t xml:space="preserve"> </w:t>
-      </w:r>
-      <w:r>
-        <w:rPr>
-          <w:rFonts w:ascii="Times New Roman" w:hAnsi="Times New Roman" w:cs="Times New Roman"/>
-        </w:rPr>
-        <w:t>use random group effects assuming clustered sites to be more similar to each</w:t>
-      </w:r>
-      <w:r>
-        <w:rPr>
-          <w:rFonts w:ascii="Times New Roman" w:hAnsi="Times New Roman" w:cs="Times New Roman"/>
-        </w:rPr>
-        <w:t xml:space="preserve"> </w:t>
-      </w:r>
-      <w:r>
-        <w:rPr>
-          <w:rFonts w:ascii="Times New Roman" w:hAnsi="Times New Roman" w:cs="Times New Roman"/>
-        </w:rPr>
-        <w:t>other than to other clusters (refs: Hocking et al.</w:t>
-      </w:r>
-      <w:r>
-        <w:rPr>
-          <w:rFonts w:ascii="Times New Roman" w:hAnsi="Times New Roman" w:cs="Times New Roman"/>
-        </w:rPr>
-        <w:t xml:space="preserve">, </w:t>
-      </w:r>
-      <w:proofErr w:type="spellStart"/>
-      <w:r>
-        <w:rPr>
-          <w:rFonts w:ascii="Times New Roman" w:hAnsi="Times New Roman" w:cs="Times New Roman"/>
-        </w:rPr>
-        <w:t>DeWeber</w:t>
-      </w:r>
-      <w:proofErr w:type="spellEnd"/>
-      <w:r>
-        <w:rPr>
-          <w:rFonts w:ascii="Times New Roman" w:hAnsi="Times New Roman" w:cs="Times New Roman"/>
-        </w:rPr>
-        <w:t>). This coarse grouping does not allow for autocorrelation as a function of distance. For example, if sampling is done in a series of transects, all sites within a transect are treated the same (refs: e.g. Peterman et al., Hocking et al</w:t>
-      </w:r>
-      <w:proofErr w:type="gramStart"/>
-      <w:r>
-        <w:rPr>
-          <w:rFonts w:ascii="Times New Roman" w:hAnsi="Times New Roman" w:cs="Times New Roman"/>
-        </w:rPr>
-        <w:t>. )</w:t>
-      </w:r>
-      <w:proofErr w:type="gramEnd"/>
-      <w:r>
-        <w:rPr>
-          <w:rFonts w:ascii="Times New Roman" w:hAnsi="Times New Roman" w:cs="Times New Roman"/>
-        </w:rPr>
-        <w:t xml:space="preserve"> even though it is likely that adjacent sites are more correlated than distant sites at the opposite ends of the transect. A final limitation of current spatial stream models is the computational challenges with analyzing large networks due to estimating large covariance structures (ref: Peterson et al. 2013 Ecology Letters). </w:t>
       </w:r>
     </w:p>
     <w:p>
@@ -1848,30 +2050,36 @@
           <w:rFonts w:ascii="Times New Roman" w:eastAsia="Times New Roman" w:hAnsi="Times New Roman" w:cs="Times New Roman"/>
           <w:color w:val="222222"/>
         </w:rPr>
-        <w:t xml:space="preserve">(log-normal </w:t>
-      </w:r>
-      <w:proofErr w:type="spellStart"/>
+        <w:fldChar w:fldCharType="begin" w:fldLock="1"/>
+      </w:r>
       <w:r>
         <w:rPr>
           <w:rFonts w:ascii="Times New Roman" w:eastAsia="Times New Roman" w:hAnsi="Times New Roman" w:cs="Times New Roman"/>
           <w:color w:val="222222"/>
         </w:rPr>
-        <w:t>overdispersion</w:t>
-      </w:r>
-      <w:proofErr w:type="spellEnd"/>
+        <w:instrText>ADDIN CSL_CITATION { "citationItems" : [ { "id" : "ITEM-1", "itemData" : { "DOI" : "10.7717/peerj.616", "ISSN" : "2167-8359", "PMID" : "25320683", "abstract" : "Overdispersion is common in models of count data in ecology and evolutionary biology, and can occur due to missing covariates, non-independent (aggregated) data, or an excess frequency of zeroes (zero-inflation). Accounting for overdispersion in such models is vital, as failing to do so can lead to biased parameter estimates, and false conclusions regarding hypotheses of interest. Observation-level random effects (OLRE), where each data point receives a unique level of a random effect that models the extra-Poisson variation present in the data, are commonly employed to cope with overdispersion in count data. However studies investigating the efficacy of observation-level random effects as a means to deal with overdispersion are scarce. Here I use simulations to show that in cases where overdispersion is caused by random extra-Poisson noise, or aggregation in the count data, observation-level random effects yield more accurate parameter estimates compared to when overdispersion is simply ignored. Conversely, OLRE fail to reduce bias in zero-inflated data, and in some cases increase bias at high levels of overdispersion. There was a positive relationship between the magnitude of overdispersion and the degree of bias in parameter estimates. Critically, the simulations reveal that failing to account for overdispersion in mixed models can erroneously inflate measures of explained variance (r (2)), which may lead to researchers overestimating the predictive power of variables of interest. This work suggests use of observation-level random effects provides a simple and robust means to account for overdispersion in count data, but also that their ability to minimise bias is not uniform across all types of overdispersion and must be applied judiciously.", "author" : [ { "dropping-particle" : "", "family" : "Harrison", "given" : "Xavier a", "non-dropping-particle" : "", "parse-names" : false, "suffix" : "" } ], "container-title" : "PeerJ", "id" : "ITEM-1", "issued" : { "date-parts" : [ [ "2014", "1" ] ] }, "page" : "e616", "title" : "Using observation-level random effects to model overdispersion in count data in ecology and evolution.", "type" : "article-journal", "volume" : "2" }, "prefix" : "log-normal overdispersion; ", "uris" : [ "http://www.mendeley.com/documents/?uuid=c7c35af9-46a6-4ba0-b80a-d36d5acdab74" ] } ], "mendeley" : { "formattedCitation" : "(log-normal overdispersion; Harrison 2014)", "plainTextFormattedCitation" : "(log-normal overdispersion; Harrison 2014)", "previouslyFormattedCitation" : "(log-normal overdispersion; Harrison 2014)" }, "properties" : { "noteIndex" : 0 }, "schema" : "https://github.com/citation-style-language/schema/raw/master/csl-citation.json" }</w:instrText>
+      </w:r>
       <w:r>
         <w:rPr>
           <w:rFonts w:ascii="Times New Roman" w:eastAsia="Times New Roman" w:hAnsi="Times New Roman" w:cs="Times New Roman"/>
           <w:color w:val="222222"/>
         </w:rPr>
-        <w:t>; ref: Harrison 2014</w:t>
+        <w:fldChar w:fldCharType="separate"/>
+      </w:r>
+      <w:r>
+        <w:rPr>
+          <w:rFonts w:ascii="Times New Roman" w:eastAsia="Times New Roman" w:hAnsi="Times New Roman" w:cs="Times New Roman"/>
+          <w:noProof/>
+          <w:color w:val="222222"/>
+        </w:rPr>
+        <w:t>(log-normal overdispersion; Harrison 2014)</w:t>
       </w:r>
       <w:r>
         <w:rPr>
           <w:rFonts w:ascii="Times New Roman" w:eastAsia="Times New Roman" w:hAnsi="Times New Roman" w:cs="Times New Roman"/>
           <w:color w:val="222222"/>
         </w:rPr>
-        <w:t>)</w:t>
+        <w:fldChar w:fldCharType="end"/>
       </w:r>
       <w:r>
         <w:rPr>
@@ -2031,27 +2239,44 @@
         <w:rPr>
           <w:rFonts w:ascii="Times New Roman" w:hAnsi="Times New Roman" w:cs="Times New Roman"/>
         </w:rPr>
-        <w:t>trout in the eastern U.S. and are threatened by climate and land-use change, overfishing, and exotic species (refs</w:t>
-      </w:r>
-      <w:r>
-        <w:rPr>
-          <w:rFonts w:ascii="Times New Roman" w:hAnsi="Times New Roman" w:cs="Times New Roman"/>
-        </w:rPr>
-        <w:t xml:space="preserve">: </w:t>
-      </w:r>
-      <w:proofErr w:type="spellStart"/>
-      <w:r>
-        <w:rPr>
-          <w:rFonts w:ascii="Times New Roman" w:hAnsi="Times New Roman" w:cs="Times New Roman"/>
-        </w:rPr>
-        <w:t>Hudy</w:t>
-      </w:r>
-      <w:proofErr w:type="spellEnd"/>
-      <w:r>
-        <w:rPr>
-          <w:rFonts w:ascii="Times New Roman" w:hAnsi="Times New Roman" w:cs="Times New Roman"/>
-        </w:rPr>
-        <w:t xml:space="preserve">). </w:t>
+        <w:t xml:space="preserve">trout in the eastern U.S. and are threatened by climate and land-use change, overfishing, and exotic species </w:t>
+      </w:r>
+      <w:r>
+        <w:rPr>
+          <w:rFonts w:ascii="Times New Roman" w:hAnsi="Times New Roman" w:cs="Times New Roman"/>
+        </w:rPr>
+        <w:fldChar w:fldCharType="begin" w:fldLock="1"/>
+      </w:r>
+      <w:r>
+        <w:rPr>
+          <w:rFonts w:ascii="Times New Roman" w:hAnsi="Times New Roman" w:cs="Times New Roman"/>
+        </w:rPr>
+        <w:instrText>ADDIN CSL_CITATION { "citationItems" : [ { "id" : "ITEM-1", "itemData" : { "DOI" : "papers2://publication/doi/10.1577/M07-017.1", "author" : [ { "dropping-particle" : "", "family" : "Hudy", "given" : "Mark", "non-dropping-particle" : "", "parse-names" : false, "suffix" : "" }, { "dropping-particle" : "", "family" : "Thieling", "given" : "Teresa M", "non-dropping-particle" : "", "parse-names" : false, "suffix" : "" }, { "dropping-particle" : "", "family" : "Gillespie", "given" : "Nathaniel", "non-dropping-particle" : "", "parse-names" : false, "suffix" : "" }, { "dropping-particle" : "", "family" : "Smith", "given" : "Eric P", "non-dropping-particle" : "", "parse-names" : false, "suffix" : "" } ], "container-title" : "North American Journal of Fisheries Management", "genre" : "JOUR", "id" : "ITEM-1", "issue" : "4", "issued" : { "date-parts" : [ [ "2008" ] ] }, "page" : "1069-1085", "title" : "Distribution, Status, and Land Use Characteristics of Subwatersheds within the Native Range of Brook Trout in the Eastern United States", "type" : "article-journal", "volume" : "28" }, "uris" : [ "http://www.mendeley.com/documents/?uuid=09c90bc8-2ba3-43b0-833e-d439b4a63263" ] } ], "mendeley" : { "formattedCitation" : "(Hudy et al. 2008)", "plainTextFormattedCitation" : "(Hudy et al. 2008)", "previouslyFormattedCitation" : "(Hudy et al. 2008)" }, "properties" : { "noteIndex" : 0 }, "schema" : "https://github.com/citation-style-language/schema/raw/master/csl-citation.json" }</w:instrText>
+      </w:r>
+      <w:r>
+        <w:rPr>
+          <w:rFonts w:ascii="Times New Roman" w:hAnsi="Times New Roman" w:cs="Times New Roman"/>
+        </w:rPr>
+        <w:fldChar w:fldCharType="separate"/>
+      </w:r>
+      <w:r>
+        <w:rPr>
+          <w:rFonts w:ascii="Times New Roman" w:hAnsi="Times New Roman" w:cs="Times New Roman"/>
+          <w:noProof/>
+        </w:rPr>
+        <w:t>(Hudy et al. 2008)</w:t>
+      </w:r>
+      <w:r>
+        <w:rPr>
+          <w:rFonts w:ascii="Times New Roman" w:hAnsi="Times New Roman" w:cs="Times New Roman"/>
+        </w:rPr>
+        <w:fldChar w:fldCharType="end"/>
+      </w:r>
+      <w:r>
+        <w:rPr>
+          <w:rFonts w:ascii="Times New Roman" w:hAnsi="Times New Roman" w:cs="Times New Roman"/>
+        </w:rPr>
+        <w:t xml:space="preserve">. </w:t>
       </w:r>
     </w:p>
     <w:p>
@@ -2087,8 +2312,6 @@
         </w:rPr>
         <w:t xml:space="preserve">Materials and </w:t>
       </w:r>
-      <w:commentRangeStart w:id="4"/>
-      <w:commentRangeStart w:id="5"/>
       <w:r>
         <w:rPr>
           <w:rFonts w:ascii="Times New Roman" w:hAnsi="Times New Roman" w:cs="Times New Roman"/>
@@ -2098,31 +2321,17 @@
         </w:rPr>
         <w:t>Methods</w:t>
       </w:r>
-      <w:commentRangeEnd w:id="4"/>
-      <w:r>
-        <w:rPr>
-          <w:rStyle w:val="CommentReference"/>
-        </w:rPr>
-        <w:commentReference w:id="4"/>
-      </w:r>
-    </w:p>
-    <w:commentRangeEnd w:id="5"/>
-    <w:p>
-      <w:pPr>
-        <w:tabs>
-          <w:tab w:val="left" w:pos="360"/>
-          <w:tab w:val="left" w:pos="8640"/>
-        </w:tabs>
-        <w:rPr>
-          <w:rFonts w:ascii="Times New Roman" w:hAnsi="Times New Roman" w:cs="Times New Roman"/>
-        </w:rPr>
-      </w:pPr>
-      <w:r>
-        <w:rPr>
-          <w:rStyle w:val="CommentReference"/>
-        </w:rPr>
-        <w:commentReference w:id="5"/>
-      </w:r>
+    </w:p>
+    <w:p>
+      <w:pPr>
+        <w:tabs>
+          <w:tab w:val="left" w:pos="360"/>
+          <w:tab w:val="left" w:pos="8640"/>
+        </w:tabs>
+        <w:rPr>
+          <w:rFonts w:ascii="Times New Roman" w:hAnsi="Times New Roman" w:cs="Times New Roman"/>
+        </w:rPr>
+      </w:pPr>
     </w:p>
     <w:p>
       <w:pPr>
@@ -2140,6 +2349,7 @@
           <w:rFonts w:ascii="Times New Roman" w:hAnsi="Times New Roman" w:cs="Times New Roman"/>
           <w:b/>
         </w:rPr>
+        <w:lastRenderedPageBreak/>
         <w:t>Overview</w:t>
       </w:r>
     </w:p>
@@ -2157,7 +2367,6 @@
         <w:rPr>
           <w:rFonts w:ascii="Times New Roman" w:hAnsi="Times New Roman" w:cs="Times New Roman"/>
         </w:rPr>
-        <w:lastRenderedPageBreak/>
         <w:tab/>
       </w:r>
       <w:r>
@@ -2265,19 +2474,19 @@
         <w:tab/>
         <w:t xml:space="preserve">We then modeled </w:t>
       </w:r>
-      <w:commentRangeStart w:id="6"/>
+      <w:commentRangeStart w:id="3"/>
       <w:r>
         <w:rPr>
           <w:rFonts w:ascii="Times New Roman" w:hAnsi="Times New Roman" w:cs="Times New Roman"/>
         </w:rPr>
         <w:t xml:space="preserve">density </w:t>
       </w:r>
-      <w:commentRangeEnd w:id="6"/>
+      <w:commentRangeEnd w:id="3"/>
       <w:r>
         <w:rPr>
           <w:rStyle w:val="CommentReference"/>
         </w:rPr>
-        <w:commentReference w:id="6"/>
+        <w:commentReference w:id="3"/>
       </w:r>
       <m:oMath>
         <m:sSub>
@@ -2416,7 +2625,7 @@
         </w:rPr>
       </w:pPr>
     </w:p>
-    <w:commentRangeStart w:id="7"/>
+    <w:commentRangeStart w:id="4"/>
     <w:p>
       <w:pPr>
         <w:tabs>
@@ -2680,7 +2889,7 @@
           </w:rPr>
           <m:t>(s)</m:t>
         </m:r>
-        <w:commentRangeEnd w:id="7"/>
+        <w:commentRangeEnd w:id="4"/>
         <m:r>
           <m:rPr>
             <m:sty m:val="p"/>
@@ -2688,7 +2897,7 @@
           <w:rPr>
             <w:rStyle w:val="CommentReference"/>
           </w:rPr>
-          <w:commentReference w:id="7"/>
+          <w:commentReference w:id="4"/>
         </m:r>
       </m:oMath>
       <w:r>
@@ -3302,7 +3511,7 @@
           </w:rPr>
           <m:t>×</m:t>
         </m:r>
-        <w:commentRangeStart w:id="8"/>
+        <w:commentRangeStart w:id="5"/>
         <m:sSub>
           <m:sSubPr>
             <m:ctrlPr>
@@ -3329,7 +3538,7 @@
             </m:r>
           </m:sub>
         </m:sSub>
-        <w:commentRangeEnd w:id="8"/>
+        <w:commentRangeEnd w:id="5"/>
         <m:r>
           <m:rPr>
             <m:sty m:val="p"/>
@@ -3337,7 +3546,7 @@
           <w:rPr>
             <w:rStyle w:val="CommentReference"/>
           </w:rPr>
-          <w:commentReference w:id="8"/>
+          <w:commentReference w:id="5"/>
         </m:r>
         <m:r>
           <w:rPr>
@@ -3440,7 +3649,7 @@
         <w:rPr>
           <w:rStyle w:val="CommentReference"/>
         </w:rPr>
-        <w:commentReference w:id="9"/>
+        <w:commentReference w:id="6"/>
       </w:r>
       <w:r>
         <w:rPr>
@@ -4223,7 +4432,7 @@
               </w:rPr>
               <m:t>-</m:t>
             </m:r>
-            <w:del w:id="10" w:author="anon anon" w:date="2017-01-09T15:23:00Z">
+            <w:del w:id="7" w:author="anon anon" w:date="2017-01-09T15:23:00Z">
               <m:r>
                 <m:rPr>
                   <m:sty m:val="p"/>
@@ -4266,7 +4475,7 @@
                 </m:r>
               </m:sub>
             </m:sSub>
-            <w:ins w:id="11" w:author="anon anon" w:date="2017-01-09T15:22:00Z">
+            <w:ins w:id="8" w:author="anon anon" w:date="2017-01-09T15:22:00Z">
               <m:r>
                 <w:rPr>
                   <w:rFonts w:ascii="Cambria Math" w:hAnsi="Cambria Math" w:cs="Times New Roman"/>
@@ -4274,7 +4483,7 @@
                 <m:t>×</m:t>
               </m:r>
             </w:ins>
-            <w:del w:id="12" w:author="anon anon" w:date="2017-01-09T15:22:00Z">
+            <w:del w:id="9" w:author="anon anon" w:date="2017-01-09T15:22:00Z">
               <m:r>
                 <w:rPr>
                   <w:rFonts w:ascii="Cambria Math" w:hAnsi="Cambria Math" w:cs="Times New Roman"/>
@@ -4326,7 +4535,7 @@
                 </m:r>
               </m:e>
             </m:d>
-            <w:del w:id="13" w:author="anon anon" w:date="2017-01-09T15:23:00Z">
+            <w:del w:id="10" w:author="anon anon" w:date="2017-01-09T15:23:00Z">
               <m:r>
                 <w:rPr>
                   <w:rFonts w:ascii="Cambria Math" w:hAnsi="Cambria Math" w:cs="Times New Roman"/>
@@ -4445,7 +4654,7 @@
           </w:rPr>
           <m:t>⁡</m:t>
         </m:r>
-        <w:ins w:id="14" w:author="anon anon" w:date="2017-01-09T17:19:00Z">
+        <w:ins w:id="11" w:author="anon anon" w:date="2017-01-09T17:19:00Z">
           <m:r>
             <m:rPr>
               <m:sty m:val="p"/>
@@ -4456,7 +4665,7 @@
             <m:t>log</m:t>
           </m:r>
         </w:ins>
-        <w:ins w:id="15" w:author="anon anon" w:date="2017-01-09T15:23:00Z">
+        <w:ins w:id="12" w:author="anon anon" w:date="2017-01-09T15:23:00Z">
           <m:r>
             <w:rPr>
               <w:rFonts w:ascii="Cambria Math" w:hAnsi="Cambria Math" w:cs="Times New Roman"/>
@@ -4508,7 +4717,7 @@
             </m:r>
           </m:e>
         </m:d>
-        <w:ins w:id="16" w:author="anon anon" w:date="2017-01-09T15:24:00Z">
+        <w:ins w:id="13" w:author="anon anon" w:date="2017-01-09T15:24:00Z">
           <m:r>
             <w:rPr>
               <w:rFonts w:ascii="Cambria Math" w:hAnsi="Cambria Math" w:cs="Times New Roman"/>
@@ -4858,7 +5067,7 @@
           <w:rStyle w:val="CommentReference"/>
           <w:b/>
         </w:rPr>
-        <w:commentReference w:id="17"/>
+        <w:commentReference w:id="14"/>
       </w:r>
       <w:proofErr w:type="spellStart"/>
       <w:r>
@@ -5904,7 +6113,6 @@
           <w:i/>
         </w:rPr>
       </w:pPr>
-      <w:commentRangeStart w:id="18"/>
       <w:r>
         <w:rPr>
           <w:rFonts w:ascii="Times New Roman" w:hAnsi="Times New Roman" w:cs="Times New Roman"/>
@@ -5927,13 +6135,6 @@
           <w:i/>
         </w:rPr>
         <w:t xml:space="preserve"> process for spatial variation</w:t>
-      </w:r>
-      <w:commentRangeEnd w:id="18"/>
-      <w:r>
-        <w:rPr>
-          <w:rStyle w:val="CommentReference"/>
-        </w:rPr>
-        <w:commentReference w:id="18"/>
       </w:r>
     </w:p>
     <w:p>
@@ -7384,7 +7585,7 @@
           </w:rPr>
           <m:t>δ</m:t>
         </m:r>
-        <w:commentRangeStart w:id="19"/>
+        <w:commentRangeStart w:id="15"/>
         <m:r>
           <w:rPr>
             <w:rFonts w:ascii="Cambria Math" w:hAnsi="Cambria Math" w:cs="Times New Roman"/>
@@ -7481,7 +7682,7 @@
           </w:rPr>
           <m:t>)</m:t>
         </m:r>
-        <w:commentRangeEnd w:id="19"/>
+        <w:commentRangeEnd w:id="15"/>
         <m:r>
           <m:rPr>
             <m:sty m:val="p"/>
@@ -7489,7 +7690,7 @@
           <w:rPr>
             <w:rStyle w:val="CommentReference"/>
           </w:rPr>
-          <w:commentReference w:id="19"/>
+          <w:commentReference w:id="15"/>
         </m:r>
       </m:oMath>
       <w:r>
@@ -8500,7 +8701,7 @@
           <w:rPr>
             <w:rStyle w:val="CommentReference"/>
           </w:rPr>
-          <w:commentReference w:id="20"/>
+          <w:commentReference w:id="16"/>
         </m:r>
         <m:r>
           <w:rPr>
@@ -8989,15 +9190,6 @@
                 </m:r>
               </m:sup>
             </m:sSup>
-            <m:r>
-              <m:rPr>
-                <m:sty m:val="p"/>
-              </m:rPr>
-              <w:rPr>
-                <w:rStyle w:val="CommentReference"/>
-              </w:rPr>
-              <w:commentReference w:id="21"/>
-            </m:r>
           </m:e>
         </m:d>
       </m:oMath>
@@ -9883,22 +10075,7 @@
           <w:rFonts w:ascii="Times New Roman" w:hAnsi="Times New Roman" w:cs="Times New Roman"/>
           <w:b/>
         </w:rPr>
-        <w:t xml:space="preserve">Spatial </w:t>
-      </w:r>
-      <w:commentRangeStart w:id="22"/>
-      <w:r>
-        <w:rPr>
-          <w:rFonts w:ascii="Times New Roman" w:hAnsi="Times New Roman" w:cs="Times New Roman"/>
-          <w:b/>
-        </w:rPr>
-        <w:t>Simulations</w:t>
-      </w:r>
-      <w:commentRangeEnd w:id="22"/>
-      <w:r>
-        <w:rPr>
-          <w:rStyle w:val="CommentReference"/>
-        </w:rPr>
-        <w:commentReference w:id="22"/>
+        <w:t>Spatial Simulations</w:t>
       </w:r>
     </w:p>
     <w:p>
@@ -10188,7 +10365,7 @@
             </m:r>
           </m:sub>
         </m:sSub>
-        <w:ins w:id="23" w:author="Thorson, James [2]" w:date="2017-01-06T15:57:00Z">
+        <w:ins w:id="17" w:author="Thorson, James [2]" w:date="2017-01-06T15:57:00Z">
           <m:r>
             <w:rPr>
               <w:rFonts w:ascii="Cambria Math" w:hAnsi="Cambria Math"/>
@@ -10296,7 +10473,7 @@
             </m:r>
           </m:sub>
         </m:sSub>
-        <w:ins w:id="24" w:author="Thorson, James [2]" w:date="2017-01-06T15:57:00Z">
+        <w:ins w:id="18" w:author="Thorson, James [2]" w:date="2017-01-06T15:57:00Z">
           <m:r>
             <w:rPr>
               <w:rFonts w:ascii="Cambria Math" w:hAnsi="Cambria Math"/>
@@ -11297,32 +11474,14 @@
           <w:rPr>
             <w:rFonts w:ascii="Cambria Math" w:hAnsi="Cambria Math" w:cs="Times New Roman"/>
           </w:rPr>
-          <m:t>=</m:t>
-        </m:r>
-        <m:r>
-          <w:rPr>
-            <w:rFonts w:ascii="Cambria Math" w:hAnsi="Cambria Math" w:cs="Times New Roman"/>
-          </w:rPr>
-          <m:t>[</m:t>
-        </m:r>
-        <m:r>
-          <w:rPr>
-            <w:rFonts w:ascii="Cambria Math" w:hAnsi="Cambria Math" w:cs="Times New Roman"/>
-          </w:rPr>
-          <m:t>2.3</m:t>
+          <m:t>=[2.3</m:t>
         </m:r>
         <w:proofErr w:type="gramStart"/>
         <m:r>
           <w:rPr>
             <w:rFonts w:ascii="Cambria Math" w:hAnsi="Cambria Math" w:cs="Times New Roman"/>
           </w:rPr>
-          <m:t xml:space="preserve">,  </m:t>
-        </m:r>
-        <m:r>
-          <w:rPr>
-            <w:rFonts w:ascii="Cambria Math" w:hAnsi="Cambria Math" w:cs="Times New Roman"/>
-          </w:rPr>
-          <m:t>0.2</m:t>
+          <m:t>,  0.2</m:t>
         </m:r>
         <w:proofErr w:type="gramEnd"/>
         <m:r>
@@ -11861,19 +12020,19 @@
         </w:rPr>
         <w:t xml:space="preserve"> (</w:t>
       </w:r>
-      <w:commentRangeStart w:id="25"/>
+      <w:commentRangeStart w:id="19"/>
       <w:r>
         <w:rPr>
           <w:rFonts w:ascii="Times New Roman" w:hAnsi="Times New Roman" w:cs="Times New Roman"/>
         </w:rPr>
         <w:t>refs</w:t>
       </w:r>
-      <w:commentRangeEnd w:id="25"/>
+      <w:commentRangeEnd w:id="19"/>
       <w:r>
         <w:rPr>
           <w:rStyle w:val="CommentReference"/>
         </w:rPr>
-        <w:commentReference w:id="25"/>
+        <w:commentReference w:id="19"/>
       </w:r>
       <w:r>
         <w:rPr>
@@ -11887,19 +12046,19 @@
         </w:rPr>
         <w:t xml:space="preserve"> Forest cover data was obtained from the 2011 National Land Cover Database (NLCD; </w:t>
       </w:r>
-      <w:commentRangeStart w:id="26"/>
+      <w:commentRangeStart w:id="20"/>
       <w:r>
         <w:rPr>
           <w:rFonts w:ascii="Times New Roman" w:hAnsi="Times New Roman" w:cs="Times New Roman"/>
         </w:rPr>
         <w:t>ref</w:t>
       </w:r>
-      <w:commentRangeEnd w:id="26"/>
+      <w:commentRangeEnd w:id="20"/>
       <w:r>
         <w:rPr>
           <w:rStyle w:val="CommentReference"/>
         </w:rPr>
-        <w:commentReference w:id="26"/>
+        <w:commentReference w:id="20"/>
       </w:r>
       <w:r>
         <w:rPr>
@@ -12021,7 +12180,7 @@
         </w:rPr>
         <w:t xml:space="preserve">We </w:t>
       </w:r>
-      <w:commentRangeStart w:id="27"/>
+      <w:commentRangeStart w:id="21"/>
       <w:r>
         <w:rPr>
           <w:rFonts w:ascii="Times New Roman" w:hAnsi="Times New Roman" w:cs="Times New Roman"/>
@@ -12144,12 +12303,12 @@
         </w:rPr>
         <w:t xml:space="preserve"> repo link).</w:t>
       </w:r>
-      <w:commentRangeEnd w:id="27"/>
+      <w:commentRangeEnd w:id="21"/>
       <w:r>
         <w:rPr>
           <w:rStyle w:val="CommentReference"/>
         </w:rPr>
-        <w:commentReference w:id="27"/>
+        <w:commentReference w:id="21"/>
       </w:r>
       <w:r>
         <w:rPr>
@@ -12306,7 +12465,50 @@
         <w:rPr>
           <w:rFonts w:ascii="Times New Roman" w:hAnsi="Times New Roman" w:cs="Times New Roman"/>
         </w:rPr>
-        <w:t xml:space="preserve"> balancing model fit and model complexity (refs).</w:t>
+        <w:t xml:space="preserve"> balancing model fit and model complexity</w:t>
+      </w:r>
+      <w:r>
+        <w:rPr>
+          <w:rFonts w:ascii="Times New Roman" w:hAnsi="Times New Roman" w:cs="Times New Roman"/>
+        </w:rPr>
+        <w:t xml:space="preserve"> </w:t>
+      </w:r>
+      <w:r>
+        <w:rPr>
+          <w:rFonts w:ascii="Times New Roman" w:hAnsi="Times New Roman" w:cs="Times New Roman"/>
+        </w:rPr>
+        <w:fldChar w:fldCharType="begin" w:fldLock="1"/>
+      </w:r>
+      <w:r>
+        <w:rPr>
+          <w:rFonts w:ascii="Times New Roman" w:hAnsi="Times New Roman" w:cs="Times New Roman"/>
+        </w:rPr>
+        <w:instrText>ADDIN CSL_CITATION { "citationItems" : [ { "id" : "ITEM-1", "itemData" : { "DOI" : "10.1177/0049124104268644", "ISSN" : "0049-1241", "author" : [ { "dropping-particle" : "", "family" : "Burnham", "given" : "K. P.", "non-dropping-particle" : "", "parse-names" : false, "suffix" : "" } ], "container-title" : "Sociological Methods &amp; Research", "id" : "ITEM-1", "issue" : "2", "issued" : { "date-parts" : [ [ "2004", "11", "1" ] ] }, "page" : "261-304", "title" : "Multimodel Inference: Understanding AIC and BIC in Model Selection", "type" : "article-journal", "volume" : "33" }, "uris" : [ "http://www.mendeley.com/documents/?uuid=3b71c39e-60d9-41b3-a74b-6992516bcc66" ] }, { "id" : "ITEM-2", "itemData" : { "author" : [ { "dropping-particle" : "", "family" : "Burnham", "given" : "Kenneth P", "non-dropping-particle" : "", "parse-names" : false, "suffix" : "" }, { "dropping-particle" : "", "family" : "Anderson", "given" : "David R", "non-dropping-particle" : "", "parse-names" : false, "suffix" : "" }, { "dropping-particle" : "", "family" : "Huyvaert", "given" : "Kathryn P", "non-dropping-particle" : "", "parse-names" : false, "suffix" : "" } ], "container-title" : "Behavioral Ecology and Sociobiology", "genre" : "JOUR", "id" : "ITEM-2", "issue" : "1", "issued" : { "date-parts" : [ [ "2010" ] ] }, "page" : "23-35", "title" : "AIC model selection and multimodel inference in behavioral ecology: some background, observations, and comparisons", "type" : "article-journal", "volume" : "65" }, "uris" : [ "http://www.mendeley.com/documents/?uuid=2f3acb02-cefe-4623-8bdc-ae31a6e745be" ] } ], "mendeley" : { "formattedCitation" : "(Burnham 2004, Burnham et al. 2010)", "plainTextFormattedCitation" : "(Burnham 2004, Burnham et al. 2010)" }, "properties" : { "noteIndex" : 0 }, "schema" : "https://github.com/citation-style-language/schema/raw/master/csl-citation.json" }</w:instrText>
+      </w:r>
+      <w:r>
+        <w:rPr>
+          <w:rFonts w:ascii="Times New Roman" w:hAnsi="Times New Roman" w:cs="Times New Roman"/>
+        </w:rPr>
+        <w:fldChar w:fldCharType="separate"/>
+      </w:r>
+      <w:r>
+        <w:rPr>
+          <w:rFonts w:ascii="Times New Roman" w:hAnsi="Times New Roman" w:cs="Times New Roman"/>
+          <w:noProof/>
+        </w:rPr>
+        <w:t>(Burnham 2004, Burnham et al. 2010)</w:t>
+      </w:r>
+      <w:r>
+        <w:rPr>
+          <w:rFonts w:ascii="Times New Roman" w:hAnsi="Times New Roman" w:cs="Times New Roman"/>
+        </w:rPr>
+        <w:fldChar w:fldCharType="end"/>
+      </w:r>
+      <w:r>
+        <w:rPr>
+          <w:rFonts w:ascii="Times New Roman" w:hAnsi="Times New Roman" w:cs="Times New Roman"/>
+        </w:rPr>
+        <w:t>.</w:t>
       </w:r>
     </w:p>
     <w:p>
@@ -12512,7 +12714,7 @@
         </w:rPr>
         <w:t xml:space="preserve">). Similarly, the </w:t>
       </w:r>
-      <w:commentRangeStart w:id="28"/>
+      <w:commentRangeStart w:id="22"/>
       <w:r>
         <w:rPr>
           <w:rFonts w:ascii="Times New Roman" w:hAnsi="Times New Roman" w:cs="Times New Roman"/>
@@ -12525,12 +12727,12 @@
         </w:rPr>
         <w:t xml:space="preserve"> </w:t>
       </w:r>
-      <w:commentRangeEnd w:id="28"/>
+      <w:commentRangeEnd w:id="22"/>
       <w:r>
         <w:rPr>
           <w:rStyle w:val="CommentReference"/>
         </w:rPr>
-        <w:commentReference w:id="28"/>
+        <w:commentReference w:id="22"/>
       </w:r>
       <w:r>
         <w:rPr>
@@ -12648,19 +12850,19 @@
         </w:rPr>
         <w:t xml:space="preserve"> (Figure 2b) and the mean </w:t>
       </w:r>
-      <w:commentRangeStart w:id="29"/>
+      <w:commentRangeStart w:id="23"/>
       <w:r>
         <w:rPr>
           <w:rFonts w:ascii="Times New Roman" w:hAnsi="Times New Roman" w:cs="Times New Roman"/>
         </w:rPr>
         <w:t xml:space="preserve">uncertainty </w:t>
       </w:r>
-      <w:commentRangeEnd w:id="29"/>
+      <w:commentRangeEnd w:id="23"/>
       <w:r>
         <w:rPr>
           <w:rStyle w:val="CommentReference"/>
         </w:rPr>
-        <w:commentReference w:id="29"/>
+        <w:commentReference w:id="23"/>
       </w:r>
       <w:r>
         <w:rPr>
@@ -12680,19 +12882,19 @@
         </w:rPr>
         <w:t xml:space="preserve">similar among models, but the </w:t>
       </w:r>
-      <w:commentRangeStart w:id="30"/>
+      <w:commentRangeStart w:id="24"/>
       <w:r>
         <w:rPr>
           <w:rFonts w:ascii="Times New Roman" w:hAnsi="Times New Roman" w:cs="Times New Roman"/>
         </w:rPr>
         <w:t xml:space="preserve">variation in this uncertainty </w:t>
       </w:r>
-      <w:commentRangeEnd w:id="30"/>
+      <w:commentRangeEnd w:id="24"/>
       <w:r>
         <w:rPr>
           <w:rStyle w:val="CommentReference"/>
         </w:rPr>
-        <w:commentReference w:id="30"/>
+        <w:commentReference w:id="24"/>
       </w:r>
       <w:r>
         <w:rPr>
@@ -14847,7 +15049,7 @@
         </w:rPr>
         <w:t xml:space="preserve"> adults and YOY densities exhibited exceedingly </w:t>
       </w:r>
-      <w:commentRangeStart w:id="31"/>
+      <w:commentRangeStart w:id="25"/>
       <w:r>
         <w:rPr>
           <w:rFonts w:ascii="Times New Roman" w:hAnsi="Times New Roman" w:cs="Times New Roman"/>
@@ -14868,12 +15070,12 @@
         </w:rPr>
         <w:t>-temporal variation indicating a slow rate of change in the spatial patterning (i.e. high densities sites tended to maintain relatively high densities, indicating some temporal stability in local habitat quality or preference)</w:t>
       </w:r>
-      <w:commentRangeEnd w:id="31"/>
+      <w:commentRangeEnd w:id="25"/>
       <w:r>
         <w:rPr>
           <w:rStyle w:val="CommentReference"/>
         </w:rPr>
-        <w:commentReference w:id="31"/>
+        <w:commentReference w:id="25"/>
       </w:r>
       <w:r>
         <w:rPr>
@@ -15490,8 +15692,6 @@
         </w:rPr>
         <w:t xml:space="preserve"> Many management actions occur at small scales and therefore understanding local population dynamics is important for prioritizing local actions and understanding the effects of those actions, particularly in an adaptive management framework. Such a situation could occur for decisions that are repeated and adjusted based on population responses such as stocking programs or setting stream-level fishing regulations (e.g. barbless hooks, catch-and-release, take limits). Even for one-time decisions such as in-stream habitat modification, and dam or culvert removal at a local site, it is important to have good estimates of local, rather than just watershed, abundance because the local change in abundance can help prioritize the location of the next project.</w:t>
       </w:r>
-      <w:bookmarkStart w:id="32" w:name="_GoBack"/>
-      <w:bookmarkEnd w:id="32"/>
     </w:p>
     <w:p>
       <w:pPr>
@@ -15849,6 +16049,7 @@
           <w:szCs w:val="28"/>
         </w:rPr>
       </w:pPr>
+      <w:commentRangeStart w:id="26"/>
       <w:r>
         <w:rPr>
           <w:rFonts w:ascii="Times New Roman" w:hAnsi="Times New Roman" w:cs="Times New Roman"/>
@@ -15858,18 +16059,424 @@
         </w:rPr>
         <w:t>References</w:t>
       </w:r>
-    </w:p>
-    <w:p>
-      <w:pPr>
-        <w:tabs>
-          <w:tab w:val="left" w:pos="360"/>
-          <w:tab w:val="left" w:pos="8640"/>
-        </w:tabs>
-        <w:rPr>
-          <w:rFonts w:ascii="Times New Roman" w:hAnsi="Times New Roman" w:cs="Times New Roman"/>
-          <w:b/>
-        </w:rPr>
-      </w:pPr>
+      <w:commentRangeEnd w:id="26"/>
+      <w:r>
+        <w:rPr>
+          <w:rStyle w:val="CommentReference"/>
+        </w:rPr>
+        <w:commentReference w:id="26"/>
+      </w:r>
+      <w:bookmarkStart w:id="27" w:name="_GoBack"/>
+      <w:bookmarkEnd w:id="27"/>
+    </w:p>
+    <w:p>
+      <w:pPr>
+        <w:rPr>
+          <w:rFonts w:ascii="Times New Roman" w:hAnsi="Times New Roman"/>
+          <w:noProof/>
+        </w:rPr>
+      </w:pPr>
+    </w:p>
+    <w:p>
+      <w:pPr>
+        <w:widowControl w:val="0"/>
+        <w:autoSpaceDE w:val="0"/>
+        <w:autoSpaceDN w:val="0"/>
+        <w:adjustRightInd w:val="0"/>
+        <w:ind w:left="480" w:hanging="480"/>
+        <w:rPr>
+          <w:rFonts w:ascii="Times New Roman" w:hAnsi="Times New Roman"/>
+          <w:noProof/>
+        </w:rPr>
+      </w:pPr>
+      <w:r>
+        <w:rPr>
+          <w:rFonts w:ascii="Times New Roman" w:hAnsi="Times New Roman"/>
+          <w:noProof/>
+        </w:rPr>
+        <w:fldChar w:fldCharType="begin" w:fldLock="1"/>
+      </w:r>
+      <w:r>
+        <w:rPr>
+          <w:rFonts w:ascii="Times New Roman" w:hAnsi="Times New Roman"/>
+          <w:noProof/>
+        </w:rPr>
+        <w:instrText xml:space="preserve">ADDIN Mendeley Bibliography CSL_BIBLIOGRAPHY </w:instrText>
+      </w:r>
+      <w:r>
+        <w:rPr>
+          <w:rFonts w:ascii="Times New Roman" w:hAnsi="Times New Roman"/>
+          <w:noProof/>
+        </w:rPr>
+        <w:fldChar w:fldCharType="separate"/>
+      </w:r>
+      <w:r>
+        <w:rPr>
+          <w:rFonts w:ascii="Times New Roman" w:hAnsi="Times New Roman"/>
+          <w:noProof/>
+        </w:rPr>
+        <w:t>Burnham, K. P. 2004. Multimodel Inference: Understanding AIC and BIC in Model Selection. Sociological Methods &amp; Research 33:261–304.</w:t>
+      </w:r>
+    </w:p>
+    <w:p>
+      <w:pPr>
+        <w:widowControl w:val="0"/>
+        <w:autoSpaceDE w:val="0"/>
+        <w:autoSpaceDN w:val="0"/>
+        <w:adjustRightInd w:val="0"/>
+        <w:ind w:left="480" w:hanging="480"/>
+        <w:rPr>
+          <w:rFonts w:ascii="Times New Roman" w:hAnsi="Times New Roman"/>
+          <w:noProof/>
+        </w:rPr>
+      </w:pPr>
+      <w:r>
+        <w:rPr>
+          <w:rFonts w:ascii="Times New Roman" w:hAnsi="Times New Roman"/>
+          <w:noProof/>
+        </w:rPr>
+        <w:t>Burnham, K. P., D. R. Anderson, and K. P. Huyvaert. 2010. AIC model selection and multimodel inference in behavioral ecology: some background, observations, and comparisons. Behavioral Ecology and Sociobiology 65:23–35.</w:t>
+      </w:r>
+    </w:p>
+    <w:p>
+      <w:pPr>
+        <w:widowControl w:val="0"/>
+        <w:autoSpaceDE w:val="0"/>
+        <w:autoSpaceDN w:val="0"/>
+        <w:adjustRightInd w:val="0"/>
+        <w:ind w:left="480" w:hanging="480"/>
+        <w:rPr>
+          <w:rFonts w:ascii="Times New Roman" w:hAnsi="Times New Roman"/>
+          <w:noProof/>
+        </w:rPr>
+      </w:pPr>
+      <w:r>
+        <w:rPr>
+          <w:rFonts w:ascii="Times New Roman" w:hAnsi="Times New Roman"/>
+          <w:noProof/>
+        </w:rPr>
+        <w:t>Conn, P. B., D. S. Johnson, J. M. Ver Hoef, M. B. Hooten, and J. M. London. 2015. Using spatiotemporal statistical models to estimate animal abundance and infer ecological dynamics from survey counts. Ecological Monographs 85:235–252.</w:t>
+      </w:r>
+    </w:p>
+    <w:p>
+      <w:pPr>
+        <w:widowControl w:val="0"/>
+        <w:autoSpaceDE w:val="0"/>
+        <w:autoSpaceDN w:val="0"/>
+        <w:adjustRightInd w:val="0"/>
+        <w:ind w:left="480" w:hanging="480"/>
+        <w:rPr>
+          <w:rFonts w:ascii="Times New Roman" w:hAnsi="Times New Roman"/>
+          <w:noProof/>
+        </w:rPr>
+      </w:pPr>
+      <w:r>
+        <w:rPr>
+          <w:rFonts w:ascii="Times New Roman" w:hAnsi="Times New Roman"/>
+          <w:noProof/>
+        </w:rPr>
+        <w:t>Dail, D., and L. Madsen. 2012. Estimating Open Population Site Occupancy from Presence-Absence Data Lacking the Robust Design. Biometrics 69:146–156.</w:t>
+      </w:r>
+    </w:p>
+    <w:p>
+      <w:pPr>
+        <w:widowControl w:val="0"/>
+        <w:autoSpaceDE w:val="0"/>
+        <w:autoSpaceDN w:val="0"/>
+        <w:adjustRightInd w:val="0"/>
+        <w:ind w:left="480" w:hanging="480"/>
+        <w:rPr>
+          <w:rFonts w:ascii="Times New Roman" w:hAnsi="Times New Roman"/>
+          <w:noProof/>
+        </w:rPr>
+      </w:pPr>
+      <w:r>
+        <w:rPr>
+          <w:rFonts w:ascii="Times New Roman" w:hAnsi="Times New Roman"/>
+          <w:noProof/>
+        </w:rPr>
+        <w:t>DeWeber, J. T., and T. Wagner. 2014. Predicting Brook Trout Occurrence in Stream Reaches throughout their Native Range in the Eastern United States. Transactions of the American Fisheries Society 144:11–24.</w:t>
+      </w:r>
+    </w:p>
+    <w:p>
+      <w:pPr>
+        <w:widowControl w:val="0"/>
+        <w:autoSpaceDE w:val="0"/>
+        <w:autoSpaceDN w:val="0"/>
+        <w:adjustRightInd w:val="0"/>
+        <w:ind w:left="480" w:hanging="480"/>
+        <w:rPr>
+          <w:rFonts w:ascii="Times New Roman" w:hAnsi="Times New Roman"/>
+          <w:noProof/>
+        </w:rPr>
+      </w:pPr>
+      <w:r>
+        <w:rPr>
+          <w:rFonts w:ascii="Times New Roman" w:hAnsi="Times New Roman"/>
+          <w:noProof/>
+        </w:rPr>
+        <w:t>Harrison, X. a. 2014. Using observation-level random effects to model overdispersion in count data in ecology and evolution. PeerJ 2:e616.</w:t>
+      </w:r>
+    </w:p>
+    <w:p>
+      <w:pPr>
+        <w:widowControl w:val="0"/>
+        <w:autoSpaceDE w:val="0"/>
+        <w:autoSpaceDN w:val="0"/>
+        <w:adjustRightInd w:val="0"/>
+        <w:ind w:left="480" w:hanging="480"/>
+        <w:rPr>
+          <w:rFonts w:ascii="Times New Roman" w:hAnsi="Times New Roman"/>
+          <w:noProof/>
+        </w:rPr>
+      </w:pPr>
+      <w:r>
+        <w:rPr>
+          <w:rFonts w:ascii="Times New Roman" w:hAnsi="Times New Roman"/>
+          <w:noProof/>
+        </w:rPr>
+        <w:t>Hocking, D. J., K. J. Babbitt, and M. Yamasaki. 2013. Comparison of silvicultural and natural disturbance effects on terrestrial salamanders in northern hardwood forests. Biological Conservation 167:194–202.</w:t>
+      </w:r>
+    </w:p>
+    <w:p>
+      <w:pPr>
+        <w:widowControl w:val="0"/>
+        <w:autoSpaceDE w:val="0"/>
+        <w:autoSpaceDN w:val="0"/>
+        <w:adjustRightInd w:val="0"/>
+        <w:ind w:left="480" w:hanging="480"/>
+        <w:rPr>
+          <w:rFonts w:ascii="Times New Roman" w:hAnsi="Times New Roman"/>
+          <w:noProof/>
+        </w:rPr>
+      </w:pPr>
+      <w:r>
+        <w:rPr>
+          <w:rFonts w:ascii="Times New Roman" w:hAnsi="Times New Roman"/>
+          <w:noProof/>
+        </w:rPr>
+        <w:t>Ver Hoef, J. M., and E. E. Peterson. 2010. A Moving Average Approach for Spatial Statistical Models of Stream Networks. Journal of the American Statistical Association 105:6–18.</w:t>
+      </w:r>
+    </w:p>
+    <w:p>
+      <w:pPr>
+        <w:widowControl w:val="0"/>
+        <w:autoSpaceDE w:val="0"/>
+        <w:autoSpaceDN w:val="0"/>
+        <w:adjustRightInd w:val="0"/>
+        <w:ind w:left="480" w:hanging="480"/>
+        <w:rPr>
+          <w:rFonts w:ascii="Times New Roman" w:hAnsi="Times New Roman"/>
+          <w:noProof/>
+        </w:rPr>
+      </w:pPr>
+      <w:r>
+        <w:rPr>
+          <w:rFonts w:ascii="Times New Roman" w:hAnsi="Times New Roman"/>
+          <w:noProof/>
+        </w:rPr>
+        <w:t>Ver Hoef, J. M., E. Peterson, and D. Theobald. 2006. Spatial statistical models that use flow and stream distance. Environmental and Ecological Statistics 13:449–464.</w:t>
+      </w:r>
+    </w:p>
+    <w:p>
+      <w:pPr>
+        <w:widowControl w:val="0"/>
+        <w:autoSpaceDE w:val="0"/>
+        <w:autoSpaceDN w:val="0"/>
+        <w:adjustRightInd w:val="0"/>
+        <w:ind w:left="480" w:hanging="480"/>
+        <w:rPr>
+          <w:rFonts w:ascii="Times New Roman" w:hAnsi="Times New Roman"/>
+          <w:noProof/>
+        </w:rPr>
+      </w:pPr>
+      <w:r>
+        <w:rPr>
+          <w:rFonts w:ascii="Times New Roman" w:hAnsi="Times New Roman"/>
+          <w:noProof/>
+        </w:rPr>
+        <w:t>Hudy, M., T. M. Thieling, N. Gillespie, and E. P. Smith. 2008. Distribution, Status, and Land Use Characteristics of Subwatersheds within the Native Range of Brook Trout in the Eastern United States. North American Journal of Fisheries Management 28:1069–1085.</w:t>
+      </w:r>
+    </w:p>
+    <w:p>
+      <w:pPr>
+        <w:widowControl w:val="0"/>
+        <w:autoSpaceDE w:val="0"/>
+        <w:autoSpaceDN w:val="0"/>
+        <w:adjustRightInd w:val="0"/>
+        <w:ind w:left="480" w:hanging="480"/>
+        <w:rPr>
+          <w:rFonts w:ascii="Times New Roman" w:hAnsi="Times New Roman"/>
+          <w:noProof/>
+        </w:rPr>
+      </w:pPr>
+      <w:r>
+        <w:rPr>
+          <w:rFonts w:ascii="Times New Roman" w:hAnsi="Times New Roman"/>
+          <w:noProof/>
+        </w:rPr>
+        <w:t>Milanovich, J. R., D. J. Hocking, W. E. Peterman, and J. A. Crawford. 2015. Effective Use of Trails for Assessing Terrestrial Salamander Abundance and Detection : A Case Study at Great Smoky Mountains National Park Effective Use of Trails for Assessing Terrestrial Salamander Abundance and Detection : A Case Study at Great Smoky M. Natural Areas Journal 35:590–598.</w:t>
+      </w:r>
+    </w:p>
+    <w:p>
+      <w:pPr>
+        <w:widowControl w:val="0"/>
+        <w:autoSpaceDE w:val="0"/>
+        <w:autoSpaceDN w:val="0"/>
+        <w:adjustRightInd w:val="0"/>
+        <w:ind w:left="480" w:hanging="480"/>
+        <w:rPr>
+          <w:rFonts w:ascii="Times New Roman" w:hAnsi="Times New Roman"/>
+          <w:noProof/>
+        </w:rPr>
+      </w:pPr>
+      <w:r>
+        <w:rPr>
+          <w:rFonts w:ascii="Times New Roman" w:hAnsi="Times New Roman"/>
+          <w:noProof/>
+        </w:rPr>
+        <w:t>Peterman, W. E., and R. D. Semlitsch. 2013. Fine-Scale Habitat Associations of a Terrestrial Salamander: The Role of Environmental Gradients and Implications for Population Dynamics. Plos One 8:e62184.</w:t>
+      </w:r>
+    </w:p>
+    <w:p>
+      <w:pPr>
+        <w:widowControl w:val="0"/>
+        <w:autoSpaceDE w:val="0"/>
+        <w:autoSpaceDN w:val="0"/>
+        <w:adjustRightInd w:val="0"/>
+        <w:ind w:left="480" w:hanging="480"/>
+        <w:rPr>
+          <w:rFonts w:ascii="Times New Roman" w:hAnsi="Times New Roman"/>
+          <w:noProof/>
+        </w:rPr>
+      </w:pPr>
+      <w:r>
+        <w:rPr>
+          <w:rFonts w:ascii="Times New Roman" w:hAnsi="Times New Roman"/>
+          <w:noProof/>
+        </w:rPr>
+        <w:t>Peterson, E. E., and J. M. Ver Hoef. 2010. A mixed-model moving-average approach to geostatistical modeling in stream networks. Ecology 91:644–651.</w:t>
+      </w:r>
+    </w:p>
+    <w:p>
+      <w:pPr>
+        <w:widowControl w:val="0"/>
+        <w:autoSpaceDE w:val="0"/>
+        <w:autoSpaceDN w:val="0"/>
+        <w:adjustRightInd w:val="0"/>
+        <w:ind w:left="480" w:hanging="480"/>
+        <w:rPr>
+          <w:rFonts w:ascii="Times New Roman" w:hAnsi="Times New Roman"/>
+          <w:noProof/>
+        </w:rPr>
+      </w:pPr>
+      <w:r>
+        <w:rPr>
+          <w:rFonts w:ascii="Times New Roman" w:hAnsi="Times New Roman"/>
+          <w:noProof/>
+        </w:rPr>
+        <w:t>Peterson, E. E., J. M. Ver Hoef, D. J. Isaak, J. a Falke, M.-J. Fortin, C. E. Jordan, K. McNyset, P. Monestiez, A. S. Ruesch, A. Sengupta, N. Som, E. A. Steel, D. M. Theobald, C. E. Torgersen, and S. J. Wenger. 2013. Modelling dendritic ecological networks in space: an integrated network perspective. Ecology letters 16:707–19.</w:t>
+      </w:r>
+    </w:p>
+    <w:p>
+      <w:pPr>
+        <w:widowControl w:val="0"/>
+        <w:autoSpaceDE w:val="0"/>
+        <w:autoSpaceDN w:val="0"/>
+        <w:adjustRightInd w:val="0"/>
+        <w:ind w:left="480" w:hanging="480"/>
+        <w:rPr>
+          <w:rFonts w:ascii="Times New Roman" w:hAnsi="Times New Roman"/>
+          <w:noProof/>
+        </w:rPr>
+      </w:pPr>
+      <w:r>
+        <w:rPr>
+          <w:rFonts w:ascii="Times New Roman" w:hAnsi="Times New Roman"/>
+          <w:noProof/>
+        </w:rPr>
+        <w:t>Ross, B. E., M. B. Hooten, and D. N. Koons. 2012. An Accessible Method for Implementing Hierarchical Models with Spatio-Temporal Abundance Data. Plos One 7:e49395.</w:t>
+      </w:r>
+    </w:p>
+    <w:p>
+      <w:pPr>
+        <w:widowControl w:val="0"/>
+        <w:autoSpaceDE w:val="0"/>
+        <w:autoSpaceDN w:val="0"/>
+        <w:adjustRightInd w:val="0"/>
+        <w:ind w:left="480" w:hanging="480"/>
+        <w:rPr>
+          <w:rFonts w:ascii="Times New Roman" w:hAnsi="Times New Roman"/>
+          <w:noProof/>
+        </w:rPr>
+      </w:pPr>
+      <w:r>
+        <w:rPr>
+          <w:rFonts w:ascii="Times New Roman" w:hAnsi="Times New Roman"/>
+          <w:noProof/>
+        </w:rPr>
+        <w:t>Royle, J. A. 2004. N-mixture models for estimating population size from spatially replicated counts. Biometrics 60:108–115.</w:t>
+      </w:r>
+    </w:p>
+    <w:p>
+      <w:pPr>
+        <w:widowControl w:val="0"/>
+        <w:autoSpaceDE w:val="0"/>
+        <w:autoSpaceDN w:val="0"/>
+        <w:adjustRightInd w:val="0"/>
+        <w:ind w:left="480" w:hanging="480"/>
+        <w:rPr>
+          <w:rFonts w:ascii="Times New Roman" w:hAnsi="Times New Roman"/>
+          <w:noProof/>
+        </w:rPr>
+      </w:pPr>
+      <w:r>
+        <w:rPr>
+          <w:rFonts w:ascii="Times New Roman" w:hAnsi="Times New Roman"/>
+          <w:noProof/>
+        </w:rPr>
+        <w:t>Royle, J. A., and R. M. Dorazio. 2008. Hierarchical modeling and inference in ecology: The analysis of data from populations, metapopulations and communities. Book, Academic Press, Boston.</w:t>
+      </w:r>
+    </w:p>
+    <w:p>
+      <w:pPr>
+        <w:widowControl w:val="0"/>
+        <w:autoSpaceDE w:val="0"/>
+        <w:autoSpaceDN w:val="0"/>
+        <w:adjustRightInd w:val="0"/>
+        <w:ind w:left="480" w:hanging="480"/>
+        <w:rPr>
+          <w:rFonts w:ascii="Times New Roman" w:hAnsi="Times New Roman"/>
+          <w:noProof/>
+        </w:rPr>
+      </w:pPr>
+      <w:r>
+        <w:rPr>
+          <w:rFonts w:ascii="Times New Roman" w:hAnsi="Times New Roman"/>
+          <w:noProof/>
+        </w:rPr>
+        <w:t>Zipkin, E. F., J. T. Thorson, K. See, H. J. Lynch, E. H. C. Grant, Y. Kanno, R. B. Chandler, B. H. Letcher, and J. A. Royle. (n.d.). Modeling structured population dynamics using data from unmarked individuals.</w:t>
+      </w:r>
+    </w:p>
+    <w:p>
+      <w:pPr>
+        <w:widowControl w:val="0"/>
+        <w:autoSpaceDE w:val="0"/>
+        <w:autoSpaceDN w:val="0"/>
+        <w:adjustRightInd w:val="0"/>
+        <w:ind w:left="480" w:hanging="480"/>
+        <w:rPr>
+          <w:rFonts w:ascii="Times New Roman" w:hAnsi="Times New Roman"/>
+          <w:noProof/>
+        </w:rPr>
+      </w:pPr>
+      <w:r>
+        <w:rPr>
+          <w:rFonts w:ascii="Times New Roman" w:hAnsi="Times New Roman"/>
+          <w:noProof/>
+        </w:rPr>
+        <w:fldChar w:fldCharType="end"/>
+      </w:r>
     </w:p>
     <w:p>
       <w:pPr>
@@ -15899,7 +16506,7 @@
           <w:szCs w:val="28"/>
         </w:rPr>
       </w:pPr>
-      <w:commentRangeStart w:id="33"/>
+      <w:commentRangeStart w:id="28"/>
       <w:r>
         <w:rPr>
           <w:rFonts w:ascii="Times New Roman" w:hAnsi="Times New Roman" w:cs="Times New Roman"/>
@@ -15910,14 +16517,14 @@
         <w:lastRenderedPageBreak/>
         <w:t>Tables</w:t>
       </w:r>
-      <w:commentRangeEnd w:id="33"/>
+      <w:commentRangeEnd w:id="28"/>
       <w:r>
         <w:rPr>
           <w:rStyle w:val="CommentReference"/>
           <w:sz w:val="28"/>
           <w:szCs w:val="28"/>
         </w:rPr>
-        <w:commentReference w:id="33"/>
+        <w:commentReference w:id="28"/>
       </w:r>
     </w:p>
     <w:p>
@@ -16115,21 +16722,37 @@
         </w:rPr>
         <w:annotationRef/>
       </w:r>
-      <w:r>
-        <w:fldChar w:fldCharType="begin"/>
-      </w:r>
-      <w:r>
-        <w:instrText xml:space="preserve"> ADDIN ZOTERO_BIBL {"custom":[]} CSL_BIBLIOGRAPHY </w:instrText>
-      </w:r>
-      <w:r>
-        <w:fldChar w:fldCharType="separate"/>
-      </w:r>
+      <w:proofErr w:type="spellStart"/>
       <w:r>
         <w:rPr>
           <w:rFonts w:ascii="Calibri" w:hAnsi="Calibri"/>
           <w:sz w:val="22"/>
         </w:rPr>
-        <w:t xml:space="preserve">Hoef, J.M.V., Peterson, E., and Theobald, D. 2006. Spatial statistical models that use flow and stream distance. Environ. Ecol. Stat. </w:t>
+        <w:t>Royle</w:t>
+      </w:r>
+      <w:proofErr w:type="spellEnd"/>
+      <w:r>
+        <w:rPr>
+          <w:rFonts w:ascii="Calibri" w:hAnsi="Calibri"/>
+          <w:sz w:val="22"/>
+        </w:rPr>
+        <w:t xml:space="preserve">, J.A., and </w:t>
+      </w:r>
+      <w:proofErr w:type="spellStart"/>
+      <w:r>
+        <w:rPr>
+          <w:rFonts w:ascii="Calibri" w:hAnsi="Calibri"/>
+          <w:sz w:val="22"/>
+        </w:rPr>
+        <w:t>Wikle</w:t>
+      </w:r>
+      <w:proofErr w:type="spellEnd"/>
+      <w:r>
+        <w:rPr>
+          <w:rFonts w:ascii="Calibri" w:hAnsi="Calibri"/>
+          <w:sz w:val="22"/>
+        </w:rPr>
+        <w:t xml:space="preserve">, C.K. 2005. Efficient statistical mapping of avian count data. Environ. Ecol. Stat. </w:t>
       </w:r>
       <w:r>
         <w:rPr>
@@ -16138,33 +16761,26 @@
           <w:bCs/>
           <w:sz w:val="22"/>
         </w:rPr>
-        <w:t>13</w:t>
+        <w:t>12</w:t>
       </w:r>
       <w:r>
         <w:rPr>
           <w:rFonts w:ascii="Calibri" w:hAnsi="Calibri"/>
           <w:sz w:val="22"/>
         </w:rPr>
-        <w:t>(4): 449–464. doi:10.1007/s10651-006-0022-8.</w:t>
+        <w:t>(2): 225–243.</w:t>
       </w:r>
     </w:p>
     <w:p>
       <w:pPr>
         <w:pStyle w:val="CommentText"/>
       </w:pPr>
-      <w:r>
-        <w:fldChar w:fldCharType="end"/>
-      </w:r>
     </w:p>
   </w:comment>
-  <w:comment w:id="3" w:author="Thorson, James" w:date="2016-08-03T16:33:00Z" w:initials="TJ">
-    <w:p>
-      <w:pPr>
-        <w:pStyle w:val="Bibliography"/>
-        <w:rPr>
-          <w:rFonts w:ascii="Calibri" w:hAnsi="Calibri"/>
-          <w:sz w:val="22"/>
-        </w:rPr>
+  <w:comment w:id="3" w:author="Daniel Hocking" w:date="2016-08-05T10:37:00Z" w:initials="DJH">
+    <w:p>
+      <w:pPr>
+        <w:pStyle w:val="CommentText"/>
       </w:pPr>
       <w:r>
         <w:rPr>
@@ -16172,53 +16788,8 @@
         </w:rPr>
         <w:annotationRef/>
       </w:r>
-      <w:proofErr w:type="spellStart"/>
-      <w:r>
-        <w:rPr>
-          <w:rFonts w:ascii="Calibri" w:hAnsi="Calibri"/>
-          <w:sz w:val="22"/>
-        </w:rPr>
-        <w:t>Royle</w:t>
-      </w:r>
-      <w:proofErr w:type="spellEnd"/>
-      <w:r>
-        <w:rPr>
-          <w:rFonts w:ascii="Calibri" w:hAnsi="Calibri"/>
-          <w:sz w:val="22"/>
-        </w:rPr>
-        <w:t xml:space="preserve">, J.A., and </w:t>
-      </w:r>
-      <w:proofErr w:type="spellStart"/>
-      <w:r>
-        <w:rPr>
-          <w:rFonts w:ascii="Calibri" w:hAnsi="Calibri"/>
-          <w:sz w:val="22"/>
-        </w:rPr>
-        <w:t>Wikle</w:t>
-      </w:r>
-      <w:proofErr w:type="spellEnd"/>
-      <w:r>
-        <w:rPr>
-          <w:rFonts w:ascii="Calibri" w:hAnsi="Calibri"/>
-          <w:sz w:val="22"/>
-        </w:rPr>
-        <w:t xml:space="preserve">, C.K. 2005. Efficient statistical mapping of avian count data. Environ. Ecol. Stat. </w:t>
-      </w:r>
-      <w:r>
-        <w:rPr>
-          <w:rFonts w:ascii="Calibri" w:hAnsi="Calibri"/>
-          <w:b/>
-          <w:bCs/>
-          <w:sz w:val="22"/>
-        </w:rPr>
-        <w:t>12</w:t>
-      </w:r>
-      <w:r>
-        <w:rPr>
-          <w:rFonts w:ascii="Calibri" w:hAnsi="Calibri"/>
-          <w:sz w:val="22"/>
-        </w:rPr>
-        <w:t>(2): 225–243.</w:t>
+      <w:r>
+        <w:t>Should we use the term density rather than abundance throughout, since it is fish per 100 m of stream length (but not stream area or volume)?</w:t>
       </w:r>
     </w:p>
     <w:p>
@@ -16226,8 +16797,16 @@
         <w:pStyle w:val="CommentText"/>
       </w:pPr>
     </w:p>
+    <w:p>
+      <w:pPr>
+        <w:pStyle w:val="CommentText"/>
+      </w:pPr>
+      <w:r>
+        <w:t xml:space="preserve">JTT – see what you think of this, we’ll want to define units upon first instance anyway.  I think it’s a density given that it is numbers per something.  </w:t>
+      </w:r>
+    </w:p>
   </w:comment>
-  <w:comment w:id="4" w:author="Thorson, James" w:date="2016-08-03T16:33:00Z" w:initials="TJ">
+  <w:comment w:id="4" w:author="Thorson, James [2]" w:date="2017-01-06T15:29:00Z" w:initials="TJ">
     <w:p>
       <w:pPr>
         <w:pStyle w:val="CommentText"/>
@@ -16239,119 +16818,11 @@
         <w:annotationRef/>
       </w:r>
       <w:r>
-        <w:t>Please add a Table 1 with two columns, for English-</w:t>
-      </w:r>
-      <w:proofErr w:type="spellStart"/>
-      <w:r>
-        <w:t>desciption</w:t>
-      </w:r>
-      <w:proofErr w:type="spellEnd"/>
-      <w:r>
-        <w:t xml:space="preserve"> of each parameter/datum and the symbol.  For example, we’ll need to select a subscript for “pass” depending upon what’s already used.</w:t>
+        <w:t>JTT Jan. 6 – I moved the offset down below, so that indexing is identical on LHS and RHS</w:t>
       </w:r>
     </w:p>
   </w:comment>
-  <w:comment w:id="5" w:author="Thorson, James" w:date="2016-08-03T16:33:00Z" w:initials="TJ">
-    <w:p>
-      <w:pPr>
-        <w:pStyle w:val="CommentText"/>
-      </w:pPr>
-      <w:r>
-        <w:rPr>
-          <w:rStyle w:val="CommentReference"/>
-        </w:rPr>
-        <w:annotationRef/>
-      </w:r>
-      <w:r>
-        <w:t>I suggest starting with an overview that covers relevant vocabulary, big-picture structure, etc.</w:t>
-      </w:r>
-    </w:p>
-    <w:p>
-      <w:pPr>
-        <w:pStyle w:val="CommentText"/>
-      </w:pPr>
-    </w:p>
-    <w:p>
-      <w:pPr>
-        <w:pStyle w:val="CommentText"/>
-      </w:pPr>
-      <w:r>
-        <w:t>Then we could discuss the O-U part (which is most novel, and therefore deserves to go after the overview)</w:t>
-      </w:r>
-    </w:p>
-    <w:p>
-      <w:pPr>
-        <w:pStyle w:val="CommentText"/>
-      </w:pPr>
-    </w:p>
-    <w:p>
-      <w:pPr>
-        <w:pStyle w:val="CommentText"/>
-      </w:pPr>
-      <w:r>
-        <w:t>The we describe parameter estimation</w:t>
-      </w:r>
-    </w:p>
-    <w:p>
-      <w:pPr>
-        <w:pStyle w:val="CommentText"/>
-      </w:pPr>
-    </w:p>
-    <w:p>
-      <w:pPr>
-        <w:pStyle w:val="CommentText"/>
-      </w:pPr>
-      <w:r>
-        <w:t>Then we describe simulation and case study (order TBD)</w:t>
-      </w:r>
-    </w:p>
-  </w:comment>
-  <w:comment w:id="6" w:author="Daniel Hocking" w:date="2016-08-05T10:37:00Z" w:initials="DJH">
-    <w:p>
-      <w:pPr>
-        <w:pStyle w:val="CommentText"/>
-      </w:pPr>
-      <w:r>
-        <w:rPr>
-          <w:rStyle w:val="CommentReference"/>
-        </w:rPr>
-        <w:annotationRef/>
-      </w:r>
-      <w:r>
-        <w:t>Should we use the term density rather than abundance throughout, since it is fish per 100 m of stream length (but not stream area or volume)?</w:t>
-      </w:r>
-    </w:p>
-    <w:p>
-      <w:pPr>
-        <w:pStyle w:val="CommentText"/>
-      </w:pPr>
-    </w:p>
-    <w:p>
-      <w:pPr>
-        <w:pStyle w:val="CommentText"/>
-      </w:pPr>
-      <w:r>
-        <w:t xml:space="preserve">JTT – see what you think of this, we’ll want to define units upon first instance anyway.  I think it’s a density given that it is numbers per something.  </w:t>
-      </w:r>
-    </w:p>
-  </w:comment>
-  <w:comment w:id="7" w:author="Thorson, James [2]" w:date="2017-01-06T15:29:00Z" w:initials="TJ">
-    <w:p>
-      <w:pPr>
-        <w:pStyle w:val="CommentText"/>
-      </w:pPr>
-      <w:r>
-        <w:rPr>
-          <w:rStyle w:val="CommentReference"/>
-        </w:rPr>
-        <w:annotationRef/>
-      </w:r>
-      <w:r>
-        <w:t>JTT Jan. 6 – I moved the offset down below, so that indexing is identical on LHS and RHS</w:t>
-      </w:r>
-    </w:p>
-  </w:comment>
-  <w:comment w:id="8" w:author="anon anon" w:date="2017-01-11T15:03:00Z" w:initials="anon">
+  <w:comment w:id="5" w:author="anon anon" w:date="2017-01-11T15:03:00Z" w:initials="anon">
     <w:p>
       <w:pPr>
         <w:pStyle w:val="CommentText"/>
@@ -16388,16 +16859,8 @@
               <w:rPr>
                 <w:rFonts w:ascii="Cambria Math" w:hAnsi="Cambria Math" w:cs="Times New Roman"/>
               </w:rPr>
-              <m:t>i</m:t>
-            </m:r>
-            <w:proofErr w:type="gramStart"/>
-            <m:r>
-              <w:rPr>
-                <w:rFonts w:ascii="Cambria Math" w:hAnsi="Cambria Math" w:cs="Times New Roman"/>
-              </w:rPr>
-              <m:t>,t</m:t>
-            </m:r>
-            <w:proofErr w:type="gramEnd"/>
+              <m:t>i,t</m:t>
+            </m:r>
           </m:sub>
         </m:sSub>
       </m:oMath>
@@ -16443,16 +16906,8 @@
               <w:rPr>
                 <w:rFonts w:ascii="Cambria Math" w:hAnsi="Cambria Math" w:cs="Times New Roman"/>
               </w:rPr>
-              <m:t>i</m:t>
-            </m:r>
-            <w:proofErr w:type="gramStart"/>
-            <m:r>
-              <w:rPr>
-                <w:rFonts w:ascii="Cambria Math" w:hAnsi="Cambria Math" w:cs="Times New Roman"/>
-              </w:rPr>
-              <m:t>,t</m:t>
-            </m:r>
-            <w:proofErr w:type="gramEnd"/>
+              <m:t>i,t</m:t>
+            </m:r>
           </m:sub>
         </m:sSub>
         <m:r>
@@ -16478,7 +16933,7 @@
       </w:pPr>
     </w:p>
   </w:comment>
-  <w:comment w:id="9" w:author="Thorson, James" w:date="2016-08-05T18:04:00Z" w:initials="TJ">
+  <w:comment w:id="6" w:author="Thorson, James" w:date="2016-08-05T18:04:00Z" w:initials="TJ">
     <w:p>
       <w:pPr>
         <w:pStyle w:val="CommentText"/>
@@ -16502,7 +16957,7 @@
       </w:r>
     </w:p>
   </w:comment>
-  <w:comment w:id="17" w:author="Thorson, James" w:date="2016-08-03T16:33:00Z" w:initials="TJ">
+  <w:comment w:id="14" w:author="Thorson, James" w:date="2016-08-03T16:33:00Z" w:initials="TJ">
     <w:p>
       <w:pPr>
         <w:pStyle w:val="CommentText"/>
@@ -16518,7 +16973,7 @@
       </w:r>
     </w:p>
   </w:comment>
-  <w:comment w:id="18" w:author="Thorson, James" w:date="2016-08-05T18:26:00Z" w:initials="TJ">
+  <w:comment w:id="15" w:author="Daniel Hocking" w:date="2016-08-03T16:33:00Z" w:initials="DJH">
     <w:p>
       <w:pPr>
         <w:pStyle w:val="CommentText"/>
@@ -16530,7 +16985,7 @@
         <w:annotationRef/>
       </w:r>
       <w:r>
-        <w:t>Lead with spatial variation (its what’s novel).</w:t>
+        <w:t>How to differentiate that the t subscript on rho and sigma are for naming and the t subscript on delta is for indexing? Does it really matter in this case?</w:t>
       </w:r>
     </w:p>
     <w:p>
@@ -16543,114 +16998,32 @@
         <w:pStyle w:val="CommentText"/>
       </w:pPr>
       <w:r>
-        <w:t xml:space="preserve">Then do temporal variation </w:t>
-      </w:r>
-    </w:p>
+        <w:t xml:space="preserve">JTT – Yeah, sometimes I switch to having an indexing via parentheses, and naming via subscripts.  I think as long as we don’t do notation for each calculation of the OU process (as-is currently), then our definition of rho and sigma subscripts as naming matches our definition.  </w:t>
+      </w:r>
+    </w:p>
+  </w:comment>
+  <w:comment w:id="16" w:author="Thorson, James" w:date="2016-08-05T18:15:00Z" w:initials="TJ">
     <w:p>
       <w:pPr>
         <w:pStyle w:val="CommentText"/>
       </w:pPr>
-    </w:p>
-    <w:p>
-      <w:pPr>
-        <w:pStyle w:val="CommentText"/>
-      </w:pPr>
-      <w:r>
-        <w:t xml:space="preserve">Then do </w:t>
-      </w:r>
-      <w:proofErr w:type="spellStart"/>
-      <w:r>
-        <w:t>spatio</w:t>
-      </w:r>
-      <w:proofErr w:type="spellEnd"/>
-      <w:r>
-        <w:t>-temporal variation (which can borrow notation from the preceding two)</w:t>
+      <w:r>
+        <w:rPr>
+          <w:rStyle w:val="CommentReference"/>
+        </w:rPr>
+        <w:annotationRef/>
+      </w:r>
+      <w:proofErr w:type="gramStart"/>
+      <w:r>
+        <w:t>this</w:t>
+      </w:r>
+      <w:proofErr w:type="gramEnd"/>
+      <w:r>
+        <w:t xml:space="preserve"> is a matrix, which is uppercase-bold in vector-matrix notation</w:t>
       </w:r>
     </w:p>
   </w:comment>
   <w:comment w:id="19" w:author="Daniel Hocking" w:date="2016-08-03T16:33:00Z" w:initials="DJH">
-    <w:p>
-      <w:pPr>
-        <w:pStyle w:val="CommentText"/>
-      </w:pPr>
-      <w:r>
-        <w:rPr>
-          <w:rStyle w:val="CommentReference"/>
-        </w:rPr>
-        <w:annotationRef/>
-      </w:r>
-      <w:r>
-        <w:t>How to differentiate that the t subscript on rho and sigma are for naming and the t subscript on delta is for indexing? Does it really matter in this case?</w:t>
-      </w:r>
-    </w:p>
-    <w:p>
-      <w:pPr>
-        <w:pStyle w:val="CommentText"/>
-      </w:pPr>
-    </w:p>
-    <w:p>
-      <w:pPr>
-        <w:pStyle w:val="CommentText"/>
-      </w:pPr>
-      <w:r>
-        <w:t xml:space="preserve">JTT – Yeah, sometimes I switch to having an indexing via parentheses, and naming via subscripts.  I think as long as we don’t do notation for each calculation of the OU process (as-is currently), then our definition of rho and sigma subscripts as naming matches our definition.  </w:t>
-      </w:r>
-    </w:p>
-  </w:comment>
-  <w:comment w:id="20" w:author="Thorson, James" w:date="2016-08-05T18:15:00Z" w:initials="TJ">
-    <w:p>
-      <w:pPr>
-        <w:pStyle w:val="CommentText"/>
-      </w:pPr>
-      <w:r>
-        <w:rPr>
-          <w:rStyle w:val="CommentReference"/>
-        </w:rPr>
-        <w:annotationRef/>
-      </w:r>
-      <w:proofErr w:type="gramStart"/>
-      <w:r>
-        <w:t>this</w:t>
-      </w:r>
-      <w:proofErr w:type="gramEnd"/>
-      <w:r>
-        <w:t xml:space="preserve"> is a matrix, which is uppercase-bold in vector-matrix notation</w:t>
-      </w:r>
-    </w:p>
-  </w:comment>
-  <w:comment w:id="21" w:author="Daniel Hocking" w:date="2016-08-03T16:33:00Z" w:initials="DJH">
-    <w:p>
-      <w:pPr>
-        <w:pStyle w:val="CommentText"/>
-      </w:pPr>
-      <w:r>
-        <w:rPr>
-          <w:rStyle w:val="CommentReference"/>
-        </w:rPr>
-        <w:annotationRef/>
-      </w:r>
-      <w:r>
-        <w:t>Naming vs. indexing with subscripts? Maybe go with indexing as subscript and naming subscripts in brackets.</w:t>
-      </w:r>
-    </w:p>
-  </w:comment>
-  <w:comment w:id="22" w:author="Daniel Hocking" w:date="2016-08-05T14:46:00Z" w:initials="DJH">
-    <w:p>
-      <w:pPr>
-        <w:pStyle w:val="CommentText"/>
-      </w:pPr>
-      <w:r>
-        <w:rPr>
-          <w:rStyle w:val="CommentReference"/>
-        </w:rPr>
-        <w:annotationRef/>
-      </w:r>
-      <w:r>
-        <w:t>I will finish modifying the notation from here on once it’s 100% set (next version)</w:t>
-      </w:r>
-    </w:p>
-  </w:comment>
-  <w:comment w:id="25" w:author="Daniel Hocking" w:date="2016-08-03T16:33:00Z" w:initials="DJH">
     <w:p>
       <w:pPr>
         <w:pStyle w:val="CommentText"/>
@@ -16751,7 +17124,7 @@
       </w:hyperlink>
     </w:p>
   </w:comment>
-  <w:comment w:id="26" w:author="Daniel Hocking" w:date="2016-08-03T16:33:00Z" w:initials="DJH">
+  <w:comment w:id="20" w:author="Daniel Hocking" w:date="2016-08-03T16:33:00Z" w:initials="DJH">
     <w:p>
       <w:pPr>
         <w:rPr>
@@ -16978,7 +17351,7 @@
       </w:pPr>
     </w:p>
   </w:comment>
-  <w:comment w:id="27" w:author="Daniel Hocking" w:date="2016-08-03T16:33:00Z" w:initials="DJH">
+  <w:comment w:id="21" w:author="Daniel Hocking" w:date="2016-08-03T16:33:00Z" w:initials="DJH">
     <w:p>
       <w:pPr>
         <w:pStyle w:val="CommentText"/>
@@ -17010,7 +17383,7 @@
       </w:r>
     </w:p>
   </w:comment>
-  <w:comment w:id="28" w:author="Daniel Hocking" w:date="2016-08-03T16:33:00Z" w:initials="DJH">
+  <w:comment w:id="22" w:author="Daniel Hocking" w:date="2016-08-03T16:33:00Z" w:initials="DJH">
     <w:p>
       <w:pPr>
         <w:pStyle w:val="CommentText"/>
@@ -17026,7 +17399,7 @@
       </w:r>
     </w:p>
   </w:comment>
-  <w:comment w:id="29" w:author="Daniel Hocking" w:date="2016-08-03T16:33:00Z" w:initials="DJH">
+  <w:comment w:id="23" w:author="Daniel Hocking" w:date="2016-08-03T16:33:00Z" w:initials="DJH">
     <w:p>
       <w:pPr>
         <w:pStyle w:val="CommentText"/>
@@ -17042,7 +17415,7 @@
       </w:r>
     </w:p>
   </w:comment>
-  <w:comment w:id="30" w:author="Daniel Hocking" w:date="2016-08-03T16:33:00Z" w:initials="DJH">
+  <w:comment w:id="24" w:author="Daniel Hocking" w:date="2016-08-03T16:33:00Z" w:initials="DJH">
     <w:p>
       <w:pPr>
         <w:pStyle w:val="CommentText"/>
@@ -17058,7 +17431,7 @@
       </w:r>
     </w:p>
   </w:comment>
-  <w:comment w:id="31" w:author="anon anon" w:date="2017-01-11T19:47:00Z" w:initials="anon">
+  <w:comment w:id="25" w:author="anon anon" w:date="2017-01-11T19:47:00Z" w:initials="anon">
     <w:p>
       <w:pPr>
         <w:pStyle w:val="CommentText"/>
@@ -17074,7 +17447,31 @@
       </w:r>
     </w:p>
   </w:comment>
-  <w:comment w:id="33" w:author="Thorson, James" w:date="2016-08-03T16:33:00Z" w:initials="TJ">
+  <w:comment w:id="26" w:author="Daniel Hocking" w:date="2017-01-12T16:18:00Z" w:initials="DJH">
+    <w:p>
+      <w:pPr>
+        <w:pStyle w:val="CommentText"/>
+      </w:pPr>
+      <w:r>
+        <w:rPr>
+          <w:rStyle w:val="CommentReference"/>
+        </w:rPr>
+        <w:annotationRef/>
+      </w:r>
+      <w:r>
+        <w:t xml:space="preserve">Will fix citation details on final draft when I can deal with my </w:t>
+      </w:r>
+      <w:proofErr w:type="spellStart"/>
+      <w:r>
+        <w:t>Mendeley</w:t>
+      </w:r>
+      <w:proofErr w:type="spellEnd"/>
+      <w:r>
+        <w:t xml:space="preserve"> database</w:t>
+      </w:r>
+    </w:p>
+  </w:comment>
+  <w:comment w:id="28" w:author="Thorson, James" w:date="2016-08-03T16:33:00Z" w:initials="TJ">
     <w:p>
       <w:pPr>
         <w:pStyle w:val="CommentText"/>
@@ -17186,7 +17583,7 @@
           <w:rPr>
             <w:noProof/>
           </w:rPr>
-          <w:t>13</w:t>
+          <w:t>12</w:t>
         </w:r>
         <w:r>
           <w:rPr>
@@ -19450,7 +19847,7 @@
 </file>
 
 <file path=customXml/itemProps1.xml><?xml version="1.0" encoding="utf-8"?>
-<ds:datastoreItem xmlns:ds="http://schemas.openxmlformats.org/officeDocument/2006/customXml" ds:itemID="{3AB90CAC-D2E3-1C4B-8D43-586562DFD68F}">
+<ds:datastoreItem xmlns:ds="http://schemas.openxmlformats.org/officeDocument/2006/customXml" ds:itemID="{B4D3FC03-90FB-9C42-AF10-3662A7A573A0}">
   <ds:schemaRefs>
     <ds:schemaRef ds:uri="http://schemas.openxmlformats.org/officeDocument/2006/bibliography"/>
   </ds:schemaRefs>
@@ -19458,7 +19855,7 @@
 </file>
 
 <file path=customXml/itemProps2.xml><?xml version="1.0" encoding="utf-8"?>
-<ds:datastoreItem xmlns:ds="http://schemas.openxmlformats.org/officeDocument/2006/customXml" ds:itemID="{7C9655AC-C480-5544-BEEB-B85779B0A3BA}">
+<ds:datastoreItem xmlns:ds="http://schemas.openxmlformats.org/officeDocument/2006/customXml" ds:itemID="{CE95935A-9C84-7948-9D92-2960E1F8CB1D}">
   <ds:schemaRefs>
     <ds:schemaRef ds:uri="http://schemas.openxmlformats.org/officeDocument/2006/bibliography"/>
   </ds:schemaRefs>

</xml_diff>

<commit_message>
fixed version after MS crash
</commit_message>
<xml_diff>
--- a/Manuscripts/geostatistical_stream_network_V3.docx
+++ b/Manuscripts/geostatistical_stream_network_V3.docx
@@ -54,9 +54,6 @@
       </w:r>
       <w:commentRangeEnd w:id="0"/>
       <w:r>
-        <w:rPr>
-          <w:rStyle w:val="CommentReference"/>
-        </w:rPr>
         <w:commentReference w:id="0"/>
       </w:r>
       <w:r>
@@ -163,7 +160,6 @@
       </w:r>
       <w:r>
         <w:rPr>
-          <w:rStyle w:val="FootnoteReference"/>
           <w:rFonts w:ascii="Times New Roman" w:hAnsi="Times New Roman" w:cs="Times New Roman"/>
         </w:rPr>
         <w:footnoteReference w:id="2"/>
@@ -1256,9 +1252,6 @@
       </w:r>
       <w:commentRangeEnd w:id="1"/>
       <w:r>
-        <w:rPr>
-          <w:rStyle w:val="CommentReference"/>
-        </w:rPr>
         <w:commentReference w:id="1"/>
       </w:r>
       <w:r>
@@ -1803,9 +1796,6 @@
       </w:r>
       <w:commentRangeEnd w:id="2"/>
       <w:r>
-        <w:rPr>
-          <w:rStyle w:val="CommentReference"/>
-        </w:rPr>
         <w:commentReference w:id="2"/>
       </w:r>
       <w:r>
@@ -2483,9 +2473,6 @@
       </w:r>
       <w:commentRangeEnd w:id="3"/>
       <w:r>
-        <w:rPr>
-          <w:rStyle w:val="CommentReference"/>
-        </w:rPr>
         <w:commentReference w:id="3"/>
       </w:r>
       <m:oMath>
@@ -2894,9 +2881,6 @@
           <m:rPr>
             <m:sty m:val="p"/>
           </m:rPr>
-          <w:rPr>
-            <w:rStyle w:val="CommentReference"/>
-          </w:rPr>
           <w:commentReference w:id="4"/>
         </m:r>
       </m:oMath>
@@ -3543,9 +3527,6 @@
           <m:rPr>
             <m:sty m:val="p"/>
           </m:rPr>
-          <w:rPr>
-            <w:rStyle w:val="CommentReference"/>
-          </w:rPr>
           <w:commentReference w:id="5"/>
         </m:r>
         <m:r>
@@ -3646,9 +3627,6 @@
         <w:t xml:space="preserve"> is the offset for length of stream sampled (length of survey / 100 m) so all abundances are relative to fish per 100 m of stream length</w:t>
       </w:r>
       <w:r>
-        <w:rPr>
-          <w:rStyle w:val="CommentReference"/>
-        </w:rPr>
         <w:commentReference w:id="6"/>
       </w:r>
       <w:r>
@@ -5062,13 +5040,6 @@
           <w:i/>
         </w:rPr>
       </w:pPr>
-      <w:r>
-        <w:rPr>
-          <w:rStyle w:val="CommentReference"/>
-          <w:b/>
-        </w:rPr>
-        <w:commentReference w:id="14"/>
-      </w:r>
       <w:proofErr w:type="spellStart"/>
       <w:r>
         <w:rPr>
@@ -7585,7 +7556,7 @@
           </w:rPr>
           <m:t>δ</m:t>
         </m:r>
-        <w:commentRangeStart w:id="15"/>
+        <w:commentRangeStart w:id="14"/>
         <m:r>
           <w:rPr>
             <w:rFonts w:ascii="Cambria Math" w:hAnsi="Cambria Math" w:cs="Times New Roman"/>
@@ -7682,15 +7653,12 @@
           </w:rPr>
           <m:t>)</m:t>
         </m:r>
-        <w:commentRangeEnd w:id="15"/>
+        <w:commentRangeEnd w:id="14"/>
         <m:r>
           <m:rPr>
             <m:sty m:val="p"/>
           </m:rPr>
-          <w:rPr>
-            <w:rStyle w:val="CommentReference"/>
-          </w:rPr>
-          <w:commentReference w:id="15"/>
+          <w:commentReference w:id="14"/>
         </m:r>
       </m:oMath>
       <w:r>
@@ -8698,10 +8666,7 @@
           <m:rPr>
             <m:sty m:val="p"/>
           </m:rPr>
-          <w:rPr>
-            <w:rStyle w:val="CommentReference"/>
-          </w:rPr>
-          <w:commentReference w:id="16"/>
+          <w:commentReference w:id="15"/>
         </m:r>
         <m:r>
           <w:rPr>
@@ -8912,13 +8877,7 @@
               <w:rPr>
                 <w:rFonts w:ascii="Cambria Math" w:hAnsi="Cambria Math" w:cs="Times New Roman"/>
               </w:rPr>
-              <m:t>p</m:t>
-            </m:r>
-            <m:r>
-              <w:rPr>
-                <w:rFonts w:ascii="Cambria Math" w:hAnsi="Cambria Math" w:cs="Times New Roman"/>
-              </w:rPr>
-              <m:t>arent</m:t>
+              <m:t>parent</m:t>
             </m:r>
           </m:sub>
         </m:sSub>
@@ -10365,7 +10324,7 @@
             </m:r>
           </m:sub>
         </m:sSub>
-        <w:ins w:id="17" w:author="Thorson, James [2]" w:date="2017-01-06T15:57:00Z">
+        <w:ins w:id="16" w:author="Thorson, James [2]" w:date="2017-01-06T15:57:00Z">
           <m:r>
             <w:rPr>
               <w:rFonts w:ascii="Cambria Math" w:hAnsi="Cambria Math"/>
@@ -10473,7 +10432,7 @@
             </m:r>
           </m:sub>
         </m:sSub>
-        <w:ins w:id="18" w:author="Thorson, James [2]" w:date="2017-01-06T15:57:00Z">
+        <w:ins w:id="17" w:author="Thorson, James [2]" w:date="2017-01-06T15:57:00Z">
           <m:r>
             <w:rPr>
               <w:rFonts w:ascii="Cambria Math" w:hAnsi="Cambria Math"/>
@@ -10770,10 +10729,9 @@
         </w:rPr>
         <w:t xml:space="preserve">he R code for simulating the data can be found at </w:t>
       </w:r>
-      <w:hyperlink r:id="rId11" w:history="1">
+      <w:hyperlink r:id="rId8" w:history="1">
         <w:r>
           <w:rPr>
-            <w:rStyle w:val="Hyperlink"/>
             <w:rFonts w:ascii="Times New Roman" w:hAnsi="Times New Roman" w:cs="Times New Roman"/>
           </w:rPr>
           <w:t>https://github.com/djhocking/Trout_GRF/blob/master/Code/Spatial_Simulations.R</w:t>
@@ -12020,50 +11978,44 @@
         </w:rPr>
         <w:t xml:space="preserve"> (</w:t>
       </w:r>
+      <w:commentRangeStart w:id="18"/>
+      <w:r>
+        <w:rPr>
+          <w:rFonts w:ascii="Times New Roman" w:hAnsi="Times New Roman" w:cs="Times New Roman"/>
+        </w:rPr>
+        <w:t>refs</w:t>
+      </w:r>
+      <w:commentRangeEnd w:id="18"/>
+      <w:r>
+        <w:commentReference w:id="18"/>
+      </w:r>
+      <w:r>
+        <w:rPr>
+          <w:rFonts w:ascii="Times New Roman" w:hAnsi="Times New Roman" w:cs="Times New Roman"/>
+        </w:rPr>
+        <w:t>) and spatially aggregated to the catchment scale. The surficial coarseness is the percentage of the catchment area covered by a parent soil material with texture described as sandy, gravelly, or a combination of the two. These classifications were obtained from the USDA National Resources Conservation Sciences Soil Survey Geographic Database (SSURGO; ref).</w:t>
+      </w:r>
+      <w:r>
+        <w:rPr>
+          <w:rFonts w:ascii="Times New Roman" w:hAnsi="Times New Roman" w:cs="Times New Roman"/>
+        </w:rPr>
+        <w:t xml:space="preserve"> Forest cover data was obtained from the 2011 National Land Cover Database (NLCD; </w:t>
+      </w:r>
       <w:commentRangeStart w:id="19"/>
       <w:r>
         <w:rPr>
           <w:rFonts w:ascii="Times New Roman" w:hAnsi="Times New Roman" w:cs="Times New Roman"/>
         </w:rPr>
-        <w:t>refs</w:t>
+        <w:t>ref</w:t>
       </w:r>
       <w:commentRangeEnd w:id="19"/>
       <w:r>
-        <w:rPr>
-          <w:rStyle w:val="CommentReference"/>
-        </w:rPr>
         <w:commentReference w:id="19"/>
       </w:r>
       <w:r>
         <w:rPr>
           <w:rFonts w:ascii="Times New Roman" w:hAnsi="Times New Roman" w:cs="Times New Roman"/>
         </w:rPr>
-        <w:t>) and spatially aggregated to the catchment scale. The surficial coarseness is the percentage of the catchment area covered by a parent soil material with texture described as sandy, gravelly, or a combination of the two. These classifications were obtained from the USDA National Resources Conservation Sciences Soil Survey Geographic Database (SSURGO; ref).</w:t>
-      </w:r>
-      <w:r>
-        <w:rPr>
-          <w:rFonts w:ascii="Times New Roman" w:hAnsi="Times New Roman" w:cs="Times New Roman"/>
-        </w:rPr>
-        <w:t xml:space="preserve"> Forest cover data was obtained from the 2011 National Land Cover Database (NLCD; </w:t>
-      </w:r>
-      <w:commentRangeStart w:id="20"/>
-      <w:r>
-        <w:rPr>
-          <w:rFonts w:ascii="Times New Roman" w:hAnsi="Times New Roman" w:cs="Times New Roman"/>
-        </w:rPr>
-        <w:t>ref</w:t>
-      </w:r>
-      <w:commentRangeEnd w:id="20"/>
-      <w:r>
-        <w:rPr>
-          <w:rStyle w:val="CommentReference"/>
-        </w:rPr>
-        <w:commentReference w:id="20"/>
-      </w:r>
-      <w:r>
-        <w:rPr>
-          <w:rFonts w:ascii="Times New Roman" w:hAnsi="Times New Roman" w:cs="Times New Roman"/>
-        </w:rPr>
         <w:t>).</w:t>
       </w:r>
       <w:r>
@@ -12106,10 +12058,9 @@
         </w:rPr>
         <w:t xml:space="preserve"> scripts can be found at </w:t>
       </w:r>
-      <w:hyperlink r:id="rId12" w:history="1">
+      <w:hyperlink r:id="rId9" w:history="1">
         <w:r>
           <w:rPr>
-            <w:rStyle w:val="Hyperlink"/>
             <w:rFonts w:ascii="Times New Roman" w:hAnsi="Times New Roman" w:cs="Times New Roman"/>
           </w:rPr>
           <w:t>http://conte-ecology.github.io/shedsGisData/</w:t>
@@ -12180,7 +12131,7 @@
         </w:rPr>
         <w:t xml:space="preserve">We </w:t>
       </w:r>
-      <w:commentRangeStart w:id="21"/>
+      <w:commentRangeStart w:id="20"/>
       <w:r>
         <w:rPr>
           <w:rFonts w:ascii="Times New Roman" w:hAnsi="Times New Roman" w:cs="Times New Roman"/>
@@ -12303,12 +12254,9 @@
         </w:rPr>
         <w:t xml:space="preserve"> repo link).</w:t>
       </w:r>
-      <w:commentRangeEnd w:id="21"/>
-      <w:r>
-        <w:rPr>
-          <w:rStyle w:val="CommentReference"/>
-        </w:rPr>
-        <w:commentReference w:id="21"/>
+      <w:commentRangeEnd w:id="20"/>
+      <w:r>
+        <w:commentReference w:id="20"/>
       </w:r>
       <w:r>
         <w:rPr>
@@ -12316,10 +12264,9 @@
         </w:rPr>
         <w:t xml:space="preserve"> The hydrography for the region from Maine to Virginia, USA can be downloaded by hydrologic unit code 2 at </w:t>
       </w:r>
-      <w:hyperlink r:id="rId13" w:history="1">
+      <w:hyperlink r:id="rId10" w:history="1">
         <w:r>
           <w:rPr>
-            <w:rStyle w:val="Hyperlink"/>
             <w:rFonts w:ascii="Times New Roman" w:hAnsi="Times New Roman" w:cs="Times New Roman"/>
           </w:rPr>
           <w:t>http://ecosheds.org/assets/nhdhrd/v2/</w:t>
@@ -12714,7 +12661,7 @@
         </w:rPr>
         <w:t xml:space="preserve">). Similarly, the </w:t>
       </w:r>
-      <w:commentRangeStart w:id="22"/>
+      <w:commentRangeStart w:id="21"/>
       <w:r>
         <w:rPr>
           <w:rFonts w:ascii="Times New Roman" w:hAnsi="Times New Roman" w:cs="Times New Roman"/>
@@ -12727,12 +12674,9 @@
         </w:rPr>
         <w:t xml:space="preserve"> </w:t>
       </w:r>
-      <w:commentRangeEnd w:id="22"/>
-      <w:r>
-        <w:rPr>
-          <w:rStyle w:val="CommentReference"/>
-        </w:rPr>
-        <w:commentReference w:id="22"/>
+      <w:commentRangeEnd w:id="21"/>
+      <w:r>
+        <w:commentReference w:id="21"/>
       </w:r>
       <w:r>
         <w:rPr>
@@ -12850,51 +12794,45 @@
         </w:rPr>
         <w:t xml:space="preserve"> (Figure 2b) and the mean </w:t>
       </w:r>
+      <w:commentRangeStart w:id="22"/>
+      <w:r>
+        <w:rPr>
+          <w:rFonts w:ascii="Times New Roman" w:hAnsi="Times New Roman" w:cs="Times New Roman"/>
+        </w:rPr>
+        <w:t xml:space="preserve">uncertainty </w:t>
+      </w:r>
+      <w:commentRangeEnd w:id="22"/>
+      <w:r>
+        <w:commentReference w:id="22"/>
+      </w:r>
+      <w:r>
+        <w:rPr>
+          <w:rFonts w:ascii="Times New Roman" w:hAnsi="Times New Roman" w:cs="Times New Roman"/>
+        </w:rPr>
+        <w:t xml:space="preserve">of the overall abundance was </w:t>
+      </w:r>
+      <w:r>
+        <w:rPr>
+          <w:rFonts w:ascii="Times New Roman" w:hAnsi="Times New Roman" w:cs="Times New Roman"/>
+        </w:rPr>
+        <w:t xml:space="preserve">relatively </w:t>
+      </w:r>
+      <w:r>
+        <w:rPr>
+          <w:rFonts w:ascii="Times New Roman" w:hAnsi="Times New Roman" w:cs="Times New Roman"/>
+        </w:rPr>
+        <w:t xml:space="preserve">similar among models, but the </w:t>
+      </w:r>
       <w:commentRangeStart w:id="23"/>
       <w:r>
         <w:rPr>
           <w:rFonts w:ascii="Times New Roman" w:hAnsi="Times New Roman" w:cs="Times New Roman"/>
         </w:rPr>
-        <w:t xml:space="preserve">uncertainty </w:t>
+        <w:t xml:space="preserve">variation in this uncertainty </w:t>
       </w:r>
       <w:commentRangeEnd w:id="23"/>
       <w:r>
-        <w:rPr>
-          <w:rStyle w:val="CommentReference"/>
-        </w:rPr>
         <w:commentReference w:id="23"/>
-      </w:r>
-      <w:r>
-        <w:rPr>
-          <w:rFonts w:ascii="Times New Roman" w:hAnsi="Times New Roman" w:cs="Times New Roman"/>
-        </w:rPr>
-        <w:t xml:space="preserve">of the overall abundance was </w:t>
-      </w:r>
-      <w:r>
-        <w:rPr>
-          <w:rFonts w:ascii="Times New Roman" w:hAnsi="Times New Roman" w:cs="Times New Roman"/>
-        </w:rPr>
-        <w:t xml:space="preserve">relatively </w:t>
-      </w:r>
-      <w:r>
-        <w:rPr>
-          <w:rFonts w:ascii="Times New Roman" w:hAnsi="Times New Roman" w:cs="Times New Roman"/>
-        </w:rPr>
-        <w:t xml:space="preserve">similar among models, but the </w:t>
-      </w:r>
-      <w:commentRangeStart w:id="24"/>
-      <w:r>
-        <w:rPr>
-          <w:rFonts w:ascii="Times New Roman" w:hAnsi="Times New Roman" w:cs="Times New Roman"/>
-        </w:rPr>
-        <w:t xml:space="preserve">variation in this uncertainty </w:t>
-      </w:r>
-      <w:commentRangeEnd w:id="24"/>
-      <w:r>
-        <w:rPr>
-          <w:rStyle w:val="CommentReference"/>
-        </w:rPr>
-        <w:commentReference w:id="24"/>
       </w:r>
       <w:r>
         <w:rPr>
@@ -14893,6 +14831,7 @@
           <w:rFonts w:ascii="Times New Roman" w:hAnsi="Times New Roman" w:cs="Times New Roman"/>
         </w:rPr>
       </w:pPr>
+      <w:commentRangeStart w:id="24"/>
       <w:r>
         <w:rPr>
           <w:rFonts w:ascii="Times New Roman" w:hAnsi="Times New Roman" w:cs="Times New Roman"/>
@@ -15072,59 +15011,63 @@
       </w:r>
       <w:commentRangeEnd w:id="25"/>
       <w:r>
+        <w:commentReference w:id="25"/>
+      </w:r>
+      <w:r>
+        <w:rPr>
+          <w:rFonts w:ascii="Times New Roman" w:hAnsi="Times New Roman" w:cs="Times New Roman"/>
+        </w:rPr>
+        <w:t>.</w:t>
+      </w:r>
+      <w:r>
+        <w:rPr>
+          <w:rFonts w:ascii="Times New Roman" w:hAnsi="Times New Roman" w:cs="Times New Roman"/>
+        </w:rPr>
+        <w:t xml:space="preserve"> [</w:t>
+      </w:r>
+      <w:proofErr w:type="gramStart"/>
+      <w:r>
+        <w:rPr>
+          <w:rFonts w:ascii="Times New Roman" w:hAnsi="Times New Roman" w:cs="Times New Roman"/>
+        </w:rPr>
+        <w:t>relate</w:t>
+      </w:r>
+      <w:proofErr w:type="gramEnd"/>
+      <w:r>
+        <w:rPr>
+          <w:rFonts w:ascii="Times New Roman" w:hAnsi="Times New Roman" w:cs="Times New Roman"/>
+        </w:rPr>
+        <w:t xml:space="preserve"> to other research].</w:t>
+      </w:r>
+    </w:p>
+    <w:p>
+      <w:pPr>
+        <w:tabs>
+          <w:tab w:val="left" w:pos="360"/>
+          <w:tab w:val="left" w:pos="8640"/>
+        </w:tabs>
+        <w:rPr>
+          <w:rFonts w:ascii="Times New Roman" w:hAnsi="Times New Roman" w:cs="Times New Roman"/>
+        </w:rPr>
+      </w:pPr>
+    </w:p>
+    <w:commentRangeEnd w:id="24"/>
+    <w:p>
+      <w:pPr>
+        <w:tabs>
+          <w:tab w:val="left" w:pos="360"/>
+          <w:tab w:val="left" w:pos="8640"/>
+        </w:tabs>
+        <w:rPr>
+          <w:rFonts w:ascii="Times New Roman" w:hAnsi="Times New Roman" w:cs="Times New Roman"/>
+        </w:rPr>
+      </w:pPr>
+      <w:r>
         <w:rPr>
           <w:rStyle w:val="CommentReference"/>
         </w:rPr>
-        <w:commentReference w:id="25"/>
-      </w:r>
-      <w:r>
-        <w:rPr>
-          <w:rFonts w:ascii="Times New Roman" w:hAnsi="Times New Roman" w:cs="Times New Roman"/>
-        </w:rPr>
-        <w:t>.</w:t>
-      </w:r>
-      <w:r>
-        <w:rPr>
-          <w:rFonts w:ascii="Times New Roman" w:hAnsi="Times New Roman" w:cs="Times New Roman"/>
-        </w:rPr>
-        <w:t xml:space="preserve"> [</w:t>
-      </w:r>
-      <w:proofErr w:type="gramStart"/>
-      <w:r>
-        <w:rPr>
-          <w:rFonts w:ascii="Times New Roman" w:hAnsi="Times New Roman" w:cs="Times New Roman"/>
-        </w:rPr>
-        <w:t>relate</w:t>
-      </w:r>
-      <w:proofErr w:type="gramEnd"/>
-      <w:r>
-        <w:rPr>
-          <w:rFonts w:ascii="Times New Roman" w:hAnsi="Times New Roman" w:cs="Times New Roman"/>
-        </w:rPr>
-        <w:t xml:space="preserve"> to other research].</w:t>
-      </w:r>
-    </w:p>
-    <w:p>
-      <w:pPr>
-        <w:tabs>
-          <w:tab w:val="left" w:pos="360"/>
-          <w:tab w:val="left" w:pos="8640"/>
-        </w:tabs>
-        <w:rPr>
-          <w:rFonts w:ascii="Times New Roman" w:hAnsi="Times New Roman" w:cs="Times New Roman"/>
-        </w:rPr>
-      </w:pPr>
-    </w:p>
-    <w:p>
-      <w:pPr>
-        <w:tabs>
-          <w:tab w:val="left" w:pos="360"/>
-          <w:tab w:val="left" w:pos="8640"/>
-        </w:tabs>
-        <w:rPr>
-          <w:rFonts w:ascii="Times New Roman" w:hAnsi="Times New Roman" w:cs="Times New Roman"/>
-        </w:rPr>
-      </w:pPr>
+        <w:commentReference w:id="24"/>
+      </w:r>
       <w:r>
         <w:rPr>
           <w:rFonts w:ascii="Times New Roman" w:hAnsi="Times New Roman" w:cs="Times New Roman"/>
@@ -15875,7 +15818,6 @@
           <w:tab w:val="left" w:pos="8640"/>
         </w:tabs>
         <w:rPr>
-          <w:rStyle w:val="Emphasis"/>
           <w:rFonts w:eastAsia="Times New Roman" w:cs="Times New Roman"/>
         </w:rPr>
       </w:pPr>
@@ -15904,12 +15846,6 @@
           <w:rFonts w:eastAsia="Times New Roman" w:cs="Times New Roman"/>
         </w:rPr>
         <w:br/>
-      </w:r>
-      <w:r>
-        <w:rPr>
-          <w:rStyle w:val="Emphasis"/>
-          <w:rFonts w:eastAsia="Times New Roman" w:cs="Times New Roman"/>
-        </w:rPr>
         <w:t>- Species descriptions: uploaded as online supporting information</w:t>
       </w:r>
       <w:r>
@@ -15922,7 +15858,6 @@
       </w:r>
       <w:r>
         <w:rPr>
-          <w:rStyle w:val="Emphasis"/>
           <w:rFonts w:eastAsia="Times New Roman" w:cs="Times New Roman"/>
         </w:rPr>
         <w:t xml:space="preserve">- Phylogenetic data: </w:t>
@@ -15930,7 +15865,6 @@
       <w:proofErr w:type="spellStart"/>
       <w:r>
         <w:rPr>
-          <w:rStyle w:val="Emphasis"/>
           <w:rFonts w:eastAsia="Times New Roman" w:cs="Times New Roman"/>
         </w:rPr>
         <w:t>TreeBASE</w:t>
@@ -15938,7 +15872,6 @@
       <w:proofErr w:type="spellEnd"/>
       <w:r>
         <w:rPr>
-          <w:rStyle w:val="Emphasis"/>
           <w:rFonts w:eastAsia="Times New Roman" w:cs="Times New Roman"/>
         </w:rPr>
         <w:t xml:space="preserve"> Study accession no. </w:t>
@@ -15946,7 +15879,6 @@
       <w:proofErr w:type="spellStart"/>
       <w:r>
         <w:rPr>
-          <w:rStyle w:val="Emphasis"/>
           <w:rFonts w:eastAsia="Times New Roman" w:cs="Times New Roman"/>
         </w:rPr>
         <w:t>Sxxxx</w:t>
@@ -15962,7 +15894,6 @@
       </w:r>
       <w:r>
         <w:rPr>
-          <w:rStyle w:val="Emphasis"/>
           <w:rFonts w:eastAsia="Times New Roman" w:cs="Times New Roman"/>
         </w:rPr>
         <w:t>- R scripts: uploaded as online supporting information</w:t>
@@ -15977,7 +15908,6 @@
       </w:r>
       <w:r>
         <w:rPr>
-          <w:rStyle w:val="Emphasis"/>
           <w:rFonts w:eastAsia="Times New Roman" w:cs="Times New Roman"/>
         </w:rPr>
         <w:t xml:space="preserve">- Sample locations, IMa2 input files and microsatellite data: DRYAD entry </w:t>
@@ -15985,7 +15915,6 @@
       <w:proofErr w:type="spellStart"/>
       <w:r>
         <w:rPr>
-          <w:rStyle w:val="Emphasis"/>
           <w:rFonts w:eastAsia="Times New Roman" w:cs="Times New Roman"/>
         </w:rPr>
         <w:t>doi</w:t>
@@ -15993,7 +15922,6 @@
       <w:proofErr w:type="spellEnd"/>
       <w:r>
         <w:rPr>
-          <w:rStyle w:val="Emphasis"/>
           <w:rFonts w:eastAsia="Times New Roman" w:cs="Times New Roman"/>
         </w:rPr>
         <w:t xml:space="preserve">: </w:t>
@@ -16001,7 +15929,6 @@
       <w:proofErr w:type="spellStart"/>
       <w:r>
         <w:rPr>
-          <w:rStyle w:val="Emphasis"/>
           <w:rFonts w:eastAsia="Times New Roman" w:cs="Times New Roman"/>
         </w:rPr>
         <w:t>xx.xxxx</w:t>
@@ -16009,7 +15936,6 @@
       <w:proofErr w:type="spellEnd"/>
       <w:r>
         <w:rPr>
-          <w:rStyle w:val="Emphasis"/>
           <w:rFonts w:eastAsia="Times New Roman" w:cs="Times New Roman"/>
         </w:rPr>
         <w:t>/</w:t>
@@ -16017,7 +15943,6 @@
       <w:proofErr w:type="spellStart"/>
       <w:r>
         <w:rPr>
-          <w:rStyle w:val="Emphasis"/>
           <w:rFonts w:eastAsia="Times New Roman" w:cs="Times New Roman"/>
         </w:rPr>
         <w:t>dryad.xxxx</w:t>
@@ -16049,7 +15974,7 @@
           <w:szCs w:val="28"/>
         </w:rPr>
       </w:pPr>
-      <w:commentRangeStart w:id="26"/>
+      <w:commentRangeStart w:id="27"/>
       <w:r>
         <w:rPr>
           <w:rFonts w:ascii="Times New Roman" w:hAnsi="Times New Roman" w:cs="Times New Roman"/>
@@ -16059,15 +15984,10 @@
         </w:rPr>
         <w:t>References</w:t>
       </w:r>
-      <w:commentRangeEnd w:id="26"/>
-      <w:r>
-        <w:rPr>
-          <w:rStyle w:val="CommentReference"/>
-        </w:rPr>
-        <w:commentReference w:id="26"/>
-      </w:r>
-      <w:bookmarkStart w:id="27" w:name="_GoBack"/>
-      <w:bookmarkEnd w:id="27"/>
+      <w:commentRangeEnd w:id="27"/>
+      <w:r>
+        <w:commentReference w:id="27"/>
+      </w:r>
     </w:p>
     <w:p>
       <w:pPr>
@@ -16195,6 +16115,7 @@
           <w:rFonts w:ascii="Times New Roman" w:hAnsi="Times New Roman"/>
           <w:noProof/>
         </w:rPr>
+        <w:lastRenderedPageBreak/>
         <w:t>DeWeber, J. T., and T. Wagner. 2014. Predicting Brook Trout Occurrence in Stream Reaches throughout their Native Range in the Eastern United States. Transactions of the American Fisheries Society 144:11–24.</w:t>
       </w:r>
     </w:p>
@@ -16520,7 +16441,6 @@
       <w:commentRangeEnd w:id="28"/>
       <w:r>
         <w:rPr>
-          <w:rStyle w:val="CommentReference"/>
           <w:sz w:val="28"/>
           <w:szCs w:val="28"/>
         </w:rPr>
@@ -16633,7 +16553,7 @@
       </w:pPr>
     </w:p>
     <w:sectPr>
-      <w:footerReference w:type="default" r:id="rId14"/>
+      <w:footerReference w:type="default" r:id="rId11"/>
       <w:pgSz w:w="12240" w:h="15840"/>
       <w:pgMar w:top="1440" w:right="1440" w:bottom="1440" w:left="1440" w:header="720" w:footer="720" w:gutter="0"/>
       <w:lnNumType w:countBy="1" w:restart="continuous"/>
@@ -16648,13 +16568,7 @@
 <w:comments xmlns:wpc="http://schemas.microsoft.com/office/word/2010/wordprocessingCanvas" xmlns:mo="http://schemas.microsoft.com/office/mac/office/2008/main" xmlns:mc="http://schemas.openxmlformats.org/markup-compatibility/2006" xmlns:mv="urn:schemas-microsoft-com:mac:vml" xmlns:o="urn:schemas-microsoft-com:office:office" xmlns:r="http://schemas.openxmlformats.org/officeDocument/2006/relationships" xmlns:m="http://schemas.openxmlformats.org/officeDocument/2006/math" xmlns:v="urn:schemas-microsoft-com:vml" xmlns:wp14="http://schemas.microsoft.com/office/word/2010/wordprocessingDrawing" xmlns:wp="http://schemas.openxmlformats.org/drawingml/2006/wordprocessingDrawing" xmlns:w10="urn:schemas-microsoft-com:office:word" xmlns:w="http://schemas.openxmlformats.org/wordprocessingml/2006/main" xmlns:w14="http://schemas.microsoft.com/office/word/2010/wordml" xmlns:wpg="http://schemas.microsoft.com/office/word/2010/wordprocessingGroup" xmlns:wpi="http://schemas.microsoft.com/office/word/2010/wordprocessingInk" xmlns:wne="http://schemas.microsoft.com/office/word/2006/wordml" xmlns:wps="http://schemas.microsoft.com/office/word/2010/wordprocessingShape" mc:Ignorable="w14 wp14">
   <w:comment w:id="0" w:author="anon anon" w:date="2017-01-11T14:18:00Z" w:initials="anon">
     <w:p>
-      <w:pPr>
-        <w:pStyle w:val="CommentText"/>
-      </w:pPr>
-      <w:r>
-        <w:rPr>
-          <w:rStyle w:val="CommentReference"/>
-        </w:rPr>
+      <w:r>
         <w:annotationRef/>
       </w:r>
       <w:r>
@@ -16664,28 +16578,15 @@
   </w:comment>
   <w:comment w:id="1" w:author="Daniel Hocking" w:date="2016-08-03T16:33:00Z" w:initials="DJH">
     <w:p>
-      <w:pPr>
-        <w:pStyle w:val="CommentText"/>
-      </w:pPr>
-      <w:r>
-        <w:rPr>
-          <w:rStyle w:val="CommentReference"/>
-        </w:rPr>
+      <w:r>
         <w:annotationRef/>
       </w:r>
       <w:r>
         <w:t>Ben – can you add something based on WB or other studies related to this? Doesn’t have to be brook trout example.</w:t>
       </w:r>
     </w:p>
-    <w:p>
-      <w:pPr>
-        <w:pStyle w:val="CommentText"/>
-      </w:pPr>
-    </w:p>
-    <w:p>
-      <w:pPr>
-        <w:pStyle w:val="CommentText"/>
-      </w:pPr>
+    <w:p/>
+    <w:p>
       <w:r>
         <w:t xml:space="preserve">You could look at </w:t>
       </w:r>
@@ -16710,16 +16611,12 @@
   <w:comment w:id="2" w:author="Thorson, James" w:date="2016-08-03T16:33:00Z" w:initials="TJ">
     <w:p>
       <w:pPr>
-        <w:pStyle w:val="Bibliography"/>
         <w:rPr>
           <w:rFonts w:ascii="Calibri" w:hAnsi="Calibri"/>
           <w:sz w:val="22"/>
         </w:rPr>
       </w:pPr>
       <w:r>
-        <w:rPr>
-          <w:rStyle w:val="CommentReference"/>
-        </w:rPr>
         <w:annotationRef/>
       </w:r>
       <w:proofErr w:type="spellStart"/>
@@ -16771,36 +16668,19 @@
         <w:t>(2): 225–243.</w:t>
       </w:r>
     </w:p>
-    <w:p>
-      <w:pPr>
-        <w:pStyle w:val="CommentText"/>
-      </w:pPr>
-    </w:p>
+    <w:p/>
   </w:comment>
   <w:comment w:id="3" w:author="Daniel Hocking" w:date="2016-08-05T10:37:00Z" w:initials="DJH">
     <w:p>
-      <w:pPr>
-        <w:pStyle w:val="CommentText"/>
-      </w:pPr>
-      <w:r>
-        <w:rPr>
-          <w:rStyle w:val="CommentReference"/>
-        </w:rPr>
+      <w:r>
         <w:annotationRef/>
       </w:r>
       <w:r>
         <w:t>Should we use the term density rather than abundance throughout, since it is fish per 100 m of stream length (but not stream area or volume)?</w:t>
       </w:r>
     </w:p>
-    <w:p>
-      <w:pPr>
-        <w:pStyle w:val="CommentText"/>
-      </w:pPr>
-    </w:p>
-    <w:p>
-      <w:pPr>
-        <w:pStyle w:val="CommentText"/>
-      </w:pPr>
+    <w:p/>
+    <w:p>
       <w:r>
         <w:t xml:space="preserve">JTT – see what you think of this, we’ll want to define units upon first instance anyway.  I think it’s a density given that it is numbers per something.  </w:t>
       </w:r>
@@ -16808,13 +16688,7 @@
   </w:comment>
   <w:comment w:id="4" w:author="Thorson, James [2]" w:date="2017-01-06T15:29:00Z" w:initials="TJ">
     <w:p>
-      <w:pPr>
-        <w:pStyle w:val="CommentText"/>
-      </w:pPr>
-      <w:r>
-        <w:rPr>
-          <w:rStyle w:val="CommentReference"/>
-        </w:rPr>
+      <w:r>
         <w:annotationRef/>
       </w:r>
       <w:r>
@@ -16824,13 +16698,7 @@
   </w:comment>
   <w:comment w:id="5" w:author="anon anon" w:date="2017-01-11T15:03:00Z" w:initials="anon">
     <w:p>
-      <w:pPr>
-        <w:pStyle w:val="CommentText"/>
-      </w:pPr>
-      <w:r>
-        <w:rPr>
-          <w:rStyle w:val="CommentReference"/>
-        </w:rPr>
+      <w:r>
         <w:annotationRef/>
       </w:r>
       <w:r>
@@ -16927,21 +16795,11 @@
         </m:r>
       </m:oMath>
     </w:p>
-    <w:p>
-      <w:pPr>
-        <w:pStyle w:val="CommentText"/>
-      </w:pPr>
-    </w:p>
+    <w:p/>
   </w:comment>
   <w:comment w:id="6" w:author="Thorson, James" w:date="2016-08-05T18:04:00Z" w:initials="TJ">
     <w:p>
-      <w:pPr>
-        <w:pStyle w:val="CommentText"/>
-      </w:pPr>
-      <w:r>
-        <w:rPr>
-          <w:rStyle w:val="CommentReference"/>
-        </w:rPr>
+      <w:r>
         <w:annotationRef/>
       </w:r>
       <w:r>
@@ -16957,84 +16815,45 @@
       </w:r>
     </w:p>
   </w:comment>
-  <w:comment w:id="14" w:author="Thorson, James" w:date="2016-08-03T16:33:00Z" w:initials="TJ">
-    <w:p>
-      <w:pPr>
-        <w:pStyle w:val="CommentText"/>
-      </w:pPr>
-      <w:r>
-        <w:rPr>
-          <w:rStyle w:val="CommentReference"/>
-        </w:rPr>
+  <w:comment w:id="14" w:author="Daniel Hocking" w:date="2016-08-03T16:33:00Z" w:initials="DJH">
+    <w:p>
+      <w:r>
         <w:annotationRef/>
       </w:r>
       <w:r>
-        <w:t>I’m not sure where to put this text in, maybe I’ll see a purpose for it later.</w:t>
+        <w:t>How to differentiate that the t subscript on rho and sigma are for naming and the t subscript on delta is for indexing? Does it really matter in this case?</w:t>
+      </w:r>
+    </w:p>
+    <w:p/>
+    <w:p>
+      <w:r>
+        <w:t xml:space="preserve">JTT – Yeah, sometimes I switch to having an indexing via parentheses, and naming via subscripts.  I think as long as we don’t do notation for each calculation of the OU process (as-is currently), then our definition of rho and sigma subscripts as naming matches our definition.  </w:t>
       </w:r>
     </w:p>
   </w:comment>
-  <w:comment w:id="15" w:author="Daniel Hocking" w:date="2016-08-03T16:33:00Z" w:initials="DJH">
-    <w:p>
-      <w:pPr>
-        <w:pStyle w:val="CommentText"/>
-      </w:pPr>
-      <w:r>
-        <w:rPr>
-          <w:rStyle w:val="CommentReference"/>
-        </w:rPr>
+  <w:comment w:id="15" w:author="Thorson, James" w:date="2016-08-05T18:15:00Z" w:initials="TJ">
+    <w:p>
+      <w:r>
         <w:annotationRef/>
       </w:r>
-      <w:r>
-        <w:t>How to differentiate that the t subscript on rho and sigma are for naming and the t subscript on delta is for indexing? Does it really matter in this case?</w:t>
-      </w:r>
-    </w:p>
-    <w:p>
-      <w:pPr>
-        <w:pStyle w:val="CommentText"/>
-      </w:pPr>
-    </w:p>
-    <w:p>
-      <w:pPr>
-        <w:pStyle w:val="CommentText"/>
-      </w:pPr>
-      <w:r>
-        <w:t xml:space="preserve">JTT – Yeah, sometimes I switch to having an indexing via parentheses, and naming via subscripts.  I think as long as we don’t do notation for each calculation of the OU process (as-is currently), then our definition of rho and sigma subscripts as naming matches our definition.  </w:t>
+      <w:proofErr w:type="gramStart"/>
+      <w:r>
+        <w:t>this</w:t>
+      </w:r>
+      <w:proofErr w:type="gramEnd"/>
+      <w:r>
+        <w:t xml:space="preserve"> is a matrix, which is uppercase-bold in vector-matrix notation</w:t>
       </w:r>
     </w:p>
   </w:comment>
-  <w:comment w:id="16" w:author="Thorson, James" w:date="2016-08-05T18:15:00Z" w:initials="TJ">
-    <w:p>
-      <w:pPr>
-        <w:pStyle w:val="CommentText"/>
-      </w:pPr>
-      <w:r>
-        <w:rPr>
-          <w:rStyle w:val="CommentReference"/>
-        </w:rPr>
-        <w:annotationRef/>
-      </w:r>
-      <w:proofErr w:type="gramStart"/>
-      <w:r>
-        <w:t>this</w:t>
-      </w:r>
-      <w:proofErr w:type="gramEnd"/>
-      <w:r>
-        <w:t xml:space="preserve"> is a matrix, which is uppercase-bold in vector-matrix notation</w:t>
-      </w:r>
-    </w:p>
-  </w:comment>
-  <w:comment w:id="19" w:author="Daniel Hocking" w:date="2016-08-03T16:33:00Z" w:initials="DJH">
-    <w:p>
-      <w:pPr>
-        <w:pStyle w:val="CommentText"/>
+  <w:comment w:id="18" w:author="Daniel Hocking" w:date="2016-08-03T16:33:00Z" w:initials="DJH">
+    <w:p>
+      <w:pPr>
         <w:rPr>
           <w:rFonts w:eastAsia="Times New Roman" w:cs="Times New Roman"/>
         </w:rPr>
       </w:pPr>
       <w:r>
-        <w:rPr>
-          <w:rStyle w:val="CommentReference"/>
-        </w:rPr>
         <w:annotationRef/>
       </w:r>
       <w:r>
@@ -17088,7 +16907,6 @@
       <w:hyperlink r:id="rId1" w:history="1">
         <w:r>
           <w:rPr>
-            <w:rStyle w:val="Hyperlink"/>
             <w:rFonts w:eastAsia="Times New Roman" w:cs="Times New Roman"/>
           </w:rPr>
           <w:t>http://dx.doi.org/10.3334/ORNLDAAC/1328</w:t>
@@ -17097,16 +16915,12 @@
     </w:p>
     <w:p>
       <w:pPr>
-        <w:pStyle w:val="CommentText"/>
         <w:rPr>
           <w:rFonts w:eastAsia="Times New Roman" w:cs="Times New Roman"/>
         </w:rPr>
       </w:pPr>
     </w:p>
     <w:p>
-      <w:pPr>
-        <w:pStyle w:val="CommentText"/>
-      </w:pPr>
       <w:r>
         <w:rPr>
           <w:rFonts w:eastAsia="Times New Roman" w:cs="Times New Roman"/>
@@ -17116,7 +16930,6 @@
       <w:hyperlink r:id="rId2" w:history="1">
         <w:r>
           <w:rPr>
-            <w:rStyle w:val="Hyperlink"/>
             <w:rFonts w:eastAsia="Times New Roman" w:cs="Times New Roman"/>
           </w:rPr>
           <w:t>http://dx.doi.org/10.1016/S00022-1694(96)03128-9</w:t>
@@ -17124,7 +16937,7 @@
       </w:hyperlink>
     </w:p>
   </w:comment>
-  <w:comment w:id="20" w:author="Daniel Hocking" w:date="2016-08-03T16:33:00Z" w:initials="DJH">
+  <w:comment w:id="19" w:author="Daniel Hocking" w:date="2016-08-03T16:33:00Z" w:initials="DJH">
     <w:p>
       <w:pPr>
         <w:rPr>
@@ -17132,9 +16945,6 @@
         </w:rPr>
       </w:pPr>
       <w:r>
-        <w:rPr>
-          <w:rStyle w:val="CommentReference"/>
-        </w:rPr>
         <w:annotationRef/>
       </w:r>
       <w:r>
@@ -17233,18 +17043,7 @@
           <w:szCs w:val="18"/>
           <w:shd w:val="clear" w:color="auto" w:fill="FFFFFF"/>
         </w:rPr>
-        <w:t>, K., 2015,</w:t>
-      </w:r>
-      <w:r>
-        <w:rPr>
-          <w:rStyle w:val="apple-converted-space"/>
-          <w:rFonts w:ascii="Verdana" w:eastAsia="Times New Roman" w:hAnsi="Verdana" w:cs="Times New Roman"/>
-          <w:color w:val="000000"/>
-          <w:sz w:val="18"/>
-          <w:szCs w:val="18"/>
-          <w:shd w:val="clear" w:color="auto" w:fill="FFFFFF"/>
-        </w:rPr>
-        <w:t> </w:t>
+        <w:t>, K., 2015, </w:t>
       </w:r>
       <w:r>
         <w:fldChar w:fldCharType="begin"/>
@@ -17257,7 +17056,6 @@
       </w:r>
       <w:r>
         <w:rPr>
-          <w:rStyle w:val="Hyperlink"/>
           <w:rFonts w:ascii="Verdana" w:eastAsia="Times New Roman" w:hAnsi="Verdana" w:cs="Times New Roman"/>
           <w:sz w:val="18"/>
           <w:szCs w:val="18"/>
@@ -17268,7 +17066,6 @@
       <w:proofErr w:type="spellStart"/>
       <w:r>
         <w:rPr>
-          <w:rStyle w:val="Hyperlink"/>
           <w:rFonts w:ascii="Verdana" w:eastAsia="Times New Roman" w:hAnsi="Verdana" w:cs="Times New Roman"/>
           <w:sz w:val="18"/>
           <w:szCs w:val="18"/>
@@ -17278,7 +17075,6 @@
       </w:r>
       <w:r>
         <w:rPr>
-          <w:rStyle w:val="Hyperlink"/>
           <w:rFonts w:ascii="Verdana" w:eastAsia="Times New Roman" w:hAnsi="Verdana" w:cs="Times New Roman"/>
           <w:sz w:val="18"/>
           <w:szCs w:val="18"/>
@@ -17331,99 +17127,60 @@
           <w:szCs w:val="18"/>
           <w:shd w:val="clear" w:color="auto" w:fill="FFFFFF"/>
         </w:rPr>
-        <w:t>, v. 81, no. 5, p. 345-354</w:t>
-      </w:r>
-      <w:r>
-        <w:rPr>
-          <w:rStyle w:val="apple-converted-space"/>
-          <w:rFonts w:ascii="Verdana" w:eastAsia="Times New Roman" w:hAnsi="Verdana" w:cs="Times New Roman"/>
-          <w:color w:val="000000"/>
-          <w:sz w:val="18"/>
-          <w:szCs w:val="18"/>
-          <w:shd w:val="clear" w:color="auto" w:fill="FFFFFF"/>
-        </w:rPr>
-        <w:t> </w:t>
-      </w:r>
-    </w:p>
-    <w:p>
-      <w:pPr>
-        <w:pStyle w:val="CommentText"/>
-      </w:pPr>
+        <w:t>, v. 81, no. 5, p. 345-354 </w:t>
+      </w:r>
+    </w:p>
+    <w:p/>
+  </w:comment>
+  <w:comment w:id="20" w:author="Daniel Hocking" w:date="2016-08-03T16:33:00Z" w:initials="DJH">
+    <w:p>
+      <w:r>
+        <w:annotationRef/>
+      </w:r>
+      <w:r>
+        <w:t xml:space="preserve">@Kyle – can you check this and add a simple figure of a network with child and parent labels along with distances? Or just send me a PDF of a simple network with 1-2 confluences and a </w:t>
+      </w:r>
+      <w:proofErr w:type="spellStart"/>
+      <w:r>
+        <w:t>scalebar</w:t>
+      </w:r>
+      <w:proofErr w:type="spellEnd"/>
+      <w:r>
+        <w:t xml:space="preserve"> then I can make the figure in </w:t>
+      </w:r>
+      <w:proofErr w:type="spellStart"/>
+      <w:r>
+        <w:t>Powerpoint</w:t>
+      </w:r>
+      <w:proofErr w:type="spellEnd"/>
+      <w:r>
+        <w:t>.</w:t>
+      </w:r>
     </w:p>
   </w:comment>
   <w:comment w:id="21" w:author="Daniel Hocking" w:date="2016-08-03T16:33:00Z" w:initials="DJH">
     <w:p>
-      <w:pPr>
-        <w:pStyle w:val="CommentText"/>
-      </w:pPr>
-      <w:r>
-        <w:rPr>
-          <w:rStyle w:val="CommentReference"/>
-        </w:rPr>
+      <w:r>
         <w:annotationRef/>
       </w:r>
       <w:r>
-        <w:t xml:space="preserve">@Kyle – can you check this and add a simple figure of a network with child and parent labels along with distances? Or just send me a PDF of a simple network with 1-2 confluences and a </w:t>
-      </w:r>
-      <w:proofErr w:type="spellStart"/>
-      <w:r>
-        <w:t>scalebar</w:t>
-      </w:r>
-      <w:proofErr w:type="spellEnd"/>
-      <w:r>
-        <w:t xml:space="preserve"> then I can make the figure in </w:t>
-      </w:r>
-      <w:proofErr w:type="spellStart"/>
-      <w:r>
-        <w:t>Powerpoint</w:t>
-      </w:r>
-      <w:proofErr w:type="spellEnd"/>
-      <w:r>
-        <w:t>.</w:t>
+        <w:t>Variability among simulations</w:t>
       </w:r>
     </w:p>
   </w:comment>
   <w:comment w:id="22" w:author="Daniel Hocking" w:date="2016-08-03T16:33:00Z" w:initials="DJH">
     <w:p>
-      <w:pPr>
-        <w:pStyle w:val="CommentText"/>
-      </w:pPr>
-      <w:r>
-        <w:rPr>
-          <w:rStyle w:val="CommentReference"/>
-        </w:rPr>
+      <w:r>
         <w:annotationRef/>
       </w:r>
       <w:r>
-        <w:t>Variability among simulations</w:t>
+        <w:t>Uncertainty (SE) of the estimate within a simulation</w:t>
       </w:r>
     </w:p>
   </w:comment>
   <w:comment w:id="23" w:author="Daniel Hocking" w:date="2016-08-03T16:33:00Z" w:initials="DJH">
     <w:p>
-      <w:pPr>
-        <w:pStyle w:val="CommentText"/>
-      </w:pPr>
-      <w:r>
-        <w:rPr>
-          <w:rStyle w:val="CommentReference"/>
-        </w:rPr>
-        <w:annotationRef/>
-      </w:r>
-      <w:r>
-        <w:t>Uncertainty (SE) of the estimate within a simulation</w:t>
-      </w:r>
-    </w:p>
-  </w:comment>
-  <w:comment w:id="24" w:author="Daniel Hocking" w:date="2016-08-03T16:33:00Z" w:initials="DJH">
-    <w:p>
-      <w:pPr>
-        <w:pStyle w:val="CommentText"/>
-      </w:pPr>
-      <w:r>
-        <w:rPr>
-          <w:rStyle w:val="CommentReference"/>
-        </w:rPr>
+      <w:r>
         <w:annotationRef/>
       </w:r>
       <w:r>
@@ -17433,6 +17190,16 @@
   </w:comment>
   <w:comment w:id="25" w:author="anon anon" w:date="2017-01-11T19:47:00Z" w:initials="anon">
     <w:p>
+      <w:r>
+        <w:annotationRef/>
+      </w:r>
+      <w:r>
+        <w:t>Correct interpretation?</w:t>
+      </w:r>
+    </w:p>
+  </w:comment>
+  <w:comment w:id="24" w:author="anon anon" w:date="2017-01-19T20:32:00Z" w:initials="anon">
+    <w:p>
       <w:pPr>
         <w:pStyle w:val="CommentText"/>
       </w:pPr>
@@ -17443,19 +17210,18 @@
         <w:annotationRef/>
       </w:r>
       <w:r>
-        <w:t>Correct interpretation?</w:t>
-      </w:r>
+        <w:t xml:space="preserve">Ben could you fill in the details in this </w:t>
+      </w:r>
+      <w:r>
+        <w:t>section?</w:t>
+      </w:r>
+      <w:bookmarkStart w:id="26" w:name="_GoBack"/>
+      <w:bookmarkEnd w:id="26"/>
     </w:p>
   </w:comment>
-  <w:comment w:id="26" w:author="Daniel Hocking" w:date="2017-01-12T16:18:00Z" w:initials="DJH">
-    <w:p>
-      <w:pPr>
-        <w:pStyle w:val="CommentText"/>
-      </w:pPr>
-      <w:r>
-        <w:rPr>
-          <w:rStyle w:val="CommentReference"/>
-        </w:rPr>
+  <w:comment w:id="27" w:author="Daniel Hocking" w:date="2017-01-12T16:18:00Z" w:initials="DJH">
+    <w:p>
+      <w:r>
         <w:annotationRef/>
       </w:r>
       <w:r>
@@ -17473,13 +17239,7 @@
   </w:comment>
   <w:comment w:id="28" w:author="Thorson, James" w:date="2016-08-03T16:33:00Z" w:initials="TJ">
     <w:p>
-      <w:pPr>
-        <w:pStyle w:val="CommentText"/>
-      </w:pPr>
-      <w:r>
-        <w:rPr>
-          <w:rStyle w:val="CommentReference"/>
-        </w:rPr>
+      <w:r>
         <w:annotationRef/>
       </w:r>
       <w:r>
@@ -17488,43 +17248,6 @@
     </w:p>
   </w:comment>
 </w:comments>
-</file>
-
-<file path=word/commentsExtended.xml><?xml version="1.0" encoding="utf-8"?>
-<w15:commentsEx xmlns:wpc="http://schemas.microsoft.com/office/word/2010/wordprocessingCanvas" xmlns:cx="http://schemas.microsoft.com/office/drawing/2014/chartex" xmlns:cx1="http://schemas.microsoft.com/office/drawing/2015/9/8/chartex" xmlns:mc="http://schemas.openxmlformats.org/markup-compatibility/2006" xmlns:o="urn:schemas-microsoft-com:office:office" xmlns:r="http://schemas.openxmlformats.org/officeDocument/2006/relationships" xmlns:m="http://schemas.openxmlformats.org/officeDocument/2006/math" xmlns:v="urn:schemas-microsoft-com:vml" xmlns:wp14="http://schemas.microsoft.com/office/word/2010/wordprocessingDrawing" xmlns:wp="http://schemas.openxmlformats.org/drawingml/2006/wordprocessingDrawing" xmlns:w10="urn:schemas-microsoft-com:office:word" xmlns:w="http://schemas.openxmlformats.org/wordprocessingml/2006/main" xmlns:w14="http://schemas.microsoft.com/office/word/2010/wordml" xmlns:w15="http://schemas.microsoft.com/office/word/2012/wordml" xmlns:w16se="http://schemas.microsoft.com/office/word/2015/wordml/symex" xmlns:wpg="http://schemas.microsoft.com/office/word/2010/wordprocessingGroup" xmlns:wpi="http://schemas.microsoft.com/office/word/2010/wordprocessingInk" xmlns:wne="http://schemas.microsoft.com/office/word/2006/wordml" xmlns:wps="http://schemas.microsoft.com/office/word/2010/wordprocessingShape" mc:Ignorable="w14 w15 w16se wp14">
-  <w15:commentEx w15:paraId="62D1CE9E" w15:done="0"/>
-  <w15:commentEx w15:paraId="29CDBFD0" w15:done="0"/>
-  <w15:commentEx w15:paraId="16A2EDD7" w15:done="0"/>
-  <w15:commentEx w15:paraId="60E1DD44" w15:done="0"/>
-  <w15:commentEx w15:paraId="7D7F5115" w15:done="0"/>
-  <w15:commentEx w15:paraId="78E01587" w15:done="0"/>
-  <w15:commentEx w15:paraId="6B6890DA" w15:done="0"/>
-  <w15:commentEx w15:paraId="16296370" w15:done="0"/>
-  <w15:commentEx w15:paraId="74C06327" w15:done="0"/>
-  <w15:commentEx w15:paraId="7593E79C" w15:done="0"/>
-  <w15:commentEx w15:paraId="6725394B" w15:done="0"/>
-  <w15:commentEx w15:paraId="74188610" w15:done="0"/>
-  <w15:commentEx w15:paraId="33F0E35D" w15:done="0"/>
-  <w15:commentEx w15:paraId="14E026BF" w15:done="0"/>
-  <w15:commentEx w15:paraId="25E55922" w15:done="0"/>
-  <w15:commentEx w15:paraId="187D5DBF" w15:done="0"/>
-  <w15:commentEx w15:paraId="4B0DE033" w15:done="0"/>
-  <w15:commentEx w15:paraId="01320078" w15:done="0"/>
-  <w15:commentEx w15:paraId="29B0AC47" w15:done="0"/>
-  <w15:commentEx w15:paraId="630E8084" w15:done="0"/>
-  <w15:commentEx w15:paraId="141B8546" w15:done="0"/>
-  <w15:commentEx w15:paraId="3DEDDF56" w15:done="0"/>
-  <w15:commentEx w15:paraId="591BA3A6" w15:done="0"/>
-  <w15:commentEx w15:paraId="41B36C52" w15:done="0"/>
-  <w15:commentEx w15:paraId="6016984A" w15:done="0"/>
-  <w15:commentEx w15:paraId="6CA88425" w15:done="0"/>
-  <w15:commentEx w15:paraId="6EFC2640" w15:done="0"/>
-  <w15:commentEx w15:paraId="379835A6" w15:done="0"/>
-  <w15:commentEx w15:paraId="5A566D11" w15:done="0"/>
-  <w15:commentEx w15:paraId="4576FC96" w15:done="0"/>
-  <w15:commentEx w15:paraId="162C21BF" w15:done="0"/>
-  <w15:commentEx w15:paraId="2D04AB07" w15:done="0"/>
-</w15:commentsEx>
 </file>
 
 <file path=word/endnotes.xml><?xml version="1.0" encoding="utf-8"?>
@@ -17567,7 +17290,6 @@
     <w:sdtContent>
       <w:p>
         <w:pPr>
-          <w:pStyle w:val="Footer"/>
           <w:jc w:val="center"/>
         </w:pPr>
         <w:r>
@@ -17594,11 +17316,7 @@
       </w:p>
     </w:sdtContent>
   </w:sdt>
-  <w:p>
-    <w:pPr>
-      <w:pStyle w:val="Footer"/>
-    </w:pPr>
-  </w:p>
+  <w:p/>
 </w:ftr>
 </file>
 
@@ -17634,9 +17352,6 @@
         </w:rPr>
       </w:pPr>
       <w:r>
-        <w:rPr>
-          <w:rStyle w:val="FootnoteReference"/>
-        </w:rPr>
         <w:footnoteRef/>
       </w:r>
       <w:r>
@@ -17672,7 +17387,6 @@
       <w:hyperlink r:id="rId1" w:history="1">
         <w:r>
           <w:rPr>
-            <w:rStyle w:val="Hyperlink"/>
             <w:rFonts w:ascii="Times New Roman" w:hAnsi="Times New Roman" w:cs="Times New Roman"/>
             <w:i/>
           </w:rPr>
@@ -17682,734 +17396,37 @@
       <w:proofErr w:type="gramStart"/>
       <w:r>
         <w:rPr>
-          <w:rStyle w:val="Hyperlink"/>
           <w:rFonts w:ascii="Times New Roman" w:hAnsi="Times New Roman" w:cs="Times New Roman"/>
           <w:i/>
         </w:rPr>
+        <w:t>..</w:t>
+      </w:r>
+      <w:proofErr w:type="gramEnd"/>
+      <w:r>
+        <w:rPr>
+          <w:rFonts w:ascii="Times New Roman" w:hAnsi="Times New Roman" w:cs="Times New Roman"/>
+          <w:i/>
+        </w:rPr>
+        <w:t xml:space="preserve"> Phone: </w:t>
+      </w:r>
+      <w:r>
+        <w:rPr>
+          <w:rFonts w:ascii="Times New Roman" w:hAnsi="Times New Roman" w:cs="Times New Roman"/>
+          <w:i/>
+        </w:rPr>
+        <w:t>301-687-4343</w:t>
+      </w:r>
+      <w:r>
+        <w:rPr>
+          <w:rFonts w:ascii="Times New Roman" w:hAnsi="Times New Roman" w:cs="Times New Roman"/>
+          <w:i/>
+        </w:rPr>
         <w:t>.</w:t>
       </w:r>
-      <w:r>
-        <w:rPr>
-          <w:rFonts w:ascii="Times New Roman" w:hAnsi="Times New Roman" w:cs="Times New Roman"/>
-          <w:i/>
-        </w:rPr>
-        <w:t>.</w:t>
-      </w:r>
-      <w:proofErr w:type="gramEnd"/>
-      <w:r>
-        <w:rPr>
-          <w:rFonts w:ascii="Times New Roman" w:hAnsi="Times New Roman" w:cs="Times New Roman"/>
-          <w:i/>
-        </w:rPr>
-        <w:t xml:space="preserve"> Phone: </w:t>
-      </w:r>
-      <w:r>
-        <w:rPr>
-          <w:rFonts w:ascii="Times New Roman" w:hAnsi="Times New Roman" w:cs="Times New Roman"/>
-          <w:i/>
-        </w:rPr>
-        <w:t>301-687-4343</w:t>
-      </w:r>
-      <w:r>
-        <w:rPr>
-          <w:rFonts w:ascii="Times New Roman" w:hAnsi="Times New Roman" w:cs="Times New Roman"/>
-          <w:i/>
-        </w:rPr>
-        <w:t>.</w:t>
-      </w:r>
-    </w:p>
-    <w:p>
-      <w:pPr>
-        <w:pStyle w:val="FootnoteText"/>
-      </w:pPr>
-    </w:p>
+    </w:p>
+    <w:p/>
   </w:footnote>
 </w:footnotes>
-</file>
-
-<file path=word/numbering.xml><?xml version="1.0" encoding="utf-8"?>
-<w:numbering xmlns:wpc="http://schemas.microsoft.com/office/word/2010/wordprocessingCanvas" xmlns:mo="http://schemas.microsoft.com/office/mac/office/2008/main" xmlns:mc="http://schemas.openxmlformats.org/markup-compatibility/2006" xmlns:mv="urn:schemas-microsoft-com:mac:vml" xmlns:o="urn:schemas-microsoft-com:office:office" xmlns:r="http://schemas.openxmlformats.org/officeDocument/2006/relationships" xmlns:m="http://schemas.openxmlformats.org/officeDocument/2006/math" xmlns:v="urn:schemas-microsoft-com:vml" xmlns:wp14="http://schemas.microsoft.com/office/word/2010/wordprocessingDrawing" xmlns:wp="http://schemas.openxmlformats.org/drawingml/2006/wordprocessingDrawing" xmlns:w10="urn:schemas-microsoft-com:office:word" xmlns:w="http://schemas.openxmlformats.org/wordprocessingml/2006/main" xmlns:w14="http://schemas.microsoft.com/office/word/2010/wordml" xmlns:wpg="http://schemas.microsoft.com/office/word/2010/wordprocessingGroup" xmlns:wpi="http://schemas.microsoft.com/office/word/2010/wordprocessingInk" xmlns:wne="http://schemas.microsoft.com/office/word/2006/wordml" xmlns:wps="http://schemas.microsoft.com/office/word/2010/wordprocessingShape" mc:Ignorable="w14 wp14">
-  <w:abstractNum w:abstractNumId="0">
-    <w:nsid w:val="332A7DDB"/>
-    <w:multiLevelType w:val="hybridMultilevel"/>
-    <w:tmpl w:val="2C5043B2"/>
-    <w:lvl w:ilvl="0" w:tplc="04090001">
-      <w:start w:val="1"/>
-      <w:numFmt w:val="bullet"/>
-      <w:lvlText w:val=""/>
-      <w:lvlJc w:val="left"/>
-      <w:pPr>
-        <w:ind w:left="720" w:hanging="360"/>
-      </w:pPr>
-      <w:rPr>
-        <w:rFonts w:ascii="Symbol" w:hAnsi="Symbol" w:hint="default"/>
-      </w:rPr>
-    </w:lvl>
-    <w:lvl w:ilvl="1" w:tplc="04090003" w:tentative="1">
-      <w:start w:val="1"/>
-      <w:numFmt w:val="bullet"/>
-      <w:lvlText w:val="o"/>
-      <w:lvlJc w:val="left"/>
-      <w:pPr>
-        <w:ind w:left="1440" w:hanging="360"/>
-      </w:pPr>
-      <w:rPr>
-        <w:rFonts w:ascii="Courier New" w:hAnsi="Courier New" w:cs="Courier New" w:hint="default"/>
-      </w:rPr>
-    </w:lvl>
-    <w:lvl w:ilvl="2" w:tplc="04090005" w:tentative="1">
-      <w:start w:val="1"/>
-      <w:numFmt w:val="bullet"/>
-      <w:lvlText w:val=""/>
-      <w:lvlJc w:val="left"/>
-      <w:pPr>
-        <w:ind w:left="2160" w:hanging="360"/>
-      </w:pPr>
-      <w:rPr>
-        <w:rFonts w:ascii="Wingdings" w:hAnsi="Wingdings" w:hint="default"/>
-      </w:rPr>
-    </w:lvl>
-    <w:lvl w:ilvl="3" w:tplc="04090001" w:tentative="1">
-      <w:start w:val="1"/>
-      <w:numFmt w:val="bullet"/>
-      <w:lvlText w:val=""/>
-      <w:lvlJc w:val="left"/>
-      <w:pPr>
-        <w:ind w:left="2880" w:hanging="360"/>
-      </w:pPr>
-      <w:rPr>
-        <w:rFonts w:ascii="Symbol" w:hAnsi="Symbol" w:hint="default"/>
-      </w:rPr>
-    </w:lvl>
-    <w:lvl w:ilvl="4" w:tplc="04090003" w:tentative="1">
-      <w:start w:val="1"/>
-      <w:numFmt w:val="bullet"/>
-      <w:lvlText w:val="o"/>
-      <w:lvlJc w:val="left"/>
-      <w:pPr>
-        <w:ind w:left="3600" w:hanging="360"/>
-      </w:pPr>
-      <w:rPr>
-        <w:rFonts w:ascii="Courier New" w:hAnsi="Courier New" w:cs="Courier New" w:hint="default"/>
-      </w:rPr>
-    </w:lvl>
-    <w:lvl w:ilvl="5" w:tplc="04090005" w:tentative="1">
-      <w:start w:val="1"/>
-      <w:numFmt w:val="bullet"/>
-      <w:lvlText w:val=""/>
-      <w:lvlJc w:val="left"/>
-      <w:pPr>
-        <w:ind w:left="4320" w:hanging="360"/>
-      </w:pPr>
-      <w:rPr>
-        <w:rFonts w:ascii="Wingdings" w:hAnsi="Wingdings" w:hint="default"/>
-      </w:rPr>
-    </w:lvl>
-    <w:lvl w:ilvl="6" w:tplc="04090001" w:tentative="1">
-      <w:start w:val="1"/>
-      <w:numFmt w:val="bullet"/>
-      <w:lvlText w:val=""/>
-      <w:lvlJc w:val="left"/>
-      <w:pPr>
-        <w:ind w:left="5040" w:hanging="360"/>
-      </w:pPr>
-      <w:rPr>
-        <w:rFonts w:ascii="Symbol" w:hAnsi="Symbol" w:hint="default"/>
-      </w:rPr>
-    </w:lvl>
-    <w:lvl w:ilvl="7" w:tplc="04090003" w:tentative="1">
-      <w:start w:val="1"/>
-      <w:numFmt w:val="bullet"/>
-      <w:lvlText w:val="o"/>
-      <w:lvlJc w:val="left"/>
-      <w:pPr>
-        <w:ind w:left="5760" w:hanging="360"/>
-      </w:pPr>
-      <w:rPr>
-        <w:rFonts w:ascii="Courier New" w:hAnsi="Courier New" w:cs="Courier New" w:hint="default"/>
-      </w:rPr>
-    </w:lvl>
-    <w:lvl w:ilvl="8" w:tplc="04090005" w:tentative="1">
-      <w:start w:val="1"/>
-      <w:numFmt w:val="bullet"/>
-      <w:lvlText w:val=""/>
-      <w:lvlJc w:val="left"/>
-      <w:pPr>
-        <w:ind w:left="6480" w:hanging="360"/>
-      </w:pPr>
-      <w:rPr>
-        <w:rFonts w:ascii="Wingdings" w:hAnsi="Wingdings" w:hint="default"/>
-      </w:rPr>
-    </w:lvl>
-  </w:abstractNum>
-  <w:abstractNum w:abstractNumId="1">
-    <w:nsid w:val="3ACC673F"/>
-    <w:multiLevelType w:val="hybridMultilevel"/>
-    <w:tmpl w:val="B784EB08"/>
-    <w:lvl w:ilvl="0" w:tplc="04090001">
-      <w:start w:val="1"/>
-      <w:numFmt w:val="bullet"/>
-      <w:lvlText w:val=""/>
-      <w:lvlJc w:val="left"/>
-      <w:pPr>
-        <w:ind w:left="720" w:hanging="360"/>
-      </w:pPr>
-      <w:rPr>
-        <w:rFonts w:ascii="Symbol" w:hAnsi="Symbol" w:hint="default"/>
-      </w:rPr>
-    </w:lvl>
-    <w:lvl w:ilvl="1" w:tplc="04090003" w:tentative="1">
-      <w:start w:val="1"/>
-      <w:numFmt w:val="bullet"/>
-      <w:lvlText w:val="o"/>
-      <w:lvlJc w:val="left"/>
-      <w:pPr>
-        <w:ind w:left="1440" w:hanging="360"/>
-      </w:pPr>
-      <w:rPr>
-        <w:rFonts w:ascii="Courier New" w:hAnsi="Courier New" w:hint="default"/>
-      </w:rPr>
-    </w:lvl>
-    <w:lvl w:ilvl="2" w:tplc="04090005" w:tentative="1">
-      <w:start w:val="1"/>
-      <w:numFmt w:val="bullet"/>
-      <w:lvlText w:val=""/>
-      <w:lvlJc w:val="left"/>
-      <w:pPr>
-        <w:ind w:left="2160" w:hanging="360"/>
-      </w:pPr>
-      <w:rPr>
-        <w:rFonts w:ascii="Wingdings" w:hAnsi="Wingdings" w:hint="default"/>
-      </w:rPr>
-    </w:lvl>
-    <w:lvl w:ilvl="3" w:tplc="04090001" w:tentative="1">
-      <w:start w:val="1"/>
-      <w:numFmt w:val="bullet"/>
-      <w:lvlText w:val=""/>
-      <w:lvlJc w:val="left"/>
-      <w:pPr>
-        <w:ind w:left="2880" w:hanging="360"/>
-      </w:pPr>
-      <w:rPr>
-        <w:rFonts w:ascii="Symbol" w:hAnsi="Symbol" w:hint="default"/>
-      </w:rPr>
-    </w:lvl>
-    <w:lvl w:ilvl="4" w:tplc="04090003" w:tentative="1">
-      <w:start w:val="1"/>
-      <w:numFmt w:val="bullet"/>
-      <w:lvlText w:val="o"/>
-      <w:lvlJc w:val="left"/>
-      <w:pPr>
-        <w:ind w:left="3600" w:hanging="360"/>
-      </w:pPr>
-      <w:rPr>
-        <w:rFonts w:ascii="Courier New" w:hAnsi="Courier New" w:hint="default"/>
-      </w:rPr>
-    </w:lvl>
-    <w:lvl w:ilvl="5" w:tplc="04090005" w:tentative="1">
-      <w:start w:val="1"/>
-      <w:numFmt w:val="bullet"/>
-      <w:lvlText w:val=""/>
-      <w:lvlJc w:val="left"/>
-      <w:pPr>
-        <w:ind w:left="4320" w:hanging="360"/>
-      </w:pPr>
-      <w:rPr>
-        <w:rFonts w:ascii="Wingdings" w:hAnsi="Wingdings" w:hint="default"/>
-      </w:rPr>
-    </w:lvl>
-    <w:lvl w:ilvl="6" w:tplc="04090001" w:tentative="1">
-      <w:start w:val="1"/>
-      <w:numFmt w:val="bullet"/>
-      <w:lvlText w:val=""/>
-      <w:lvlJc w:val="left"/>
-      <w:pPr>
-        <w:ind w:left="5040" w:hanging="360"/>
-      </w:pPr>
-      <w:rPr>
-        <w:rFonts w:ascii="Symbol" w:hAnsi="Symbol" w:hint="default"/>
-      </w:rPr>
-    </w:lvl>
-    <w:lvl w:ilvl="7" w:tplc="04090003" w:tentative="1">
-      <w:start w:val="1"/>
-      <w:numFmt w:val="bullet"/>
-      <w:lvlText w:val="o"/>
-      <w:lvlJc w:val="left"/>
-      <w:pPr>
-        <w:ind w:left="5760" w:hanging="360"/>
-      </w:pPr>
-      <w:rPr>
-        <w:rFonts w:ascii="Courier New" w:hAnsi="Courier New" w:hint="default"/>
-      </w:rPr>
-    </w:lvl>
-    <w:lvl w:ilvl="8" w:tplc="04090005" w:tentative="1">
-      <w:start w:val="1"/>
-      <w:numFmt w:val="bullet"/>
-      <w:lvlText w:val=""/>
-      <w:lvlJc w:val="left"/>
-      <w:pPr>
-        <w:ind w:left="6480" w:hanging="360"/>
-      </w:pPr>
-      <w:rPr>
-        <w:rFonts w:ascii="Wingdings" w:hAnsi="Wingdings" w:hint="default"/>
-      </w:rPr>
-    </w:lvl>
-  </w:abstractNum>
-  <w:abstractNum w:abstractNumId="2">
-    <w:nsid w:val="3BC8302C"/>
-    <w:multiLevelType w:val="hybridMultilevel"/>
-    <w:tmpl w:val="7168448C"/>
-    <w:lvl w:ilvl="0" w:tplc="04090001">
-      <w:start w:val="1"/>
-      <w:numFmt w:val="bullet"/>
-      <w:lvlText w:val=""/>
-      <w:lvlJc w:val="left"/>
-      <w:pPr>
-        <w:ind w:left="720" w:hanging="360"/>
-      </w:pPr>
-      <w:rPr>
-        <w:rFonts w:ascii="Symbol" w:hAnsi="Symbol" w:hint="default"/>
-      </w:rPr>
-    </w:lvl>
-    <w:lvl w:ilvl="1" w:tplc="04090003" w:tentative="1">
-      <w:start w:val="1"/>
-      <w:numFmt w:val="bullet"/>
-      <w:lvlText w:val="o"/>
-      <w:lvlJc w:val="left"/>
-      <w:pPr>
-        <w:ind w:left="1440" w:hanging="360"/>
-      </w:pPr>
-      <w:rPr>
-        <w:rFonts w:ascii="Courier New" w:hAnsi="Courier New" w:cs="Courier New" w:hint="default"/>
-      </w:rPr>
-    </w:lvl>
-    <w:lvl w:ilvl="2" w:tplc="04090005" w:tentative="1">
-      <w:start w:val="1"/>
-      <w:numFmt w:val="bullet"/>
-      <w:lvlText w:val=""/>
-      <w:lvlJc w:val="left"/>
-      <w:pPr>
-        <w:ind w:left="2160" w:hanging="360"/>
-      </w:pPr>
-      <w:rPr>
-        <w:rFonts w:ascii="Wingdings" w:hAnsi="Wingdings" w:hint="default"/>
-      </w:rPr>
-    </w:lvl>
-    <w:lvl w:ilvl="3" w:tplc="04090001" w:tentative="1">
-      <w:start w:val="1"/>
-      <w:numFmt w:val="bullet"/>
-      <w:lvlText w:val=""/>
-      <w:lvlJc w:val="left"/>
-      <w:pPr>
-        <w:ind w:left="2880" w:hanging="360"/>
-      </w:pPr>
-      <w:rPr>
-        <w:rFonts w:ascii="Symbol" w:hAnsi="Symbol" w:hint="default"/>
-      </w:rPr>
-    </w:lvl>
-    <w:lvl w:ilvl="4" w:tplc="04090003" w:tentative="1">
-      <w:start w:val="1"/>
-      <w:numFmt w:val="bullet"/>
-      <w:lvlText w:val="o"/>
-      <w:lvlJc w:val="left"/>
-      <w:pPr>
-        <w:ind w:left="3600" w:hanging="360"/>
-      </w:pPr>
-      <w:rPr>
-        <w:rFonts w:ascii="Courier New" w:hAnsi="Courier New" w:cs="Courier New" w:hint="default"/>
-      </w:rPr>
-    </w:lvl>
-    <w:lvl w:ilvl="5" w:tplc="04090005" w:tentative="1">
-      <w:start w:val="1"/>
-      <w:numFmt w:val="bullet"/>
-      <w:lvlText w:val=""/>
-      <w:lvlJc w:val="left"/>
-      <w:pPr>
-        <w:ind w:left="4320" w:hanging="360"/>
-      </w:pPr>
-      <w:rPr>
-        <w:rFonts w:ascii="Wingdings" w:hAnsi="Wingdings" w:hint="default"/>
-      </w:rPr>
-    </w:lvl>
-    <w:lvl w:ilvl="6" w:tplc="04090001" w:tentative="1">
-      <w:start w:val="1"/>
-      <w:numFmt w:val="bullet"/>
-      <w:lvlText w:val=""/>
-      <w:lvlJc w:val="left"/>
-      <w:pPr>
-        <w:ind w:left="5040" w:hanging="360"/>
-      </w:pPr>
-      <w:rPr>
-        <w:rFonts w:ascii="Symbol" w:hAnsi="Symbol" w:hint="default"/>
-      </w:rPr>
-    </w:lvl>
-    <w:lvl w:ilvl="7" w:tplc="04090003" w:tentative="1">
-      <w:start w:val="1"/>
-      <w:numFmt w:val="bullet"/>
-      <w:lvlText w:val="o"/>
-      <w:lvlJc w:val="left"/>
-      <w:pPr>
-        <w:ind w:left="5760" w:hanging="360"/>
-      </w:pPr>
-      <w:rPr>
-        <w:rFonts w:ascii="Courier New" w:hAnsi="Courier New" w:cs="Courier New" w:hint="default"/>
-      </w:rPr>
-    </w:lvl>
-    <w:lvl w:ilvl="8" w:tplc="04090005" w:tentative="1">
-      <w:start w:val="1"/>
-      <w:numFmt w:val="bullet"/>
-      <w:lvlText w:val=""/>
-      <w:lvlJc w:val="left"/>
-      <w:pPr>
-        <w:ind w:left="6480" w:hanging="360"/>
-      </w:pPr>
-      <w:rPr>
-        <w:rFonts w:ascii="Wingdings" w:hAnsi="Wingdings" w:hint="default"/>
-      </w:rPr>
-    </w:lvl>
-  </w:abstractNum>
-  <w:abstractNum w:abstractNumId="3">
-    <w:nsid w:val="554D3084"/>
-    <w:multiLevelType w:val="hybridMultilevel"/>
-    <w:tmpl w:val="064E19C6"/>
-    <w:lvl w:ilvl="0" w:tplc="04090001">
-      <w:start w:val="1"/>
-      <w:numFmt w:val="bullet"/>
-      <w:lvlText w:val=""/>
-      <w:lvlJc w:val="left"/>
-      <w:pPr>
-        <w:ind w:left="720" w:hanging="360"/>
-      </w:pPr>
-      <w:rPr>
-        <w:rFonts w:ascii="Symbol" w:hAnsi="Symbol" w:hint="default"/>
-      </w:rPr>
-    </w:lvl>
-    <w:lvl w:ilvl="1" w:tplc="04090003" w:tentative="1">
-      <w:start w:val="1"/>
-      <w:numFmt w:val="bullet"/>
-      <w:lvlText w:val="o"/>
-      <w:lvlJc w:val="left"/>
-      <w:pPr>
-        <w:ind w:left="1440" w:hanging="360"/>
-      </w:pPr>
-      <w:rPr>
-        <w:rFonts w:ascii="Courier New" w:hAnsi="Courier New" w:cs="Courier New" w:hint="default"/>
-      </w:rPr>
-    </w:lvl>
-    <w:lvl w:ilvl="2" w:tplc="04090005" w:tentative="1">
-      <w:start w:val="1"/>
-      <w:numFmt w:val="bullet"/>
-      <w:lvlText w:val=""/>
-      <w:lvlJc w:val="left"/>
-      <w:pPr>
-        <w:ind w:left="2160" w:hanging="360"/>
-      </w:pPr>
-      <w:rPr>
-        <w:rFonts w:ascii="Wingdings" w:hAnsi="Wingdings" w:hint="default"/>
-      </w:rPr>
-    </w:lvl>
-    <w:lvl w:ilvl="3" w:tplc="04090001" w:tentative="1">
-      <w:start w:val="1"/>
-      <w:numFmt w:val="bullet"/>
-      <w:lvlText w:val=""/>
-      <w:lvlJc w:val="left"/>
-      <w:pPr>
-        <w:ind w:left="2880" w:hanging="360"/>
-      </w:pPr>
-      <w:rPr>
-        <w:rFonts w:ascii="Symbol" w:hAnsi="Symbol" w:hint="default"/>
-      </w:rPr>
-    </w:lvl>
-    <w:lvl w:ilvl="4" w:tplc="04090003" w:tentative="1">
-      <w:start w:val="1"/>
-      <w:numFmt w:val="bullet"/>
-      <w:lvlText w:val="o"/>
-      <w:lvlJc w:val="left"/>
-      <w:pPr>
-        <w:ind w:left="3600" w:hanging="360"/>
-      </w:pPr>
-      <w:rPr>
-        <w:rFonts w:ascii="Courier New" w:hAnsi="Courier New" w:cs="Courier New" w:hint="default"/>
-      </w:rPr>
-    </w:lvl>
-    <w:lvl w:ilvl="5" w:tplc="04090005" w:tentative="1">
-      <w:start w:val="1"/>
-      <w:numFmt w:val="bullet"/>
-      <w:lvlText w:val=""/>
-      <w:lvlJc w:val="left"/>
-      <w:pPr>
-        <w:ind w:left="4320" w:hanging="360"/>
-      </w:pPr>
-      <w:rPr>
-        <w:rFonts w:ascii="Wingdings" w:hAnsi="Wingdings" w:hint="default"/>
-      </w:rPr>
-    </w:lvl>
-    <w:lvl w:ilvl="6" w:tplc="04090001" w:tentative="1">
-      <w:start w:val="1"/>
-      <w:numFmt w:val="bullet"/>
-      <w:lvlText w:val=""/>
-      <w:lvlJc w:val="left"/>
-      <w:pPr>
-        <w:ind w:left="5040" w:hanging="360"/>
-      </w:pPr>
-      <w:rPr>
-        <w:rFonts w:ascii="Symbol" w:hAnsi="Symbol" w:hint="default"/>
-      </w:rPr>
-    </w:lvl>
-    <w:lvl w:ilvl="7" w:tplc="04090003" w:tentative="1">
-      <w:start w:val="1"/>
-      <w:numFmt w:val="bullet"/>
-      <w:lvlText w:val="o"/>
-      <w:lvlJc w:val="left"/>
-      <w:pPr>
-        <w:ind w:left="5760" w:hanging="360"/>
-      </w:pPr>
-      <w:rPr>
-        <w:rFonts w:ascii="Courier New" w:hAnsi="Courier New" w:cs="Courier New" w:hint="default"/>
-      </w:rPr>
-    </w:lvl>
-    <w:lvl w:ilvl="8" w:tplc="04090005" w:tentative="1">
-      <w:start w:val="1"/>
-      <w:numFmt w:val="bullet"/>
-      <w:lvlText w:val=""/>
-      <w:lvlJc w:val="left"/>
-      <w:pPr>
-        <w:ind w:left="6480" w:hanging="360"/>
-      </w:pPr>
-      <w:rPr>
-        <w:rFonts w:ascii="Wingdings" w:hAnsi="Wingdings" w:hint="default"/>
-      </w:rPr>
-    </w:lvl>
-  </w:abstractNum>
-  <w:abstractNum w:abstractNumId="4">
-    <w:nsid w:val="59D475D8"/>
-    <w:multiLevelType w:val="hybridMultilevel"/>
-    <w:tmpl w:val="0A96936E"/>
-    <w:lvl w:ilvl="0" w:tplc="0809000F">
-      <w:start w:val="1"/>
-      <w:numFmt w:val="decimal"/>
-      <w:lvlText w:val="%1."/>
-      <w:lvlJc w:val="left"/>
-      <w:pPr>
-        <w:ind w:left="720" w:hanging="360"/>
-      </w:pPr>
-      <w:rPr>
-        <w:rFonts w:hint="default"/>
-      </w:rPr>
-    </w:lvl>
-    <w:lvl w:ilvl="1" w:tplc="08090019" w:tentative="1">
-      <w:start w:val="1"/>
-      <w:numFmt w:val="lowerLetter"/>
-      <w:lvlText w:val="%2."/>
-      <w:lvlJc w:val="left"/>
-      <w:pPr>
-        <w:ind w:left="1440" w:hanging="360"/>
-      </w:pPr>
-    </w:lvl>
-    <w:lvl w:ilvl="2" w:tplc="0809001B" w:tentative="1">
-      <w:start w:val="1"/>
-      <w:numFmt w:val="lowerRoman"/>
-      <w:lvlText w:val="%3."/>
-      <w:lvlJc w:val="right"/>
-      <w:pPr>
-        <w:ind w:left="2160" w:hanging="180"/>
-      </w:pPr>
-    </w:lvl>
-    <w:lvl w:ilvl="3" w:tplc="0809000F" w:tentative="1">
-      <w:start w:val="1"/>
-      <w:numFmt w:val="decimal"/>
-      <w:lvlText w:val="%4."/>
-      <w:lvlJc w:val="left"/>
-      <w:pPr>
-        <w:ind w:left="2880" w:hanging="360"/>
-      </w:pPr>
-    </w:lvl>
-    <w:lvl w:ilvl="4" w:tplc="08090019" w:tentative="1">
-      <w:start w:val="1"/>
-      <w:numFmt w:val="lowerLetter"/>
-      <w:lvlText w:val="%5."/>
-      <w:lvlJc w:val="left"/>
-      <w:pPr>
-        <w:ind w:left="3600" w:hanging="360"/>
-      </w:pPr>
-    </w:lvl>
-    <w:lvl w:ilvl="5" w:tplc="0809001B" w:tentative="1">
-      <w:start w:val="1"/>
-      <w:numFmt w:val="lowerRoman"/>
-      <w:lvlText w:val="%6."/>
-      <w:lvlJc w:val="right"/>
-      <w:pPr>
-        <w:ind w:left="4320" w:hanging="180"/>
-      </w:pPr>
-    </w:lvl>
-    <w:lvl w:ilvl="6" w:tplc="0809000F" w:tentative="1">
-      <w:start w:val="1"/>
-      <w:numFmt w:val="decimal"/>
-      <w:lvlText w:val="%7."/>
-      <w:lvlJc w:val="left"/>
-      <w:pPr>
-        <w:ind w:left="5040" w:hanging="360"/>
-      </w:pPr>
-    </w:lvl>
-    <w:lvl w:ilvl="7" w:tplc="08090019" w:tentative="1">
-      <w:start w:val="1"/>
-      <w:numFmt w:val="lowerLetter"/>
-      <w:lvlText w:val="%8."/>
-      <w:lvlJc w:val="left"/>
-      <w:pPr>
-        <w:ind w:left="5760" w:hanging="360"/>
-      </w:pPr>
-    </w:lvl>
-    <w:lvl w:ilvl="8" w:tplc="0809001B" w:tentative="1">
-      <w:start w:val="1"/>
-      <w:numFmt w:val="lowerRoman"/>
-      <w:lvlText w:val="%9."/>
-      <w:lvlJc w:val="right"/>
-      <w:pPr>
-        <w:ind w:left="6480" w:hanging="180"/>
-      </w:pPr>
-    </w:lvl>
-  </w:abstractNum>
-  <w:abstractNum w:abstractNumId="5">
-    <w:nsid w:val="62E11F35"/>
-    <w:multiLevelType w:val="hybridMultilevel"/>
-    <w:tmpl w:val="D9D8AB72"/>
-    <w:lvl w:ilvl="0" w:tplc="04090001">
-      <w:start w:val="1"/>
-      <w:numFmt w:val="bullet"/>
-      <w:lvlText w:val=""/>
-      <w:lvlJc w:val="left"/>
-      <w:pPr>
-        <w:ind w:left="720" w:hanging="360"/>
-      </w:pPr>
-      <w:rPr>
-        <w:rFonts w:ascii="Symbol" w:hAnsi="Symbol" w:hint="default"/>
-      </w:rPr>
-    </w:lvl>
-    <w:lvl w:ilvl="1" w:tplc="04090003" w:tentative="1">
-      <w:start w:val="1"/>
-      <w:numFmt w:val="bullet"/>
-      <w:lvlText w:val="o"/>
-      <w:lvlJc w:val="left"/>
-      <w:pPr>
-        <w:ind w:left="1440" w:hanging="360"/>
-      </w:pPr>
-      <w:rPr>
-        <w:rFonts w:ascii="Courier New" w:hAnsi="Courier New" w:cs="Courier New" w:hint="default"/>
-      </w:rPr>
-    </w:lvl>
-    <w:lvl w:ilvl="2" w:tplc="04090005" w:tentative="1">
-      <w:start w:val="1"/>
-      <w:numFmt w:val="bullet"/>
-      <w:lvlText w:val=""/>
-      <w:lvlJc w:val="left"/>
-      <w:pPr>
-        <w:ind w:left="2160" w:hanging="360"/>
-      </w:pPr>
-      <w:rPr>
-        <w:rFonts w:ascii="Wingdings" w:hAnsi="Wingdings" w:hint="default"/>
-      </w:rPr>
-    </w:lvl>
-    <w:lvl w:ilvl="3" w:tplc="04090001" w:tentative="1">
-      <w:start w:val="1"/>
-      <w:numFmt w:val="bullet"/>
-      <w:lvlText w:val=""/>
-      <w:lvlJc w:val="left"/>
-      <w:pPr>
-        <w:ind w:left="2880" w:hanging="360"/>
-      </w:pPr>
-      <w:rPr>
-        <w:rFonts w:ascii="Symbol" w:hAnsi="Symbol" w:hint="default"/>
-      </w:rPr>
-    </w:lvl>
-    <w:lvl w:ilvl="4" w:tplc="04090003" w:tentative="1">
-      <w:start w:val="1"/>
-      <w:numFmt w:val="bullet"/>
-      <w:lvlText w:val="o"/>
-      <w:lvlJc w:val="left"/>
-      <w:pPr>
-        <w:ind w:left="3600" w:hanging="360"/>
-      </w:pPr>
-      <w:rPr>
-        <w:rFonts w:ascii="Courier New" w:hAnsi="Courier New" w:cs="Courier New" w:hint="default"/>
-      </w:rPr>
-    </w:lvl>
-    <w:lvl w:ilvl="5" w:tplc="04090005" w:tentative="1">
-      <w:start w:val="1"/>
-      <w:numFmt w:val="bullet"/>
-      <w:lvlText w:val=""/>
-      <w:lvlJc w:val="left"/>
-      <w:pPr>
-        <w:ind w:left="4320" w:hanging="360"/>
-      </w:pPr>
-      <w:rPr>
-        <w:rFonts w:ascii="Wingdings" w:hAnsi="Wingdings" w:hint="default"/>
-      </w:rPr>
-    </w:lvl>
-    <w:lvl w:ilvl="6" w:tplc="04090001" w:tentative="1">
-      <w:start w:val="1"/>
-      <w:numFmt w:val="bullet"/>
-      <w:lvlText w:val=""/>
-      <w:lvlJc w:val="left"/>
-      <w:pPr>
-        <w:ind w:left="5040" w:hanging="360"/>
-      </w:pPr>
-      <w:rPr>
-        <w:rFonts w:ascii="Symbol" w:hAnsi="Symbol" w:hint="default"/>
-      </w:rPr>
-    </w:lvl>
-    <w:lvl w:ilvl="7" w:tplc="04090003" w:tentative="1">
-      <w:start w:val="1"/>
-      <w:numFmt w:val="bullet"/>
-      <w:lvlText w:val="o"/>
-      <w:lvlJc w:val="left"/>
-      <w:pPr>
-        <w:ind w:left="5760" w:hanging="360"/>
-      </w:pPr>
-      <w:rPr>
-        <w:rFonts w:ascii="Courier New" w:hAnsi="Courier New" w:cs="Courier New" w:hint="default"/>
-      </w:rPr>
-    </w:lvl>
-    <w:lvl w:ilvl="8" w:tplc="04090005" w:tentative="1">
-      <w:start w:val="1"/>
-      <w:numFmt w:val="bullet"/>
-      <w:lvlText w:val=""/>
-      <w:lvlJc w:val="left"/>
-      <w:pPr>
-        <w:ind w:left="6480" w:hanging="360"/>
-      </w:pPr>
-      <w:rPr>
-        <w:rFonts w:ascii="Wingdings" w:hAnsi="Wingdings" w:hint="default"/>
-      </w:rPr>
-    </w:lvl>
-  </w:abstractNum>
-  <w:num w:numId="1">
-    <w:abstractNumId w:val="0"/>
-  </w:num>
-  <w:num w:numId="2">
-    <w:abstractNumId w:val="3"/>
-  </w:num>
-  <w:num w:numId="3">
-    <w:abstractNumId w:val="5"/>
-  </w:num>
-  <w:num w:numId="4">
-    <w:abstractNumId w:val="2"/>
-  </w:num>
-  <w:num w:numId="5">
-    <w:abstractNumId w:val="1"/>
-  </w:num>
-  <w:num w:numId="6">
-    <w:abstractNumId w:val="4"/>
-  </w:num>
-</w:numbering>
-</file>
-
-<file path=word/people.xml><?xml version="1.0" encoding="utf-8"?>
-<w15:people xmlns:wpc="http://schemas.microsoft.com/office/word/2010/wordprocessingCanvas" xmlns:cx="http://schemas.microsoft.com/office/drawing/2014/chartex" xmlns:cx1="http://schemas.microsoft.com/office/drawing/2015/9/8/chartex" xmlns:mc="http://schemas.openxmlformats.org/markup-compatibility/2006" xmlns:o="urn:schemas-microsoft-com:office:office" xmlns:r="http://schemas.openxmlformats.org/officeDocument/2006/relationships" xmlns:m="http://schemas.openxmlformats.org/officeDocument/2006/math" xmlns:v="urn:schemas-microsoft-com:vml" xmlns:wp14="http://schemas.microsoft.com/office/word/2010/wordprocessingDrawing" xmlns:wp="http://schemas.openxmlformats.org/drawingml/2006/wordprocessingDrawing" xmlns:w10="urn:schemas-microsoft-com:office:word" xmlns:w="http://schemas.openxmlformats.org/wordprocessingml/2006/main" xmlns:w14="http://schemas.microsoft.com/office/word/2010/wordml" xmlns:w15="http://schemas.microsoft.com/office/word/2012/wordml" xmlns:w16se="http://schemas.microsoft.com/office/word/2015/wordml/symex" xmlns:wpg="http://schemas.microsoft.com/office/word/2010/wordprocessingGroup" xmlns:wpi="http://schemas.microsoft.com/office/word/2010/wordprocessingInk" xmlns:wne="http://schemas.microsoft.com/office/word/2006/wordml" xmlns:wps="http://schemas.microsoft.com/office/word/2010/wordprocessingShape" mc:Ignorable="w14 w15 w16se wp14">
-  <w15:person w15:author="Thorson, James">
-    <w15:presenceInfo w15:providerId="None" w15:userId="Thorson, James"/>
-  </w15:person>
-</w15:people>
 </file>
 
 <file path=word/styles.xml><?xml version="1.0" encoding="utf-8"?>
@@ -18420,7 +17437,7 @@
         <w:rFonts w:asciiTheme="minorHAnsi" w:eastAsiaTheme="minorEastAsia" w:hAnsiTheme="minorHAnsi" w:cstheme="minorBidi"/>
         <w:sz w:val="24"/>
         <w:szCs w:val="24"/>
-        <w:lang w:val="en-US" w:eastAsia="en-US" w:bidi="ar-SA"/>
+        <w:lang w:val="en-US" w:eastAsia="ja-JP" w:bidi="ar-SA"/>
       </w:rPr>
     </w:rPrDefault>
     <w:pPrDefault/>
@@ -18428,7 +17445,7 @@
   <w:latentStyles w:defLockedState="0" w:defUIPriority="99" w:defSemiHidden="1" w:defUnhideWhenUsed="1" w:defQFormat="0" w:count="276">
     <w:lsdException w:name="Normal" w:semiHidden="0" w:uiPriority="0" w:unhideWhenUsed="0" w:qFormat="1"/>
     <w:lsdException w:name="heading 1" w:semiHidden="0" w:uiPriority="9" w:unhideWhenUsed="0" w:qFormat="1"/>
-    <w:lsdException w:name="heading 2" w:uiPriority="0" w:qFormat="1"/>
+    <w:lsdException w:name="heading 2" w:uiPriority="9" w:qFormat="1"/>
     <w:lsdException w:name="heading 3" w:uiPriority="9" w:qFormat="1"/>
     <w:lsdException w:name="heading 4" w:uiPriority="9" w:qFormat="1"/>
     <w:lsdException w:name="heading 5" w:uiPriority="9" w:qFormat="1"/>
@@ -18448,20 +17465,10 @@
     <w:lsdException w:name="caption" w:uiPriority="35" w:qFormat="1"/>
     <w:lsdException w:name="Title" w:semiHidden="0" w:uiPriority="10" w:unhideWhenUsed="0" w:qFormat="1"/>
     <w:lsdException w:name="Default Paragraph Font" w:uiPriority="1"/>
-    <w:lsdException w:name="Body Text" w:uiPriority="0" w:qFormat="1"/>
     <w:lsdException w:name="Subtitle" w:semiHidden="0" w:uiPriority="11" w:unhideWhenUsed="0" w:qFormat="1"/>
     <w:lsdException w:name="Strong" w:semiHidden="0" w:uiPriority="22" w:unhideWhenUsed="0" w:qFormat="1"/>
     <w:lsdException w:name="Emphasis" w:semiHidden="0" w:uiPriority="20" w:unhideWhenUsed="0" w:qFormat="1"/>
     <w:lsdException w:name="Table Grid" w:semiHidden="0" w:uiPriority="59" w:unhideWhenUsed="0"/>
-    <w:lsdException w:name="Note Level 1" w:semiHidden="0" w:unhideWhenUsed="0"/>
-    <w:lsdException w:name="Note Level 2" w:semiHidden="0" w:unhideWhenUsed="0"/>
-    <w:lsdException w:name="Note Level 3" w:semiHidden="0" w:unhideWhenUsed="0"/>
-    <w:lsdException w:name="Note Level 4" w:semiHidden="0" w:unhideWhenUsed="0"/>
-    <w:lsdException w:name="Note Level 5" w:semiHidden="0" w:unhideWhenUsed="0"/>
-    <w:lsdException w:name="Note Level 6" w:semiHidden="0" w:unhideWhenUsed="0"/>
-    <w:lsdException w:name="Note Level 7" w:semiHidden="0" w:unhideWhenUsed="0"/>
-    <w:lsdException w:name="Note Level 8" w:semiHidden="0" w:unhideWhenUsed="0"/>
-    <w:lsdException w:name="Note Level 9" w:semiHidden="0" w:unhideWhenUsed="0"/>
     <w:lsdException w:name="Placeholder Text" w:unhideWhenUsed="0"/>
     <w:lsdException w:name="No Spacing" w:semiHidden="0" w:uiPriority="1" w:unhideWhenUsed="0" w:qFormat="1"/>
     <w:lsdException w:name="Light Shading" w:semiHidden="0" w:uiPriority="60" w:unhideWhenUsed="0"/>
@@ -18578,50 +17585,6 @@
     <w:name w:val="Normal"/>
     <w:qFormat/>
   </w:style>
-  <w:style w:type="paragraph" w:styleId="Heading1">
-    <w:name w:val="heading 1"/>
-    <w:basedOn w:val="Normal"/>
-    <w:next w:val="Normal"/>
-    <w:link w:val="Heading1Char"/>
-    <w:uiPriority w:val="9"/>
-    <w:qFormat/>
-    <w:rsid w:val="00896D62"/>
-    <w:pPr>
-      <w:keepNext/>
-      <w:keepLines/>
-      <w:spacing w:before="480"/>
-      <w:jc w:val="center"/>
-      <w:outlineLvl w:val="0"/>
-    </w:pPr>
-    <w:rPr>
-      <w:rFonts w:ascii="Times New Roman" w:eastAsiaTheme="majorEastAsia" w:hAnsi="Times New Roman" w:cstheme="majorBidi"/>
-      <w:bCs/>
-      <w:color w:val="345A8A" w:themeColor="accent1" w:themeShade="B5"/>
-      <w:szCs w:val="32"/>
-    </w:rPr>
-  </w:style>
-  <w:style w:type="paragraph" w:styleId="Heading2">
-    <w:name w:val="heading 2"/>
-    <w:basedOn w:val="Normal"/>
-    <w:next w:val="Normal"/>
-    <w:link w:val="Heading2Char"/>
-    <w:autoRedefine/>
-    <w:rsid w:val="0039056C"/>
-    <w:pPr>
-      <w:keepNext/>
-      <w:keepLines/>
-      <w:spacing w:before="200"/>
-      <w:jc w:val="center"/>
-      <w:outlineLvl w:val="1"/>
-    </w:pPr>
-    <w:rPr>
-      <w:rFonts w:ascii="Times New Roman" w:eastAsiaTheme="majorEastAsia" w:hAnsi="Times New Roman" w:cstheme="majorBidi"/>
-      <w:b/>
-      <w:bCs/>
-      <w:color w:val="4F81BD" w:themeColor="accent1"/>
-      <w:szCs w:val="26"/>
-    </w:rPr>
-  </w:style>
   <w:style w:type="character" w:default="1" w:styleId="DefaultParagraphFont">
     <w:name w:val="Default Paragraph Font"/>
     <w:uiPriority w:val="1"/>
@@ -18649,64 +17612,20 @@
     <w:semiHidden/>
     <w:unhideWhenUsed/>
   </w:style>
-  <w:style w:type="character" w:customStyle="1" w:styleId="Heading1Char">
-    <w:name w:val="Heading 1 Char"/>
+  <w:style w:type="paragraph" w:styleId="CommentText">
+    <w:name w:val="annotation text"/>
+    <w:basedOn w:val="Normal"/>
+    <w:link w:val="CommentTextChar"/>
+    <w:uiPriority w:val="99"/>
+    <w:semiHidden/>
+    <w:unhideWhenUsed/>
+  </w:style>
+  <w:style w:type="character" w:customStyle="1" w:styleId="CommentTextChar">
+    <w:name w:val="Comment Text Char"/>
     <w:basedOn w:val="DefaultParagraphFont"/>
-    <w:link w:val="Heading1"/>
-    <w:uiPriority w:val="9"/>
-    <w:rsid w:val="00896D62"/>
-    <w:rPr>
-      <w:rFonts w:ascii="Times New Roman" w:eastAsiaTheme="majorEastAsia" w:hAnsi="Times New Roman" w:cstheme="majorBidi"/>
-      <w:bCs/>
-      <w:color w:val="345A8A" w:themeColor="accent1" w:themeShade="B5"/>
-      <w:szCs w:val="32"/>
-    </w:rPr>
-  </w:style>
-  <w:style w:type="character" w:customStyle="1" w:styleId="Heading2Char">
-    <w:name w:val="Heading 2 Char"/>
-    <w:basedOn w:val="DefaultParagraphFont"/>
-    <w:link w:val="Heading2"/>
-    <w:rsid w:val="0039056C"/>
-    <w:rPr>
-      <w:rFonts w:ascii="Times New Roman" w:eastAsiaTheme="majorEastAsia" w:hAnsi="Times New Roman" w:cstheme="majorBidi"/>
-      <w:b/>
-      <w:bCs/>
-      <w:color w:val="4F81BD" w:themeColor="accent1"/>
-      <w:szCs w:val="26"/>
-    </w:rPr>
-  </w:style>
-  <w:style w:type="paragraph" w:customStyle="1" w:styleId="Headingdjh">
-    <w:name w:val="Heading djh"/>
-    <w:basedOn w:val="Heading1"/>
-    <w:next w:val="Normal"/>
-    <w:qFormat/>
-    <w:rsid w:val="00CA7F86"/>
-    <w:rPr>
-      <w:caps/>
-      <w:color w:val="000000" w:themeColor="text1"/>
-    </w:rPr>
-  </w:style>
-  <w:style w:type="paragraph" w:styleId="ListParagraph">
-    <w:name w:val="List Paragraph"/>
-    <w:basedOn w:val="Normal"/>
-    <w:uiPriority w:val="34"/>
-    <w:qFormat/>
-    <w:rsid w:val="00CC1EC5"/>
-    <w:pPr>
-      <w:ind w:left="720"/>
-      <w:contextualSpacing/>
-    </w:pPr>
-  </w:style>
-  <w:style w:type="character" w:styleId="Hyperlink">
-    <w:name w:val="Hyperlink"/>
-    <w:basedOn w:val="DefaultParagraphFont"/>
+    <w:link w:val="CommentText"/>
     <w:uiPriority w:val="99"/>
-    <w:unhideWhenUsed/>
-    <w:rsid w:val="0047099A"/>
-    <w:rPr>
-      <w:color w:val="0000FF" w:themeColor="hyperlink"/>
-      <w:u w:val="single"/>
-    </w:rPr>
+    <w:semiHidden/>
   </w:style>
   <w:style w:type="character" w:styleId="CommentReference">
     <w:name w:val="annotation reference"/>
@@ -18714,28 +17633,45 @@
     <w:uiPriority w:val="99"/>
     <w:semiHidden/>
     <w:unhideWhenUsed/>
-    <w:rsid w:val="0047099A"/>
     <w:rPr>
       <w:sz w:val="18"/>
       <w:szCs w:val="18"/>
     </w:rPr>
   </w:style>
-  <w:style w:type="paragraph" w:styleId="CommentText">
-    <w:name w:val="annotation text"/>
+  <w:style w:type="paragraph" w:styleId="BalloonText">
+    <w:name w:val="Balloon Text"/>
     <w:basedOn w:val="Normal"/>
-    <w:link w:val="CommentTextChar"/>
+    <w:link w:val="BalloonTextChar"/>
     <w:uiPriority w:val="99"/>
     <w:semiHidden/>
     <w:unhideWhenUsed/>
-    <w:rsid w:val="0047099A"/>
+    <w:rsid w:val="006A0137"/>
+    <w:rPr>
+      <w:rFonts w:ascii="Lucida Grande" w:hAnsi="Lucida Grande" w:cs="Lucida Grande"/>
+      <w:sz w:val="18"/>
+      <w:szCs w:val="18"/>
+    </w:rPr>
   </w:style>
-  <w:style w:type="character" w:customStyle="1" w:styleId="CommentTextChar">
-    <w:name w:val="Comment Text Char"/>
+  <w:style w:type="character" w:customStyle="1" w:styleId="BalloonTextChar">
+    <w:name w:val="Balloon Text Char"/>
     <w:basedOn w:val="DefaultParagraphFont"/>
-    <w:link w:val="CommentText"/>
+    <w:link w:val="BalloonText"/>
     <w:uiPriority w:val="99"/>
     <w:semiHidden/>
-    <w:rsid w:val="0047099A"/>
+    <w:rsid w:val="006A0137"/>
+    <w:rPr>
+      <w:rFonts w:ascii="Lucida Grande" w:hAnsi="Lucida Grande" w:cs="Lucida Grande"/>
+      <w:sz w:val="18"/>
+      <w:szCs w:val="18"/>
+    </w:rPr>
+  </w:style>
+  <w:style w:type="character" w:styleId="LineNumber">
+    <w:name w:val="line number"/>
+    <w:basedOn w:val="DefaultParagraphFont"/>
+    <w:uiPriority w:val="99"/>
+    <w:semiHidden/>
+    <w:unhideWhenUsed/>
+    <w:rsid w:val="006A0137"/>
   </w:style>
   <w:style w:type="paragraph" w:styleId="CommentSubject">
     <w:name w:val="annotation subject"/>
@@ -18745,7 +17681,7 @@
     <w:uiPriority w:val="99"/>
     <w:semiHidden/>
     <w:unhideWhenUsed/>
-    <w:rsid w:val="0047099A"/>
+    <w:rsid w:val="006A0137"/>
     <w:rPr>
       <w:b/>
       <w:bCs/>
@@ -18759,209 +17695,13 @@
     <w:link w:val="CommentSubject"/>
     <w:uiPriority w:val="99"/>
     <w:semiHidden/>
-    <w:rsid w:val="0047099A"/>
+    <w:rsid w:val="006A0137"/>
     <w:rPr>
       <w:b/>
       <w:bCs/>
       <w:sz w:val="20"/>
       <w:szCs w:val="20"/>
     </w:rPr>
-  </w:style>
-  <w:style w:type="paragraph" w:styleId="BalloonText">
-    <w:name w:val="Balloon Text"/>
-    <w:basedOn w:val="Normal"/>
-    <w:link w:val="BalloonTextChar"/>
-    <w:uiPriority w:val="99"/>
-    <w:semiHidden/>
-    <w:unhideWhenUsed/>
-    <w:rsid w:val="0047099A"/>
-    <w:rPr>
-      <w:rFonts w:ascii="Lucida Grande" w:hAnsi="Lucida Grande" w:cs="Lucida Grande"/>
-      <w:sz w:val="18"/>
-      <w:szCs w:val="18"/>
-    </w:rPr>
-  </w:style>
-  <w:style w:type="character" w:customStyle="1" w:styleId="BalloonTextChar">
-    <w:name w:val="Balloon Text Char"/>
-    <w:basedOn w:val="DefaultParagraphFont"/>
-    <w:link w:val="BalloonText"/>
-    <w:uiPriority w:val="99"/>
-    <w:semiHidden/>
-    <w:rsid w:val="0047099A"/>
-    <w:rPr>
-      <w:rFonts w:ascii="Lucida Grande" w:hAnsi="Lucida Grande" w:cs="Lucida Grande"/>
-      <w:sz w:val="18"/>
-      <w:szCs w:val="18"/>
-    </w:rPr>
-  </w:style>
-  <w:style w:type="character" w:styleId="PlaceholderText">
-    <w:name w:val="Placeholder Text"/>
-    <w:basedOn w:val="DefaultParagraphFont"/>
-    <w:uiPriority w:val="99"/>
-    <w:semiHidden/>
-    <w:rsid w:val="0047099A"/>
-    <w:rPr>
-      <w:color w:val="808080"/>
-    </w:rPr>
-  </w:style>
-  <w:style w:type="character" w:customStyle="1" w:styleId="apple-converted-space">
-    <w:name w:val="apple-converted-space"/>
-    <w:basedOn w:val="DefaultParagraphFont"/>
-    <w:rsid w:val="009500C2"/>
-  </w:style>
-  <w:style w:type="paragraph" w:styleId="Bibliography">
-    <w:name w:val="Bibliography"/>
-    <w:basedOn w:val="Normal"/>
-    <w:next w:val="Normal"/>
-    <w:uiPriority w:val="37"/>
-    <w:semiHidden/>
-    <w:unhideWhenUsed/>
-    <w:rsid w:val="00381C35"/>
-  </w:style>
-  <w:style w:type="character" w:styleId="LineNumber">
-    <w:name w:val="line number"/>
-    <w:basedOn w:val="DefaultParagraphFont"/>
-    <w:uiPriority w:val="99"/>
-    <w:semiHidden/>
-    <w:unhideWhenUsed/>
-    <w:rsid w:val="007F3030"/>
-  </w:style>
-  <w:style w:type="paragraph" w:styleId="Header">
-    <w:name w:val="header"/>
-    <w:basedOn w:val="Normal"/>
-    <w:link w:val="HeaderChar"/>
-    <w:uiPriority w:val="99"/>
-    <w:unhideWhenUsed/>
-    <w:rsid w:val="001E2C84"/>
-    <w:pPr>
-      <w:tabs>
-        <w:tab w:val="center" w:pos="4513"/>
-        <w:tab w:val="right" w:pos="9026"/>
-      </w:tabs>
-    </w:pPr>
-  </w:style>
-  <w:style w:type="character" w:customStyle="1" w:styleId="HeaderChar">
-    <w:name w:val="Header Char"/>
-    <w:basedOn w:val="DefaultParagraphFont"/>
-    <w:link w:val="Header"/>
-    <w:uiPriority w:val="99"/>
-    <w:rsid w:val="001E2C84"/>
-  </w:style>
-  <w:style w:type="paragraph" w:styleId="Footer">
-    <w:name w:val="footer"/>
-    <w:basedOn w:val="Normal"/>
-    <w:link w:val="FooterChar"/>
-    <w:uiPriority w:val="99"/>
-    <w:unhideWhenUsed/>
-    <w:rsid w:val="001E2C84"/>
-    <w:pPr>
-      <w:tabs>
-        <w:tab w:val="center" w:pos="4513"/>
-        <w:tab w:val="right" w:pos="9026"/>
-      </w:tabs>
-    </w:pPr>
-  </w:style>
-  <w:style w:type="character" w:customStyle="1" w:styleId="FooterChar">
-    <w:name w:val="Footer Char"/>
-    <w:basedOn w:val="DefaultParagraphFont"/>
-    <w:link w:val="Footer"/>
-    <w:uiPriority w:val="99"/>
-    <w:rsid w:val="001E2C84"/>
-  </w:style>
-  <w:style w:type="paragraph" w:styleId="Revision">
-    <w:name w:val="Revision"/>
-    <w:hidden/>
-    <w:uiPriority w:val="99"/>
-    <w:semiHidden/>
-    <w:rsid w:val="0079652D"/>
-  </w:style>
-  <w:style w:type="paragraph" w:styleId="FootnoteText">
-    <w:name w:val="footnote text"/>
-    <w:basedOn w:val="Normal"/>
-    <w:link w:val="FootnoteTextChar"/>
-    <w:uiPriority w:val="99"/>
-    <w:unhideWhenUsed/>
-    <w:rsid w:val="003C1C39"/>
-  </w:style>
-  <w:style w:type="character" w:customStyle="1" w:styleId="FootnoteTextChar">
-    <w:name w:val="Footnote Text Char"/>
-    <w:basedOn w:val="DefaultParagraphFont"/>
-    <w:link w:val="FootnoteText"/>
-    <w:uiPriority w:val="99"/>
-    <w:rsid w:val="003C1C39"/>
-  </w:style>
-  <w:style w:type="character" w:styleId="FootnoteReference">
-    <w:name w:val="footnote reference"/>
-    <w:basedOn w:val="DefaultParagraphFont"/>
-    <w:uiPriority w:val="99"/>
-    <w:unhideWhenUsed/>
-    <w:rsid w:val="003C1C39"/>
-    <w:rPr>
-      <w:vertAlign w:val="superscript"/>
-    </w:rPr>
-  </w:style>
-  <w:style w:type="character" w:styleId="Emphasis">
-    <w:name w:val="Emphasis"/>
-    <w:basedOn w:val="DefaultParagraphFont"/>
-    <w:uiPriority w:val="20"/>
-    <w:qFormat/>
-    <w:rsid w:val="007C1E88"/>
-    <w:rPr>
-      <w:i/>
-      <w:iCs/>
-    </w:rPr>
-  </w:style>
-  <w:style w:type="table" w:styleId="TableGrid">
-    <w:name w:val="Table Grid"/>
-    <w:basedOn w:val="TableNormal"/>
-    <w:uiPriority w:val="59"/>
-    <w:rsid w:val="00543347"/>
-    <w:tblPr>
-      <w:tblInd w:w="0" w:type="dxa"/>
-      <w:tblBorders>
-        <w:top w:val="single" w:sz="4" w:space="0" w:color="auto"/>
-        <w:left w:val="single" w:sz="4" w:space="0" w:color="auto"/>
-        <w:bottom w:val="single" w:sz="4" w:space="0" w:color="auto"/>
-        <w:right w:val="single" w:sz="4" w:space="0" w:color="auto"/>
-        <w:insideH w:val="single" w:sz="4" w:space="0" w:color="auto"/>
-        <w:insideV w:val="single" w:sz="4" w:space="0" w:color="auto"/>
-      </w:tblBorders>
-      <w:tblCellMar>
-        <w:top w:w="0" w:type="dxa"/>
-        <w:left w:w="108" w:type="dxa"/>
-        <w:bottom w:w="0" w:type="dxa"/>
-        <w:right w:w="108" w:type="dxa"/>
-      </w:tblCellMar>
-    </w:tblPr>
-  </w:style>
-  <w:style w:type="paragraph" w:styleId="BodyText">
-    <w:name w:val="Body Text"/>
-    <w:basedOn w:val="Normal"/>
-    <w:link w:val="BodyTextChar"/>
-    <w:qFormat/>
-    <w:rsid w:val="005B21E5"/>
-    <w:pPr>
-      <w:spacing w:before="180" w:after="180"/>
-    </w:pPr>
-    <w:rPr>
-      <w:rFonts w:eastAsiaTheme="minorHAnsi"/>
-    </w:rPr>
-  </w:style>
-  <w:style w:type="character" w:customStyle="1" w:styleId="BodyTextChar">
-    <w:name w:val="Body Text Char"/>
-    <w:basedOn w:val="DefaultParagraphFont"/>
-    <w:link w:val="BodyText"/>
-    <w:rsid w:val="005B21E5"/>
-    <w:rPr>
-      <w:rFonts w:eastAsiaTheme="minorHAnsi"/>
-    </w:rPr>
-  </w:style>
-  <w:style w:type="paragraph" w:customStyle="1" w:styleId="FirstParagraph">
-    <w:name w:val="First Paragraph"/>
-    <w:basedOn w:val="BodyText"/>
-    <w:next w:val="BodyText"/>
-    <w:qFormat/>
-    <w:rsid w:val="005B21E5"/>
   </w:style>
 </w:styles>
 </file>
@@ -18974,7 +17714,7 @@
         <w:rFonts w:asciiTheme="minorHAnsi" w:eastAsiaTheme="minorEastAsia" w:hAnsiTheme="minorHAnsi" w:cstheme="minorBidi"/>
         <w:sz w:val="24"/>
         <w:szCs w:val="24"/>
-        <w:lang w:val="en-US" w:eastAsia="en-US" w:bidi="ar-SA"/>
+        <w:lang w:val="en-US" w:eastAsia="ja-JP" w:bidi="ar-SA"/>
       </w:rPr>
     </w:rPrDefault>
     <w:pPrDefault/>
@@ -18982,7 +17722,7 @@
   <w:latentStyles w:defLockedState="0" w:defUIPriority="99" w:defSemiHidden="1" w:defUnhideWhenUsed="1" w:defQFormat="0" w:count="276">
     <w:lsdException w:name="Normal" w:semiHidden="0" w:uiPriority="0" w:unhideWhenUsed="0" w:qFormat="1"/>
     <w:lsdException w:name="heading 1" w:semiHidden="0" w:uiPriority="9" w:unhideWhenUsed="0" w:qFormat="1"/>
-    <w:lsdException w:name="heading 2" w:uiPriority="0" w:qFormat="1"/>
+    <w:lsdException w:name="heading 2" w:uiPriority="9" w:qFormat="1"/>
     <w:lsdException w:name="heading 3" w:uiPriority="9" w:qFormat="1"/>
     <w:lsdException w:name="heading 4" w:uiPriority="9" w:qFormat="1"/>
     <w:lsdException w:name="heading 5" w:uiPriority="9" w:qFormat="1"/>
@@ -19002,20 +17742,10 @@
     <w:lsdException w:name="caption" w:uiPriority="35" w:qFormat="1"/>
     <w:lsdException w:name="Title" w:semiHidden="0" w:uiPriority="10" w:unhideWhenUsed="0" w:qFormat="1"/>
     <w:lsdException w:name="Default Paragraph Font" w:uiPriority="1"/>
-    <w:lsdException w:name="Body Text" w:uiPriority="0" w:qFormat="1"/>
     <w:lsdException w:name="Subtitle" w:semiHidden="0" w:uiPriority="11" w:unhideWhenUsed="0" w:qFormat="1"/>
     <w:lsdException w:name="Strong" w:semiHidden="0" w:uiPriority="22" w:unhideWhenUsed="0" w:qFormat="1"/>
     <w:lsdException w:name="Emphasis" w:semiHidden="0" w:uiPriority="20" w:unhideWhenUsed="0" w:qFormat="1"/>
     <w:lsdException w:name="Table Grid" w:semiHidden="0" w:uiPriority="59" w:unhideWhenUsed="0"/>
-    <w:lsdException w:name="Note Level 1" w:semiHidden="0" w:unhideWhenUsed="0"/>
-    <w:lsdException w:name="Note Level 2" w:semiHidden="0" w:unhideWhenUsed="0"/>
-    <w:lsdException w:name="Note Level 3" w:semiHidden="0" w:unhideWhenUsed="0"/>
-    <w:lsdException w:name="Note Level 4" w:semiHidden="0" w:unhideWhenUsed="0"/>
-    <w:lsdException w:name="Note Level 5" w:semiHidden="0" w:unhideWhenUsed="0"/>
-    <w:lsdException w:name="Note Level 6" w:semiHidden="0" w:unhideWhenUsed="0"/>
-    <w:lsdException w:name="Note Level 7" w:semiHidden="0" w:unhideWhenUsed="0"/>
-    <w:lsdException w:name="Note Level 8" w:semiHidden="0" w:unhideWhenUsed="0"/>
-    <w:lsdException w:name="Note Level 9" w:semiHidden="0" w:unhideWhenUsed="0"/>
     <w:lsdException w:name="Placeholder Text" w:unhideWhenUsed="0"/>
     <w:lsdException w:name="No Spacing" w:semiHidden="0" w:uiPriority="1" w:unhideWhenUsed="0" w:qFormat="1"/>
     <w:lsdException w:name="Light Shading" w:semiHidden="0" w:uiPriority="60" w:unhideWhenUsed="0"/>
@@ -19132,50 +17862,6 @@
     <w:name w:val="Normal"/>
     <w:qFormat/>
   </w:style>
-  <w:style w:type="paragraph" w:styleId="Heading1">
-    <w:name w:val="heading 1"/>
-    <w:basedOn w:val="Normal"/>
-    <w:next w:val="Normal"/>
-    <w:link w:val="Heading1Char"/>
-    <w:uiPriority w:val="9"/>
-    <w:qFormat/>
-    <w:rsid w:val="00896D62"/>
-    <w:pPr>
-      <w:keepNext/>
-      <w:keepLines/>
-      <w:spacing w:before="480"/>
-      <w:jc w:val="center"/>
-      <w:outlineLvl w:val="0"/>
-    </w:pPr>
-    <w:rPr>
-      <w:rFonts w:ascii="Times New Roman" w:eastAsiaTheme="majorEastAsia" w:hAnsi="Times New Roman" w:cstheme="majorBidi"/>
-      <w:bCs/>
-      <w:color w:val="345A8A" w:themeColor="accent1" w:themeShade="B5"/>
-      <w:szCs w:val="32"/>
-    </w:rPr>
-  </w:style>
-  <w:style w:type="paragraph" w:styleId="Heading2">
-    <w:name w:val="heading 2"/>
-    <w:basedOn w:val="Normal"/>
-    <w:next w:val="Normal"/>
-    <w:link w:val="Heading2Char"/>
-    <w:autoRedefine/>
-    <w:rsid w:val="0039056C"/>
-    <w:pPr>
-      <w:keepNext/>
-      <w:keepLines/>
-      <w:spacing w:before="200"/>
-      <w:jc w:val="center"/>
-      <w:outlineLvl w:val="1"/>
-    </w:pPr>
-    <w:rPr>
-      <w:rFonts w:ascii="Times New Roman" w:eastAsiaTheme="majorEastAsia" w:hAnsi="Times New Roman" w:cstheme="majorBidi"/>
-      <w:b/>
-      <w:bCs/>
-      <w:color w:val="4F81BD" w:themeColor="accent1"/>
-      <w:szCs w:val="26"/>
-    </w:rPr>
-  </w:style>
   <w:style w:type="character" w:default="1" w:styleId="DefaultParagraphFont">
     <w:name w:val="Default Paragraph Font"/>
     <w:uiPriority w:val="1"/>
@@ -19203,64 +17889,20 @@
     <w:semiHidden/>
     <w:unhideWhenUsed/>
   </w:style>
-  <w:style w:type="character" w:customStyle="1" w:styleId="Heading1Char">
-    <w:name w:val="Heading 1 Char"/>
+  <w:style w:type="paragraph" w:styleId="CommentText">
+    <w:name w:val="annotation text"/>
+    <w:basedOn w:val="Normal"/>
+    <w:link w:val="CommentTextChar"/>
+    <w:uiPriority w:val="99"/>
+    <w:semiHidden/>
+    <w:unhideWhenUsed/>
+  </w:style>
+  <w:style w:type="character" w:customStyle="1" w:styleId="CommentTextChar">
+    <w:name w:val="Comment Text Char"/>
     <w:basedOn w:val="DefaultParagraphFont"/>
-    <w:link w:val="Heading1"/>
-    <w:uiPriority w:val="9"/>
-    <w:rsid w:val="00896D62"/>
-    <w:rPr>
-      <w:rFonts w:ascii="Times New Roman" w:eastAsiaTheme="majorEastAsia" w:hAnsi="Times New Roman" w:cstheme="majorBidi"/>
-      <w:bCs/>
-      <w:color w:val="345A8A" w:themeColor="accent1" w:themeShade="B5"/>
-      <w:szCs w:val="32"/>
-    </w:rPr>
-  </w:style>
-  <w:style w:type="character" w:customStyle="1" w:styleId="Heading2Char">
-    <w:name w:val="Heading 2 Char"/>
-    <w:basedOn w:val="DefaultParagraphFont"/>
-    <w:link w:val="Heading2"/>
-    <w:rsid w:val="0039056C"/>
-    <w:rPr>
-      <w:rFonts w:ascii="Times New Roman" w:eastAsiaTheme="majorEastAsia" w:hAnsi="Times New Roman" w:cstheme="majorBidi"/>
-      <w:b/>
-      <w:bCs/>
-      <w:color w:val="4F81BD" w:themeColor="accent1"/>
-      <w:szCs w:val="26"/>
-    </w:rPr>
-  </w:style>
-  <w:style w:type="paragraph" w:customStyle="1" w:styleId="Headingdjh">
-    <w:name w:val="Heading djh"/>
-    <w:basedOn w:val="Heading1"/>
-    <w:next w:val="Normal"/>
-    <w:qFormat/>
-    <w:rsid w:val="00CA7F86"/>
-    <w:rPr>
-      <w:caps/>
-      <w:color w:val="000000" w:themeColor="text1"/>
-    </w:rPr>
-  </w:style>
-  <w:style w:type="paragraph" w:styleId="ListParagraph">
-    <w:name w:val="List Paragraph"/>
-    <w:basedOn w:val="Normal"/>
-    <w:uiPriority w:val="34"/>
-    <w:qFormat/>
-    <w:rsid w:val="00CC1EC5"/>
-    <w:pPr>
-      <w:ind w:left="720"/>
-      <w:contextualSpacing/>
-    </w:pPr>
-  </w:style>
-  <w:style w:type="character" w:styleId="Hyperlink">
-    <w:name w:val="Hyperlink"/>
-    <w:basedOn w:val="DefaultParagraphFont"/>
+    <w:link w:val="CommentText"/>
     <w:uiPriority w:val="99"/>
-    <w:unhideWhenUsed/>
-    <w:rsid w:val="0047099A"/>
-    <w:rPr>
-      <w:color w:val="0000FF" w:themeColor="hyperlink"/>
-      <w:u w:val="single"/>
-    </w:rPr>
+    <w:semiHidden/>
   </w:style>
   <w:style w:type="character" w:styleId="CommentReference">
     <w:name w:val="annotation reference"/>
@@ -19268,28 +17910,45 @@
     <w:uiPriority w:val="99"/>
     <w:semiHidden/>
     <w:unhideWhenUsed/>
-    <w:rsid w:val="0047099A"/>
     <w:rPr>
       <w:sz w:val="18"/>
       <w:szCs w:val="18"/>
     </w:rPr>
   </w:style>
-  <w:style w:type="paragraph" w:styleId="CommentText">
-    <w:name w:val="annotation text"/>
+  <w:style w:type="paragraph" w:styleId="BalloonText">
+    <w:name w:val="Balloon Text"/>
     <w:basedOn w:val="Normal"/>
-    <w:link w:val="CommentTextChar"/>
+    <w:link w:val="BalloonTextChar"/>
     <w:uiPriority w:val="99"/>
     <w:semiHidden/>
     <w:unhideWhenUsed/>
-    <w:rsid w:val="0047099A"/>
+    <w:rsid w:val="006A0137"/>
+    <w:rPr>
+      <w:rFonts w:ascii="Lucida Grande" w:hAnsi="Lucida Grande" w:cs="Lucida Grande"/>
+      <w:sz w:val="18"/>
+      <w:szCs w:val="18"/>
+    </w:rPr>
   </w:style>
-  <w:style w:type="character" w:customStyle="1" w:styleId="CommentTextChar">
-    <w:name w:val="Comment Text Char"/>
+  <w:style w:type="character" w:customStyle="1" w:styleId="BalloonTextChar">
+    <w:name w:val="Balloon Text Char"/>
     <w:basedOn w:val="DefaultParagraphFont"/>
-    <w:link w:val="CommentText"/>
+    <w:link w:val="BalloonText"/>
     <w:uiPriority w:val="99"/>
     <w:semiHidden/>
-    <w:rsid w:val="0047099A"/>
+    <w:rsid w:val="006A0137"/>
+    <w:rPr>
+      <w:rFonts w:ascii="Lucida Grande" w:hAnsi="Lucida Grande" w:cs="Lucida Grande"/>
+      <w:sz w:val="18"/>
+      <w:szCs w:val="18"/>
+    </w:rPr>
+  </w:style>
+  <w:style w:type="character" w:styleId="LineNumber">
+    <w:name w:val="line number"/>
+    <w:basedOn w:val="DefaultParagraphFont"/>
+    <w:uiPriority w:val="99"/>
+    <w:semiHidden/>
+    <w:unhideWhenUsed/>
+    <w:rsid w:val="006A0137"/>
   </w:style>
   <w:style w:type="paragraph" w:styleId="CommentSubject">
     <w:name w:val="annotation subject"/>
@@ -19299,7 +17958,7 @@
     <w:uiPriority w:val="99"/>
     <w:semiHidden/>
     <w:unhideWhenUsed/>
-    <w:rsid w:val="0047099A"/>
+    <w:rsid w:val="006A0137"/>
     <w:rPr>
       <w:b/>
       <w:bCs/>
@@ -19313,209 +17972,13 @@
     <w:link w:val="CommentSubject"/>
     <w:uiPriority w:val="99"/>
     <w:semiHidden/>
-    <w:rsid w:val="0047099A"/>
+    <w:rsid w:val="006A0137"/>
     <w:rPr>
       <w:b/>
       <w:bCs/>
       <w:sz w:val="20"/>
       <w:szCs w:val="20"/>
     </w:rPr>
-  </w:style>
-  <w:style w:type="paragraph" w:styleId="BalloonText">
-    <w:name w:val="Balloon Text"/>
-    <w:basedOn w:val="Normal"/>
-    <w:link w:val="BalloonTextChar"/>
-    <w:uiPriority w:val="99"/>
-    <w:semiHidden/>
-    <w:unhideWhenUsed/>
-    <w:rsid w:val="0047099A"/>
-    <w:rPr>
-      <w:rFonts w:ascii="Lucida Grande" w:hAnsi="Lucida Grande" w:cs="Lucida Grande"/>
-      <w:sz w:val="18"/>
-      <w:szCs w:val="18"/>
-    </w:rPr>
-  </w:style>
-  <w:style w:type="character" w:customStyle="1" w:styleId="BalloonTextChar">
-    <w:name w:val="Balloon Text Char"/>
-    <w:basedOn w:val="DefaultParagraphFont"/>
-    <w:link w:val="BalloonText"/>
-    <w:uiPriority w:val="99"/>
-    <w:semiHidden/>
-    <w:rsid w:val="0047099A"/>
-    <w:rPr>
-      <w:rFonts w:ascii="Lucida Grande" w:hAnsi="Lucida Grande" w:cs="Lucida Grande"/>
-      <w:sz w:val="18"/>
-      <w:szCs w:val="18"/>
-    </w:rPr>
-  </w:style>
-  <w:style w:type="character" w:styleId="PlaceholderText">
-    <w:name w:val="Placeholder Text"/>
-    <w:basedOn w:val="DefaultParagraphFont"/>
-    <w:uiPriority w:val="99"/>
-    <w:semiHidden/>
-    <w:rsid w:val="0047099A"/>
-    <w:rPr>
-      <w:color w:val="808080"/>
-    </w:rPr>
-  </w:style>
-  <w:style w:type="character" w:customStyle="1" w:styleId="apple-converted-space">
-    <w:name w:val="apple-converted-space"/>
-    <w:basedOn w:val="DefaultParagraphFont"/>
-    <w:rsid w:val="009500C2"/>
-  </w:style>
-  <w:style w:type="paragraph" w:styleId="Bibliography">
-    <w:name w:val="Bibliography"/>
-    <w:basedOn w:val="Normal"/>
-    <w:next w:val="Normal"/>
-    <w:uiPriority w:val="37"/>
-    <w:semiHidden/>
-    <w:unhideWhenUsed/>
-    <w:rsid w:val="00381C35"/>
-  </w:style>
-  <w:style w:type="character" w:styleId="LineNumber">
-    <w:name w:val="line number"/>
-    <w:basedOn w:val="DefaultParagraphFont"/>
-    <w:uiPriority w:val="99"/>
-    <w:semiHidden/>
-    <w:unhideWhenUsed/>
-    <w:rsid w:val="007F3030"/>
-  </w:style>
-  <w:style w:type="paragraph" w:styleId="Header">
-    <w:name w:val="header"/>
-    <w:basedOn w:val="Normal"/>
-    <w:link w:val="HeaderChar"/>
-    <w:uiPriority w:val="99"/>
-    <w:unhideWhenUsed/>
-    <w:rsid w:val="001E2C84"/>
-    <w:pPr>
-      <w:tabs>
-        <w:tab w:val="center" w:pos="4513"/>
-        <w:tab w:val="right" w:pos="9026"/>
-      </w:tabs>
-    </w:pPr>
-  </w:style>
-  <w:style w:type="character" w:customStyle="1" w:styleId="HeaderChar">
-    <w:name w:val="Header Char"/>
-    <w:basedOn w:val="DefaultParagraphFont"/>
-    <w:link w:val="Header"/>
-    <w:uiPriority w:val="99"/>
-    <w:rsid w:val="001E2C84"/>
-  </w:style>
-  <w:style w:type="paragraph" w:styleId="Footer">
-    <w:name w:val="footer"/>
-    <w:basedOn w:val="Normal"/>
-    <w:link w:val="FooterChar"/>
-    <w:uiPriority w:val="99"/>
-    <w:unhideWhenUsed/>
-    <w:rsid w:val="001E2C84"/>
-    <w:pPr>
-      <w:tabs>
-        <w:tab w:val="center" w:pos="4513"/>
-        <w:tab w:val="right" w:pos="9026"/>
-      </w:tabs>
-    </w:pPr>
-  </w:style>
-  <w:style w:type="character" w:customStyle="1" w:styleId="FooterChar">
-    <w:name w:val="Footer Char"/>
-    <w:basedOn w:val="DefaultParagraphFont"/>
-    <w:link w:val="Footer"/>
-    <w:uiPriority w:val="99"/>
-    <w:rsid w:val="001E2C84"/>
-  </w:style>
-  <w:style w:type="paragraph" w:styleId="Revision">
-    <w:name w:val="Revision"/>
-    <w:hidden/>
-    <w:uiPriority w:val="99"/>
-    <w:semiHidden/>
-    <w:rsid w:val="0079652D"/>
-  </w:style>
-  <w:style w:type="paragraph" w:styleId="FootnoteText">
-    <w:name w:val="footnote text"/>
-    <w:basedOn w:val="Normal"/>
-    <w:link w:val="FootnoteTextChar"/>
-    <w:uiPriority w:val="99"/>
-    <w:unhideWhenUsed/>
-    <w:rsid w:val="003C1C39"/>
-  </w:style>
-  <w:style w:type="character" w:customStyle="1" w:styleId="FootnoteTextChar">
-    <w:name w:val="Footnote Text Char"/>
-    <w:basedOn w:val="DefaultParagraphFont"/>
-    <w:link w:val="FootnoteText"/>
-    <w:uiPriority w:val="99"/>
-    <w:rsid w:val="003C1C39"/>
-  </w:style>
-  <w:style w:type="character" w:styleId="FootnoteReference">
-    <w:name w:val="footnote reference"/>
-    <w:basedOn w:val="DefaultParagraphFont"/>
-    <w:uiPriority w:val="99"/>
-    <w:unhideWhenUsed/>
-    <w:rsid w:val="003C1C39"/>
-    <w:rPr>
-      <w:vertAlign w:val="superscript"/>
-    </w:rPr>
-  </w:style>
-  <w:style w:type="character" w:styleId="Emphasis">
-    <w:name w:val="Emphasis"/>
-    <w:basedOn w:val="DefaultParagraphFont"/>
-    <w:uiPriority w:val="20"/>
-    <w:qFormat/>
-    <w:rsid w:val="007C1E88"/>
-    <w:rPr>
-      <w:i/>
-      <w:iCs/>
-    </w:rPr>
-  </w:style>
-  <w:style w:type="table" w:styleId="TableGrid">
-    <w:name w:val="Table Grid"/>
-    <w:basedOn w:val="TableNormal"/>
-    <w:uiPriority w:val="59"/>
-    <w:rsid w:val="00543347"/>
-    <w:tblPr>
-      <w:tblInd w:w="0" w:type="dxa"/>
-      <w:tblBorders>
-        <w:top w:val="single" w:sz="4" w:space="0" w:color="auto"/>
-        <w:left w:val="single" w:sz="4" w:space="0" w:color="auto"/>
-        <w:bottom w:val="single" w:sz="4" w:space="0" w:color="auto"/>
-        <w:right w:val="single" w:sz="4" w:space="0" w:color="auto"/>
-        <w:insideH w:val="single" w:sz="4" w:space="0" w:color="auto"/>
-        <w:insideV w:val="single" w:sz="4" w:space="0" w:color="auto"/>
-      </w:tblBorders>
-      <w:tblCellMar>
-        <w:top w:w="0" w:type="dxa"/>
-        <w:left w:w="108" w:type="dxa"/>
-        <w:bottom w:w="0" w:type="dxa"/>
-        <w:right w:w="108" w:type="dxa"/>
-      </w:tblCellMar>
-    </w:tblPr>
-  </w:style>
-  <w:style w:type="paragraph" w:styleId="BodyText">
-    <w:name w:val="Body Text"/>
-    <w:basedOn w:val="Normal"/>
-    <w:link w:val="BodyTextChar"/>
-    <w:qFormat/>
-    <w:rsid w:val="005B21E5"/>
-    <w:pPr>
-      <w:spacing w:before="180" w:after="180"/>
-    </w:pPr>
-    <w:rPr>
-      <w:rFonts w:eastAsiaTheme="minorHAnsi"/>
-    </w:rPr>
-  </w:style>
-  <w:style w:type="character" w:customStyle="1" w:styleId="BodyTextChar">
-    <w:name w:val="Body Text Char"/>
-    <w:basedOn w:val="DefaultParagraphFont"/>
-    <w:link w:val="BodyText"/>
-    <w:rsid w:val="005B21E5"/>
-    <w:rPr>
-      <w:rFonts w:eastAsiaTheme="minorHAnsi"/>
-    </w:rPr>
-  </w:style>
-  <w:style w:type="paragraph" w:customStyle="1" w:styleId="FirstParagraph">
-    <w:name w:val="First Paragraph"/>
-    <w:basedOn w:val="BodyText"/>
-    <w:next w:val="BodyText"/>
-    <w:qFormat/>
-    <w:rsid w:val="005B21E5"/>
   </w:style>
 </w:styles>
 </file>
@@ -19836,28 +18299,4 @@
   </a:objectDefaults>
   <a:extraClrSchemeLst/>
 </a:theme>
-</file>
-
-<file path=customXml/item1.xml><?xml version="1.0" encoding="utf-8"?>
-<b:Sources xmlns:b="http://schemas.openxmlformats.org/officeDocument/2006/bibliography" xmlns="http://schemas.openxmlformats.org/officeDocument/2006/bibliography" SelectedStyle="/APA.XSL" StyleName="APA"/>
-</file>
-
-<file path=customXml/item2.xml><?xml version="1.0" encoding="utf-8"?>
-<b:Sources xmlns:b="http://schemas.openxmlformats.org/officeDocument/2006/bibliography" xmlns="http://schemas.openxmlformats.org/officeDocument/2006/bibliography" SelectedStyle="/APA.XSL" StyleName="APA"/>
-</file>
-
-<file path=customXml/itemProps1.xml><?xml version="1.0" encoding="utf-8"?>
-<ds:datastoreItem xmlns:ds="http://schemas.openxmlformats.org/officeDocument/2006/customXml" ds:itemID="{B4D3FC03-90FB-9C42-AF10-3662A7A573A0}">
-  <ds:schemaRefs>
-    <ds:schemaRef ds:uri="http://schemas.openxmlformats.org/officeDocument/2006/bibliography"/>
-  </ds:schemaRefs>
-</ds:datastoreItem>
-</file>
-
-<file path=customXml/itemProps2.xml><?xml version="1.0" encoding="utf-8"?>
-<ds:datastoreItem xmlns:ds="http://schemas.openxmlformats.org/officeDocument/2006/customXml" ds:itemID="{CE95935A-9C84-7948-9D92-2960E1F8CB1D}">
-  <ds:schemaRefs>
-    <ds:schemaRef ds:uri="http://schemas.openxmlformats.org/officeDocument/2006/bibliography"/>
-  </ds:schemaRefs>
-</ds:datastoreItem>
 </file>
</xml_diff>